<commit_message>
2.1 and 2.2 articles
</commit_message>
<xml_diff>
--- a/Диплом.docx
+++ b/Диплом.docx
@@ -44,6 +44,8 @@
       <w:pPr>
         <w:pStyle w:val="2"/>
       </w:pPr>
+      <w:bookmarkStart w:id="0" w:name="_GoBack"/>
+      <w:bookmarkEnd w:id="0"/>
       <w:r>
         <w:t>Общая</w:t>
       </w:r>
@@ -512,13 +514,7 @@
           <w:rPr>
             <w:rFonts w:ascii="Cambria Math" w:hAnsi="Cambria Math"/>
           </w:rPr>
-          <m:t>α</m:t>
-        </m:r>
-        <m:r>
-          <w:rPr>
-            <w:rFonts w:ascii="Cambria Math" w:hAnsi="Cambria Math"/>
-          </w:rPr>
-          <m:t xml:space="preserve"> – </m:t>
+          <m:t xml:space="preserve">α – </m:t>
         </m:r>
       </m:oMath>
       <w:r>
@@ -849,9 +845,6 @@
         <w:ind w:firstLine="0"/>
       </w:pPr>
       <w:r>
-        <w:rPr>
-          <w:lang w:val="en-US"/>
-        </w:rPr>
         <w:tab/>
       </w:r>
       <w:r>
@@ -1268,13 +1261,7 @@
           <w:rPr>
             <w:rFonts w:ascii="Cambria Math" w:hAnsi="Cambria Math"/>
           </w:rPr>
-          <m:t>–</m:t>
-        </m:r>
-        <m:r>
-          <w:rPr>
-            <w:rFonts w:ascii="Cambria Math" w:hAnsi="Cambria Math"/>
-          </w:rPr>
-          <m:t>у</m:t>
+          <m:t>–у</m:t>
         </m:r>
         <w:proofErr w:type="gramEnd"/>
         <m:r>
@@ -1302,13 +1289,7 @@
               <w:rPr>
                 <w:rFonts w:ascii="Cambria Math" w:hAnsi="Cambria Math"/>
               </w:rPr>
-              <m:t>M</m:t>
-            </m:r>
-            <m:r>
-              <w:rPr>
-                <w:rFonts w:ascii="Cambria Math" w:hAnsi="Cambria Math"/>
-              </w:rPr>
-              <m:t>ax</m:t>
+              <m:t>Max</m:t>
             </m:r>
           </m:e>
           <m:sub>
@@ -1582,13 +1563,7 @@
         <w:t>формулой 1</w:t>
       </w:r>
       <w:r>
-        <w:t xml:space="preserve">. Аналогичные операции производятся на 2 и на 1 уровне. В процессе выполнения этого шага функция периодически проверяет, сколько символов ЦВЗ осталось встроить. Если ЦВЗ встроено полностью, процесс останавливается. Соответственно, ЦВЗ не всегда </w:t>
-      </w:r>
-      <w:r>
-        <w:t xml:space="preserve">встраивается </w:t>
-      </w:r>
-      <w:r>
-        <w:t xml:space="preserve"> во все коэффициенты.</w:t>
+        <w:t>. Аналогичные операции производятся на 2 и на 1 уровне. В процессе выполнения этого шага функция периодически проверяет, сколько символов ЦВЗ осталось встроить. Если ЦВЗ встроено полностью, процесс останавливается. Соответственно, ЦВЗ не всегда встраивается  во все коэффициенты.</w:t>
       </w:r>
     </w:p>
     <w:p>
@@ -1812,6 +1787,14 @@
       </w:r>
     </w:p>
     <w:p>
+      <w:pPr>
+        <w:pStyle w:val="3"/>
+      </w:pPr>
+      <w:r>
+        <w:t>Хранение и обработка изображений</w:t>
+      </w:r>
+    </w:p>
+    <w:p>
       <w:r>
         <w:t xml:space="preserve">Для реализации </w:t>
       </w:r>
@@ -1828,53 +1811,226 @@
         <w:t xml:space="preserve"> написан</w:t>
       </w:r>
       <w:r>
-        <w:t xml:space="preserve">о два </w:t>
+        <w:t>о два кла</w:t>
+      </w:r>
+      <w:r>
+        <w:t>сса. В</w:t>
+      </w:r>
+      <w:r>
+        <w:t xml:space="preserve">спомогательный класс </w:t>
       </w:r>
       <w:proofErr w:type="spellStart"/>
       <w:r>
-        <w:t>калсса</w:t>
+        <w:rPr>
+          <w:lang w:val="en-US"/>
+        </w:rPr>
+        <w:t>DoublePixel</w:t>
       </w:r>
       <w:proofErr w:type="spellEnd"/>
       <w:r>
-        <w:t>. В</w:t>
-      </w:r>
-      <w:r>
-        <w:t>сп</w:t>
-      </w:r>
-      <w:r>
-        <w:t xml:space="preserve">омогательный </w:t>
-      </w:r>
-      <w:r>
-        <w:t xml:space="preserve">класс </w:t>
+        <w:t xml:space="preserve"> (Приложение А)</w:t>
+      </w:r>
+      <w:r>
+        <w:t xml:space="preserve"> </w:t>
+      </w:r>
+      <w:r>
+        <w:t xml:space="preserve">дает возможность оперировать значениями пикселей. </w:t>
+      </w:r>
+      <w:r>
+        <w:t xml:space="preserve">Он содержит функции для быстрого доступа к конкретному пикселю, замены его значения и приведения пикселя к формату </w:t>
+      </w:r>
+      <w:r>
+        <w:rPr>
+          <w:lang w:val="en-US"/>
+        </w:rPr>
+        <w:t>RGB</w:t>
+      </w:r>
+      <w:r>
+        <w:t xml:space="preserve">. </w:t>
+      </w:r>
+    </w:p>
+    <w:p>
+      <w:r>
+        <w:t xml:space="preserve">Класс </w:t>
       </w:r>
       <w:proofErr w:type="spellStart"/>
       <w:r>
         <w:rPr>
           <w:lang w:val="en-US"/>
         </w:rPr>
+        <w:t>DoubleImage</w:t>
+      </w:r>
+      <w:proofErr w:type="spellEnd"/>
+      <w:r>
+        <w:t xml:space="preserve"> (Приложение Б)</w:t>
+      </w:r>
+      <w:r>
+        <w:t xml:space="preserve"> бы</w:t>
+      </w:r>
+      <w:r>
+        <w:t>л реализован с целью замены стан</w:t>
+      </w:r>
+      <w:r>
+        <w:t>д</w:t>
+      </w:r>
+      <w:r>
+        <w:t>а</w:t>
+      </w:r>
+      <w:r>
+        <w:t xml:space="preserve">ртного класса для </w:t>
+      </w:r>
+      <w:r>
+        <w:t xml:space="preserve">обработки изображений </w:t>
+      </w:r>
+      <w:r>
+        <w:rPr>
+          <w:lang w:val="en-US"/>
+        </w:rPr>
+        <w:t>Bitmap</w:t>
+      </w:r>
+      <w:r>
+        <w:t>. Он</w:t>
+      </w:r>
+      <w:r>
+        <w:t xml:space="preserve"> дает более быстрый доступ к отдельным пикселям в отличие от класса </w:t>
+      </w:r>
+      <w:r>
+        <w:rPr>
+          <w:lang w:val="en-US"/>
+        </w:rPr>
+        <w:t>Bitmap</w:t>
+      </w:r>
+      <w:r>
+        <w:t xml:space="preserve"> за счет использования класса </w:t>
+      </w:r>
+      <w:proofErr w:type="spellStart"/>
+      <w:r>
+        <w:rPr>
+          <w:lang w:val="en-US"/>
+        </w:rPr>
         <w:t>DoublePixel</w:t>
       </w:r>
       <w:proofErr w:type="spellEnd"/>
       <w:r>
-        <w:t xml:space="preserve"> (Приложение А)</w:t>
+        <w:t xml:space="preserve">. </w:t>
+      </w:r>
+      <w:r>
+        <w:t xml:space="preserve">Класс </w:t>
+      </w:r>
+      <w:proofErr w:type="spellStart"/>
+      <w:r>
+        <w:rPr>
+          <w:lang w:val="en-US"/>
+        </w:rPr>
+        <w:t>DoubleImage</w:t>
+      </w:r>
+      <w:proofErr w:type="spellEnd"/>
+      <w:r>
+        <w:t xml:space="preserve"> позволяет извлекать отдельные цветовые компоненты</w:t>
+      </w:r>
+      <w:r>
+        <w:t xml:space="preserve"> по выбору и</w:t>
+      </w:r>
+      <w:r>
+        <w:t xml:space="preserve"> обновлять их. Этот класс </w:t>
+      </w:r>
+      <w:r>
+        <w:t xml:space="preserve">также </w:t>
+      </w:r>
+      <w:r>
+        <w:t>сод</w:t>
+      </w:r>
+      <w:r>
+        <w:t>ержит функцию для преобразования</w:t>
+      </w:r>
+      <w:r>
+        <w:t xml:space="preserve"> изображения в стандартный формат </w:t>
+      </w:r>
+      <w:r>
+        <w:rPr>
+          <w:lang w:val="en-US"/>
+        </w:rPr>
+        <w:t>Bitmap</w:t>
+      </w:r>
+      <w:r>
+        <w:t xml:space="preserve"> для последующего сохранения.</w:t>
+      </w:r>
+    </w:p>
+    <w:p>
+      <w:r>
+        <w:t>Для работы ЦВЗ оказалось недостаточно реализованных классов для работы с изображением, поэтому потреб</w:t>
+      </w:r>
+      <w:r>
+        <w:t xml:space="preserve">овалось реализовать класс </w:t>
+      </w:r>
+      <w:r>
+        <w:rPr>
+          <w:lang w:val="en-US"/>
+        </w:rPr>
+        <w:t>Watermark</w:t>
       </w:r>
       <w:r>
         <w:t xml:space="preserve"> </w:t>
       </w:r>
       <w:r>
-        <w:t xml:space="preserve">дает возможность оперировать значениями пикселей. </w:t>
-      </w:r>
-      <w:r>
-        <w:t xml:space="preserve">Он содержит функции для быстрого доступа к конкретному пикселю, замены его значения и приведения пикселя к формату </w:t>
-      </w:r>
+        <w:t>(Приложение В). Он позволяет преобразовывать изображение в двумерный массив бит и обратно.</w:t>
+      </w:r>
+    </w:p>
+    <w:p>
+      <w:pPr>
+        <w:pStyle w:val="3"/>
+      </w:pPr>
+      <w:r>
+        <w:t>Вейвлет-преобразование</w:t>
+      </w:r>
+    </w:p>
+    <w:p>
+      <w:r>
+        <w:t xml:space="preserve">Для </w:t>
+      </w:r>
+      <w:r>
+        <w:t>осуществления вейвлет-преобразования Хаара</w:t>
+      </w:r>
+      <w:r>
+        <w:t xml:space="preserve"> были реализованы два класса, </w:t>
+      </w:r>
+      <w:proofErr w:type="spellStart"/>
       <w:r>
         <w:rPr>
           <w:lang w:val="en-US"/>
         </w:rPr>
-        <w:t>RGB</w:t>
-      </w:r>
-      <w:r>
-        <w:t xml:space="preserve">. </w:t>
+        <w:t>HaarTransfrom</w:t>
+      </w:r>
+      <w:proofErr w:type="spellEnd"/>
+      <w:r>
+        <w:t xml:space="preserve"> (</w:t>
+      </w:r>
+      <w:r>
+        <w:t>Приложение Г</w:t>
+      </w:r>
+      <w:r>
+        <w:t>)</w:t>
+      </w:r>
+      <w:r>
+        <w:t xml:space="preserve"> и </w:t>
+      </w:r>
+      <w:r>
+        <w:rPr>
+          <w:lang w:val="en-US"/>
+        </w:rPr>
+        <w:t>Wavelet</w:t>
+      </w:r>
+      <w:r>
+        <w:t xml:space="preserve"> (</w:t>
+      </w:r>
+      <w:r>
+        <w:t>Приложение Д</w:t>
+      </w:r>
+      <w:r>
+        <w:t>)</w:t>
+      </w:r>
+      <w:r>
+        <w:t>.</w:t>
       </w:r>
     </w:p>
     <w:p>
@@ -1886,209 +2042,32 @@
         <w:rPr>
           <w:lang w:val="en-US"/>
         </w:rPr>
-        <w:t>DoubleImage</w:t>
+        <w:t>HaarTransfrom</w:t>
       </w:r>
       <w:proofErr w:type="spellEnd"/>
       <w:r>
-        <w:t xml:space="preserve"> (Приложение Б)</w:t>
-      </w:r>
-      <w:r>
-        <w:t xml:space="preserve"> </w:t>
-      </w:r>
-      <w:proofErr w:type="gramStart"/>
-      <w:r>
-        <w:t>бы</w:t>
-      </w:r>
-      <w:r>
-        <w:t>л реализован с целью замены стан</w:t>
-      </w:r>
-      <w:r>
-        <w:t>д</w:t>
-      </w:r>
-      <w:r>
-        <w:t>а</w:t>
-      </w:r>
-      <w:r>
-        <w:t xml:space="preserve">ртного класса для </w:t>
-      </w:r>
-      <w:r>
-        <w:t>обработки изоб</w:t>
-      </w:r>
-      <w:bookmarkStart w:id="0" w:name="_GoBack"/>
-      <w:bookmarkEnd w:id="0"/>
-      <w:r>
-        <w:t xml:space="preserve">ражений </w:t>
+        <w:t xml:space="preserve"> содержит функцию </w:t>
       </w:r>
       <w:r>
         <w:rPr>
           <w:lang w:val="en-US"/>
         </w:rPr>
-        <w:t>Bitmap</w:t>
-      </w:r>
-      <w:r>
-        <w:t xml:space="preserve"> дает</w:t>
-      </w:r>
-      <w:proofErr w:type="gramEnd"/>
-      <w:r>
-        <w:t xml:space="preserve"> более быстрый доступ к отдельным пикселям в отличие от стандартного класса </w:t>
-      </w:r>
-      <w:r>
-        <w:rPr>
-          <w:lang w:val="en-US"/>
-        </w:rPr>
-        <w:t>Bitmap</w:t>
-      </w:r>
-      <w:r>
-        <w:t xml:space="preserve">. </w:t>
-      </w:r>
-      <w:r>
-        <w:t xml:space="preserve">Класс </w:t>
-      </w:r>
-      <w:proofErr w:type="spellStart"/>
-      <w:r>
-        <w:rPr>
-          <w:lang w:val="en-US"/>
-        </w:rPr>
-        <w:t>DoubleImage</w:t>
-      </w:r>
-      <w:proofErr w:type="spellEnd"/>
-      <w:r>
-        <w:t xml:space="preserve"> позволяет извлекать отдельные цветовые компоненты, а также обновлять их. Этот класс сод</w:t>
-      </w:r>
-      <w:r>
-        <w:t>ержит функцию для преобразования</w:t>
-      </w:r>
-      <w:r>
-        <w:t xml:space="preserve"> изображения в стандартный формат </w:t>
-      </w:r>
-      <w:r>
-        <w:rPr>
-          <w:lang w:val="en-US"/>
-        </w:rPr>
-        <w:t>Bitmap</w:t>
-      </w:r>
-      <w:r>
-        <w:t xml:space="preserve"> для последующего сохранения.</w:t>
-      </w:r>
-    </w:p>
-    <w:p>
-      <w:r>
-        <w:rPr>
-          <w:b/>
-        </w:rPr>
-        <w:t>Шаг 2.</w:t>
-      </w:r>
-      <w:r>
-        <w:rPr>
-          <w:b/>
-        </w:rPr>
-        <w:t xml:space="preserve"> </w:t>
-      </w:r>
-      <w:r>
-        <w:t>Импортирование ЦВЗ и преобразование его в одномерный массив бит.</w:t>
-      </w:r>
-    </w:p>
-    <w:p>
-      <w:r>
-        <w:t xml:space="preserve">Для данного шага потребовалось реализовать класс </w:t>
-      </w:r>
-      <w:r>
-        <w:rPr>
-          <w:lang w:val="en-US"/>
-        </w:rPr>
-        <w:t>Watermark</w:t>
-      </w:r>
-      <w:r>
-        <w:t xml:space="preserve"> </w:t>
-      </w:r>
-      <w:r>
-        <w:t>(Приложение В). Он позволяет преобразовывать изображение в двумерный массив бит и обратно.</w:t>
-      </w:r>
-    </w:p>
-    <w:p>
-      <w:r>
-        <w:rPr>
-          <w:b/>
-        </w:rPr>
-        <w:t>Шаг 3.</w:t>
-      </w:r>
-      <w:r>
-        <w:rPr>
-          <w:b/>
-        </w:rPr>
-        <w:t xml:space="preserve"> </w:t>
-      </w:r>
-      <w:r>
-        <w:t>Разложение синей составляющей исходного изображения с помощью вейвлет-преобразования Хаара на 3 уровня и формирование коэффициентов аппроксимации и детализации.</w:t>
-      </w:r>
-    </w:p>
-    <w:p/>
-    <w:p>
-      <w:r>
-        <w:t xml:space="preserve">Для данного этапа были реализованы два класса, </w:t>
-      </w:r>
-      <w:proofErr w:type="spellStart"/>
-      <w:r>
-        <w:rPr>
-          <w:lang w:val="en-US"/>
-        </w:rPr>
-        <w:t>HaarTransfrom</w:t>
-      </w:r>
-      <w:proofErr w:type="spellEnd"/>
-      <w:r>
-        <w:t xml:space="preserve"> (</w:t>
-      </w:r>
-      <w:r>
-        <w:t>Приложение Г</w:t>
-      </w:r>
-      <w:r>
-        <w:t>)</w:t>
-      </w:r>
-      <w:r>
-        <w:t xml:space="preserve"> и </w:t>
-      </w:r>
-      <w:r>
-        <w:rPr>
-          <w:lang w:val="en-US"/>
-        </w:rPr>
-        <w:t>Wavelet</w:t>
-      </w:r>
-      <w:r>
-        <w:t xml:space="preserve"> (</w:t>
-      </w:r>
-      <w:r>
-        <w:t>Приложение Д</w:t>
-      </w:r>
-      <w:r>
-        <w:t>)</w:t>
-      </w:r>
-      <w:r>
-        <w:t>.</w:t>
-      </w:r>
-    </w:p>
-    <w:p>
-      <w:r>
-        <w:t xml:space="preserve">Класс </w:t>
-      </w:r>
-      <w:proofErr w:type="spellStart"/>
-      <w:r>
-        <w:rPr>
-          <w:lang w:val="en-US"/>
-        </w:rPr>
-        <w:t>HaarTransfrom</w:t>
-      </w:r>
-      <w:proofErr w:type="spellEnd"/>
-      <w:r>
-        <w:t xml:space="preserve"> содержит функцию </w:t>
-      </w:r>
-      <w:r>
-        <w:rPr>
-          <w:lang w:val="en-US"/>
-        </w:rPr>
         <w:t>Transform</w:t>
       </w:r>
       <w:r>
-        <w:t xml:space="preserve">, принимающую на вход матрицу вещественных чисел, а также текущую ширину и высоту для преобразования с целью использования данной функции рекурсивно на одной матрице. Функция </w:t>
+        <w:t xml:space="preserve">, принимающую на вход матрицу вещественных чисел, а также </w:t>
+      </w:r>
+      <w:r>
+        <w:t>заданную</w:t>
+      </w:r>
+      <w:r>
+        <w:t xml:space="preserve"> ширину и высоту для преобразования </w:t>
+      </w:r>
+      <w:r>
+        <w:t>отдельной части матрицы</w:t>
+      </w:r>
+      <w:r>
+        <w:t xml:space="preserve">. Функция </w:t>
       </w:r>
       <w:r>
         <w:rPr>
@@ -2474,14 +2453,7 @@
                   <w:rPr>
                     <w:rFonts w:ascii="Cambria Math" w:hAnsi="Cambria Math"/>
                   </w:rPr>
-                  <w:lastRenderedPageBreak/>
-                  <m:t>detal</m:t>
-                </m:r>
-                <m:r>
-                  <w:rPr>
-                    <w:rFonts w:ascii="Cambria Math" w:hAnsi="Cambria Math"/>
-                  </w:rPr>
-                  <m:t xml:space="preserve">= </m:t>
+                  <m:t xml:space="preserve">detal= </m:t>
                 </m:r>
                 <m:f>
                   <m:fPr>
@@ -2560,13 +2532,7 @@
                   <w:rPr>
                     <w:rFonts w:ascii="Cambria Math" w:hAnsi="Cambria Math"/>
                   </w:rPr>
-                  <m:t>-</m:t>
-                </m:r>
-                <m:r>
-                  <w:rPr>
-                    <w:rFonts w:ascii="Cambria Math" w:hAnsi="Cambria Math"/>
-                  </w:rPr>
-                  <m:t xml:space="preserve"> </m:t>
+                  <m:t xml:space="preserve">- </m:t>
                 </m:r>
                 <m:sSub>
                   <m:sSubPr>
@@ -2650,6 +2616,7 @@
         </w:tabs>
       </w:pPr>
       <w:r>
+        <w:lastRenderedPageBreak/>
         <w:t xml:space="preserve">Затем полученные значения аппроксимации </w:t>
       </w:r>
       <w:proofErr w:type="spellStart"/>
@@ -2746,22 +2713,56 @@
         </w:tabs>
       </w:pPr>
       <w:r>
-        <w:t xml:space="preserve">Преобразования по столбцам производятся на промежуточной матрице, полученной в результате преобразований по строкам. Преобразования производятся аналогично </w:t>
-      </w:r>
-      <w:proofErr w:type="gramStart"/>
-      <w:r>
-        <w:t>описанных</w:t>
-      </w:r>
-      <w:proofErr w:type="gramEnd"/>
+        <w:t>Преобразования по столбцам производятся на промежуточной матрице, полученной в результате преобразований по строкам. Преобразования производятся аналогично описанны</w:t>
+      </w:r>
+      <w:r>
+        <w:t>м</w:t>
+      </w:r>
       <w:r>
         <w:t xml:space="preserve"> выше преобразованиям по строкам. Результат сохраняется в </w:t>
       </w:r>
       <w:r>
-        <w:t xml:space="preserve">конечную матрицу, которую возвращает функция </w:t>
+        <w:t>конечную</w:t>
+      </w:r>
+      <w:r>
+        <w:t xml:space="preserve"> матрицу, которую возвращает функция </w:t>
       </w:r>
       <w:proofErr w:type="spellStart"/>
       <w:r>
         <w:t>Transform</w:t>
+      </w:r>
+      <w:proofErr w:type="spellEnd"/>
+      <w:r>
+        <w:t>.</w:t>
+      </w:r>
+      <w:r>
+        <w:t xml:space="preserve"> Если преобразования производятся только на отдельной части матрицы, остальную часть </w:t>
+      </w:r>
+      <w:proofErr w:type="spellStart"/>
+      <w:r>
+        <w:t>марицы</w:t>
+      </w:r>
+      <w:proofErr w:type="spellEnd"/>
+      <w:r>
+        <w:t xml:space="preserve">, полученной в результате преобразований, необходимо заполнить значениями из исходной матрицы. Для этого в классе </w:t>
+      </w:r>
+      <w:proofErr w:type="spellStart"/>
+      <w:r>
+        <w:rPr>
+          <w:lang w:val="en-US"/>
+        </w:rPr>
+        <w:t>HaarTransfrom</w:t>
+      </w:r>
+      <w:proofErr w:type="spellEnd"/>
+      <w:r>
+        <w:t xml:space="preserve"> </w:t>
+      </w:r>
+      <w:r>
+        <w:t xml:space="preserve"> используется вспомогательная функция </w:t>
+      </w:r>
+      <w:proofErr w:type="spellStart"/>
+      <w:r>
+        <w:t>FillRestMatrix</w:t>
       </w:r>
       <w:proofErr w:type="spellEnd"/>
       <w:r>
@@ -2824,7 +2825,19 @@
       </w:r>
       <w:proofErr w:type="spellEnd"/>
       <w:r>
-        <w:t xml:space="preserve">, которая принимает на вход матрицу вещественных чисел и уровень разложения. После проверки на возможность разложения до указанного уровня запускается функция </w:t>
+        <w:t xml:space="preserve">, которая принимает на вход матрицу вещественных чисел и </w:t>
+      </w:r>
+      <w:r>
+        <w:t xml:space="preserve">необходимый </w:t>
+      </w:r>
+      <w:r>
+        <w:t>уровен</w:t>
+      </w:r>
+      <w:r>
+        <w:t>ь разложения. После проверки возможности</w:t>
+      </w:r>
+      <w:r>
+        <w:t xml:space="preserve"> разложения до указанного уровня запускается функция </w:t>
       </w:r>
       <w:r>
         <w:rPr>
@@ -2855,6 +2868,7 @@
         <w:rPr>
           <w:rFonts w:ascii="Cambria Math" w:hAnsi="Cambria Math"/>
           <w:i/>
+          <w:lang w:val="en-US"/>
         </w:rPr>
       </w:pPr>
       <w:proofErr w:type="spellStart"/>
@@ -2904,6 +2918,7 @@
         <w:rPr>
           <w:rFonts w:ascii="Cambria Math" w:hAnsi="Cambria Math"/>
           <w:i/>
+          <w:lang w:val="en-US"/>
         </w:rPr>
       </w:pPr>
       <w:proofErr w:type="spellStart"/>
@@ -2922,6 +2937,7 @@
         <w:rPr>
           <w:rFonts w:ascii="Cambria Math" w:hAnsi="Cambria Math"/>
           <w:i/>
+          <w:lang w:val="en-US"/>
         </w:rPr>
         <w:t xml:space="preserve"> = </w:t>
       </w:r>
@@ -2937,6 +2953,7 @@
         <w:rPr>
           <w:rFonts w:ascii="Cambria Math" w:hAnsi="Cambria Math"/>
           <w:i/>
+          <w:lang w:val="en-US"/>
         </w:rPr>
         <w:t xml:space="preserve"> / </w:t>
       </w:r>
@@ -2954,6 +2971,7 @@
         <w:rPr>
           <w:rFonts w:ascii="Cambria Math" w:hAnsi="Cambria Math"/>
           <w:i/>
+          <w:lang w:val="en-US"/>
         </w:rPr>
         <w:t>,</w:t>
       </w:r>
@@ -3112,51 +3130,364 @@
       </w:r>
     </w:p>
     <w:p>
-      <w:r>
-        <w:rPr>
-          <w:b/>
-        </w:rPr>
-        <w:t xml:space="preserve">Шаг 4. </w:t>
-      </w:r>
-      <w:r>
-        <w:t>Вычисление порогов, в зависимости от которых будут выбраны пригодные для встраивания коэффициенты.</w:t>
+      <w:pPr>
+        <w:pStyle w:val="3"/>
+      </w:pPr>
+      <w:r>
+        <w:t>Алгоритмы встраивания и извлечения ЦВЗ</w:t>
+      </w:r>
+    </w:p>
+    <w:p>
+      <w:r>
+        <w:t xml:space="preserve">Алгоритмы по встраиванию  извлечению ЦВЗ реализованы в классе </w:t>
+      </w:r>
+      <w:proofErr w:type="spellStart"/>
+      <w:r>
+        <w:t>JRKimAlgorithm</w:t>
+      </w:r>
+      <w:proofErr w:type="spellEnd"/>
+      <w:r>
+        <w:t xml:space="preserve"> (Приложение Е)</w:t>
+      </w:r>
+      <w:r>
+        <w:t xml:space="preserve">. </w:t>
+      </w:r>
+      <w:r>
+        <w:t xml:space="preserve">Также реализован вспомогательный класс </w:t>
+      </w:r>
+      <w:r>
+        <w:rPr>
+          <w:lang w:val="en-US"/>
+        </w:rPr>
+        <w:t>Threshold</w:t>
+      </w:r>
+      <w:r>
+        <w:t xml:space="preserve"> (Приложение Ж)</w:t>
+      </w:r>
+      <w:r>
+        <w:t xml:space="preserve"> </w:t>
+      </w:r>
+      <w:r>
+        <w:t>для подсчета порогов.</w:t>
+      </w:r>
+    </w:p>
+    <w:p>
+      <w:r>
+        <w:t xml:space="preserve">Функция </w:t>
+      </w:r>
+      <w:proofErr w:type="spellStart"/>
+      <w:r>
+        <w:t>KIMembed</w:t>
+      </w:r>
+      <w:proofErr w:type="spellEnd"/>
+      <w:r>
+        <w:t xml:space="preserve"> осуществляет встраивание ЦВЗ в изображение. Она получает на вход исходное изображение и ЦВЗ. Далее извлекается синяя </w:t>
+      </w:r>
+      <w:r>
+        <w:lastRenderedPageBreak/>
+        <w:t xml:space="preserve">составляющая исходного изображения с помощью функции </w:t>
+      </w:r>
+      <w:proofErr w:type="spellStart"/>
+      <w:r>
+        <w:t>GetColorComponent</w:t>
+      </w:r>
+      <w:proofErr w:type="spellEnd"/>
+      <w:r>
+        <w:t xml:space="preserve"> класса </w:t>
+      </w:r>
+      <w:proofErr w:type="spellStart"/>
+      <w:r>
+        <w:rPr>
+          <w:lang w:val="en-US"/>
+        </w:rPr>
+        <w:t>DoubleImage</w:t>
+      </w:r>
+      <w:proofErr w:type="spellEnd"/>
+      <w:r>
+        <w:t xml:space="preserve">. </w:t>
+      </w:r>
+      <w:r>
+        <w:t xml:space="preserve">Затем вызывается функция </w:t>
+      </w:r>
+      <w:proofErr w:type="spellStart"/>
+      <w:r>
+        <w:t>Transform</w:t>
+      </w:r>
+      <w:proofErr w:type="spellEnd"/>
+      <w:r>
+        <w:t xml:space="preserve"> класса </w:t>
+      </w:r>
+      <w:proofErr w:type="spellStart"/>
+      <w:r>
+        <w:t>Wavelet</w:t>
+      </w:r>
+      <w:proofErr w:type="spellEnd"/>
+      <w:r>
+        <w:t xml:space="preserve"> с синей составляющей и значением 3 уровня разложения в виде параметров. Затем все коэффициенты разложения извлекаются из полученной в результате разложения матрицы с помощью функции </w:t>
+      </w:r>
+      <w:proofErr w:type="spellStart"/>
+      <w:r>
+        <w:t>GetCoefficient</w:t>
+      </w:r>
+      <w:proofErr w:type="spellEnd"/>
+      <w:r>
+        <w:t xml:space="preserve"> класса </w:t>
+      </w:r>
+      <w:proofErr w:type="spellStart"/>
+      <w:r>
+        <w:t>Wavelet</w:t>
+      </w:r>
+      <w:proofErr w:type="spellEnd"/>
+      <w:r>
+        <w:t xml:space="preserve"> и сохраняются в отдельные двумерные массивы.</w:t>
+      </w:r>
+    </w:p>
+    <w:p>
+      <w:r>
+        <w:t xml:space="preserve">Затем необходимо получить значения порогов. Для этого используется функция </w:t>
+      </w:r>
+      <w:proofErr w:type="spellStart"/>
+      <w:r>
+        <w:t>GetTreshold</w:t>
+      </w:r>
+      <w:proofErr w:type="spellEnd"/>
+      <w:r>
+        <w:t xml:space="preserve"> класса </w:t>
+      </w:r>
+      <w:proofErr w:type="spellStart"/>
+      <w:r>
+        <w:t>Treshold</w:t>
+      </w:r>
+      <w:proofErr w:type="spellEnd"/>
+      <w:r>
+        <w:t>.</w:t>
+      </w:r>
+      <w:r>
+        <w:t xml:space="preserve"> Функция </w:t>
+      </w:r>
+      <w:proofErr w:type="spellStart"/>
+      <w:r>
+        <w:t>GetTreshold</w:t>
+      </w:r>
+      <w:proofErr w:type="spellEnd"/>
+      <w:r>
+        <w:t xml:space="preserve"> перегружена и может принимать на вход 3 или 4 матрицы в зависимости от уровня разложения, поскольку на 1 и 2 уровнях разложения используются только коэффициенты детализации, а на 3 уровне еще и коэффициенты </w:t>
+      </w:r>
+      <w:proofErr w:type="spellStart"/>
+      <w:r>
+        <w:t>аппрокисмации</w:t>
+      </w:r>
+      <w:proofErr w:type="spellEnd"/>
+      <w:r>
+        <w:t>.</w:t>
+      </w:r>
+    </w:p>
+    <w:p>
+      <w:r>
+        <w:t xml:space="preserve">После получения порогов ЦВЗ преобразуется с помощью функции </w:t>
+      </w:r>
+      <w:proofErr w:type="spellStart"/>
+      <w:r>
+        <w:t>TransformWatermark</w:t>
+      </w:r>
+      <w:proofErr w:type="spellEnd"/>
+      <w:r>
+        <w:t>. Ее назначение поменять все нулевые биты ЦВЗ на значение -1 для осуществления дальнейших арифметических операций.</w:t>
+      </w:r>
+    </w:p>
+    <w:p>
+      <w:r>
+        <w:t>Затем происходит последовательное встраивание ЦВЗ в коэффициенты, начиная с коэффициентов аппроксимации с 3 уровня разложения и заканчивая коэффициентами детализации 1 уровня разложения.</w:t>
+      </w:r>
+    </w:p>
+    <w:p>
+      <w:r>
+        <w:t xml:space="preserve">После чего собирается новая матрица с измененными коэффициентами с помощью функции </w:t>
+      </w:r>
+      <w:proofErr w:type="spellStart"/>
+      <w:r>
+        <w:t>SetCoefficient</w:t>
+      </w:r>
+      <w:proofErr w:type="spellEnd"/>
+      <w:r>
+        <w:t xml:space="preserve"> класса </w:t>
+      </w:r>
+      <w:proofErr w:type="spellStart"/>
+      <w:r>
+        <w:t>Wavelet</w:t>
+      </w:r>
+      <w:proofErr w:type="spellEnd"/>
+      <w:r>
+        <w:t xml:space="preserve">. К ней применяется </w:t>
+      </w:r>
+      <w:proofErr w:type="gramStart"/>
+      <w:r>
+        <w:t>обратное</w:t>
+      </w:r>
+      <w:proofErr w:type="gramEnd"/>
+      <w:r>
+        <w:t xml:space="preserve"> вейвлет-преобразования Хаара с помощью функции </w:t>
+      </w:r>
+      <w:proofErr w:type="spellStart"/>
+      <w:r>
+        <w:t>Untransfrom</w:t>
+      </w:r>
+      <w:proofErr w:type="spellEnd"/>
+      <w:r>
+        <w:t xml:space="preserve"> класса </w:t>
+      </w:r>
+      <w:proofErr w:type="spellStart"/>
+      <w:r>
+        <w:t>Wavelet</w:t>
+      </w:r>
+      <w:proofErr w:type="spellEnd"/>
+      <w:r>
+        <w:t xml:space="preserve">. В результате получается измененная синяя составляющая, которая несет в себе код ЦВЗ. Далее синяя составляющая исходного изображение заменяется на </w:t>
+      </w:r>
+      <w:proofErr w:type="gramStart"/>
+      <w:r>
+        <w:t>измененную</w:t>
+      </w:r>
+      <w:proofErr w:type="gramEnd"/>
+      <w:r>
+        <w:t xml:space="preserve"> с помощью функции </w:t>
+      </w:r>
+      <w:proofErr w:type="spellStart"/>
+      <w:r>
+        <w:t>UpdateColorComponent</w:t>
+      </w:r>
+      <w:proofErr w:type="spellEnd"/>
+      <w:r>
+        <w:t xml:space="preserve"> класса </w:t>
+      </w:r>
+      <w:proofErr w:type="spellStart"/>
+      <w:r>
+        <w:rPr>
+          <w:lang w:val="en-US"/>
+        </w:rPr>
+        <w:t>DoubleImage</w:t>
+      </w:r>
+      <w:proofErr w:type="spellEnd"/>
+      <w:r>
+        <w:t>.</w:t>
+      </w:r>
+    </w:p>
+    <w:p>
+      <w:r>
+        <w:t xml:space="preserve">Функция </w:t>
+      </w:r>
+      <w:proofErr w:type="spellStart"/>
+      <w:r>
+        <w:t>KIMextract</w:t>
+      </w:r>
+      <w:proofErr w:type="spellEnd"/>
+      <w:r>
+        <w:t xml:space="preserve"> класса </w:t>
+      </w:r>
+      <w:proofErr w:type="spellStart"/>
+      <w:r>
+        <w:t>JRKimAlgorithm</w:t>
+      </w:r>
+      <w:proofErr w:type="spellEnd"/>
+      <w:r>
+        <w:t xml:space="preserve"> осуществляет извлечение ЦВЗ с помощью исходного изображения.</w:t>
+      </w:r>
+      <w:r>
+        <w:t xml:space="preserve"> Ее алгоритм описан в пункте 2.1.2. Данная функция использует аналогичные вспомогательные функции как в функции </w:t>
+      </w:r>
+      <w:proofErr w:type="spellStart"/>
+      <w:r>
+        <w:t>KIMembed</w:t>
+      </w:r>
+      <w:proofErr w:type="spellEnd"/>
+      <w:r>
+        <w:t>.</w:t>
+      </w:r>
+    </w:p>
+    <w:p>
+      <w:pPr>
+        <w:pStyle w:val="3"/>
+      </w:pPr>
+      <w:r>
+        <w:t>Пользовательская часть программы</w:t>
+      </w:r>
+    </w:p>
+    <w:p>
+      <w:r>
+        <w:t xml:space="preserve">Здесь возможно стоит, а возможно и не стоит описать, что происходит со стороны </w:t>
+      </w:r>
+      <w:proofErr w:type="gramStart"/>
+      <w:r>
+        <w:t>пользователя</w:t>
+      </w:r>
+      <w:proofErr w:type="gramEnd"/>
+      <w:r>
+        <w:t xml:space="preserve"> и </w:t>
+      </w:r>
+      <w:proofErr w:type="gramStart"/>
+      <w:r>
+        <w:t>какими</w:t>
+      </w:r>
+      <w:proofErr w:type="gramEnd"/>
+      <w:r>
+        <w:t xml:space="preserve"> средствами оно реализовано.</w:t>
+      </w:r>
+    </w:p>
+    <w:p>
+      <w:pPr>
+        <w:pStyle w:val="2"/>
+      </w:pPr>
+      <w:r>
+        <w:t>Анализ алгоритма</w:t>
+      </w:r>
+    </w:p>
+    <w:p>
+      <w:r>
+        <w:t>Анализ на быстродействие. На робастность (сжатие, обрезка, поворот, масштабирование)</w:t>
+      </w:r>
+    </w:p>
+    <w:p>
+      <w:pPr>
+        <w:pStyle w:val="2"/>
+      </w:pPr>
+      <w:r>
+        <w:lastRenderedPageBreak/>
+        <w:t>Оптимизация алгоритма</w:t>
+      </w:r>
+    </w:p>
+    <w:p>
+      <w:pPr>
+        <w:pStyle w:val="3"/>
+      </w:pPr>
+      <w:r>
+        <w:t>Встраивание ЦВЗ в несколько цветовых компонент</w:t>
+      </w:r>
+    </w:p>
+    <w:p>
+      <w:pPr>
+        <w:pStyle w:val="3"/>
+      </w:pPr>
+      <w:r>
+        <w:t xml:space="preserve">Предварительный расчет максимально возможного и оптимального размера ЦВЗ </w:t>
+      </w:r>
+    </w:p>
+    <w:p>
+      <w:pPr>
+        <w:pStyle w:val="3"/>
+      </w:pPr>
+      <w:r>
+        <w:t>Вывод предупреждения о невозможности встроить ЦВЗ целиком</w:t>
+      </w:r>
+    </w:p>
+    <w:p>
+      <w:pPr>
+        <w:pStyle w:val="3"/>
+      </w:pPr>
+      <w:r>
+        <w:t>Алгоритм определения схожести восстановленного ЦВЗ в случае потери данных</w:t>
       </w:r>
     </w:p>
     <w:p/>
-    <w:p>
-      <w:pPr>
-        <w:pStyle w:val="2"/>
-      </w:pPr>
-      <w:r>
-        <w:lastRenderedPageBreak/>
-        <w:t>Анализ алгоритма</w:t>
-      </w:r>
-    </w:p>
-    <w:p>
-      <w:pPr>
-        <w:pStyle w:val="2"/>
-      </w:pPr>
-      <w:r>
-        <w:t>Оптимизация алгоритма</w:t>
-      </w:r>
-    </w:p>
-    <w:p>
-      <w:pPr>
-        <w:spacing w:after="200" w:line="276" w:lineRule="auto"/>
-        <w:ind w:firstLine="0"/>
-        <w:jc w:val="left"/>
-        <w:rPr>
-          <w:rFonts w:eastAsiaTheme="majorEastAsia" w:cstheme="majorBidi"/>
-          <w:b/>
-          <w:bCs/>
-          <w:sz w:val="40"/>
-          <w:szCs w:val="28"/>
-        </w:rPr>
-      </w:pPr>
-      <w:r>
-        <w:br w:type="page"/>
-      </w:r>
-    </w:p>
     <w:p>
       <w:pPr>
         <w:pStyle w:val="1"/>
@@ -3167,7 +3498,6 @@
         <w:ind w:left="432" w:hanging="432"/>
       </w:pPr>
       <w:r>
-        <w:lastRenderedPageBreak/>
         <w:t>Заключение</w:t>
       </w:r>
     </w:p>
@@ -4114,6 +4444,7 @@
   <w:style w:type="character" w:default="1" w:styleId="a0">
     <w:name w:val="Default Paragraph Font"/>
     <w:uiPriority w:val="1"/>
+    <w:semiHidden/>
     <w:unhideWhenUsed/>
   </w:style>
   <w:style w:type="table" w:default="1" w:styleId="a1">
@@ -4757,6 +5088,7 @@
   <w:style w:type="character" w:default="1" w:styleId="a0">
     <w:name w:val="Default Paragraph Font"/>
     <w:uiPriority w:val="1"/>
+    <w:semiHidden/>
     <w:unhideWhenUsed/>
   </w:style>
   <w:style w:type="table" w:default="1" w:styleId="a1">

</xml_diff>

<commit_message>
start theory of wavelets
</commit_message>
<xml_diff>
--- a/Диплом.docx
+++ b/Диплом.docx
@@ -44,8 +44,6 @@
       <w:pPr>
         <w:pStyle w:val="2"/>
       </w:pPr>
-      <w:bookmarkStart w:id="0" w:name="_GoBack"/>
-      <w:bookmarkEnd w:id="0"/>
       <w:r>
         <w:t>Общая</w:t>
       </w:r>
@@ -53,6 +51,2695 @@
         <w:t xml:space="preserve"> теория</w:t>
       </w:r>
     </w:p>
+    <w:p>
+      <w:r>
+        <w:t>Традиционно для анализа временных рядов используется преобразование Фурье, дающее разложение исследуемого временного процесса </w:t>
+      </w:r>
+      <w:r>
+        <w:rPr>
+          <w:i/>
+        </w:rPr>
+        <w:t>f(t)</w:t>
+      </w:r>
+      <w:r>
+        <w:t> в ряд по тригонометрическим функциям, или в более общей форме записи</w:t>
+      </w:r>
+    </w:p>
+    <w:tbl>
+      <w:tblPr>
+        <w:tblStyle w:val="a4"/>
+        <w:tblW w:w="0" w:type="auto"/>
+        <w:tblBorders>
+          <w:top w:val="none" w:sz="0" w:space="0" w:color="auto"/>
+          <w:left w:val="none" w:sz="0" w:space="0" w:color="auto"/>
+          <w:bottom w:val="none" w:sz="0" w:space="0" w:color="auto"/>
+          <w:right w:val="none" w:sz="0" w:space="0" w:color="auto"/>
+          <w:insideH w:val="none" w:sz="0" w:space="0" w:color="auto"/>
+          <w:insideV w:val="none" w:sz="0" w:space="0" w:color="auto"/>
+        </w:tblBorders>
+        <w:tblLook w:val="04A0" w:firstRow="1" w:lastRow="0" w:firstColumn="1" w:lastColumn="0" w:noHBand="0" w:noVBand="1"/>
+      </w:tblPr>
+      <w:tblGrid>
+        <w:gridCol w:w="4785"/>
+        <w:gridCol w:w="4786"/>
+      </w:tblGrid>
+      <w:tr>
+        <w:tc>
+          <w:tcPr>
+            <w:tcW w:w="4785" w:type="dxa"/>
+          </w:tcPr>
+          <w:p>
+            <w:pPr>
+              <w:ind w:firstLine="0"/>
+              <w:jc w:val="right"/>
+            </w:pPr>
+            <m:oMathPara>
+              <m:oMathParaPr>
+                <m:jc m:val="right"/>
+              </m:oMathParaPr>
+              <m:oMath>
+                <m:r>
+                  <w:rPr>
+                    <w:rFonts w:ascii="Cambria Math" w:hAnsi="Cambria Math"/>
+                  </w:rPr>
+                  <m:t>f</m:t>
+                </m:r>
+                <m:d>
+                  <m:dPr>
+                    <m:ctrlPr>
+                      <w:rPr>
+                        <w:rFonts w:ascii="Cambria Math" w:hAnsi="Cambria Math"/>
+                        <w:i/>
+                      </w:rPr>
+                    </m:ctrlPr>
+                  </m:dPr>
+                  <m:e>
+                    <m:r>
+                      <w:rPr>
+                        <w:rFonts w:ascii="Cambria Math" w:hAnsi="Cambria Math"/>
+                      </w:rPr>
+                      <m:t>t</m:t>
+                    </m:r>
+                  </m:e>
+                </m:d>
+                <m:r>
+                  <w:rPr>
+                    <w:rFonts w:ascii="Cambria Math" w:hAnsi="Cambria Math"/>
+                  </w:rPr>
+                  <m:t>=</m:t>
+                </m:r>
+                <m:nary>
+                  <m:naryPr>
+                    <m:chr m:val="∑"/>
+                    <m:limLoc m:val="undOvr"/>
+                    <m:ctrlPr>
+                      <w:rPr>
+                        <w:rFonts w:ascii="Cambria Math" w:hAnsi="Cambria Math"/>
+                        <w:i/>
+                      </w:rPr>
+                    </m:ctrlPr>
+                  </m:naryPr>
+                  <m:sub>
+                    <m:r>
+                      <w:rPr>
+                        <w:rFonts w:ascii="Cambria Math" w:hAnsi="Cambria Math"/>
+                      </w:rPr>
+                      <m:t>-∞</m:t>
+                    </m:r>
+                  </m:sub>
+                  <m:sup>
+                    <m:r>
+                      <w:rPr>
+                        <w:rFonts w:ascii="Cambria Math" w:hAnsi="Cambria Math"/>
+                      </w:rPr>
+                      <m:t>+∞</m:t>
+                    </m:r>
+                  </m:sup>
+                  <m:e>
+                    <m:sSub>
+                      <m:sSubPr>
+                        <m:ctrlPr>
+                          <w:rPr>
+                            <w:rFonts w:ascii="Cambria Math" w:hAnsi="Cambria Math"/>
+                            <w:i/>
+                          </w:rPr>
+                        </m:ctrlPr>
+                      </m:sSubPr>
+                      <m:e>
+                        <m:r>
+                          <w:rPr>
+                            <w:rFonts w:ascii="Cambria Math" w:hAnsi="Cambria Math"/>
+                          </w:rPr>
+                          <m:t>c</m:t>
+                        </m:r>
+                      </m:e>
+                      <m:sub>
+                        <m:r>
+                          <w:rPr>
+                            <w:rFonts w:ascii="Cambria Math" w:hAnsi="Cambria Math"/>
+                          </w:rPr>
+                          <m:t>n</m:t>
+                        </m:r>
+                      </m:sub>
+                    </m:sSub>
+                    <m:sSup>
+                      <m:sSupPr>
+                        <m:ctrlPr>
+                          <w:rPr>
+                            <w:rFonts w:ascii="Cambria Math" w:hAnsi="Cambria Math"/>
+                            <w:i/>
+                          </w:rPr>
+                        </m:ctrlPr>
+                      </m:sSupPr>
+                      <m:e>
+                        <m:r>
+                          <w:rPr>
+                            <w:rFonts w:ascii="Cambria Math" w:hAnsi="Cambria Math"/>
+                            <w:lang w:val="en-US"/>
+                          </w:rPr>
+                          <m:t>e</m:t>
+                        </m:r>
+                      </m:e>
+                      <m:sup>
+                        <m:r>
+                          <w:rPr>
+                            <w:rFonts w:ascii="Cambria Math" w:hAnsi="Cambria Math"/>
+                          </w:rPr>
+                          <m:t>int</m:t>
+                        </m:r>
+                      </m:sup>
+                    </m:sSup>
+                    <m:r>
+                      <w:rPr>
+                        <w:rFonts w:ascii="Cambria Math" w:hAnsi="Cambria Math"/>
+                      </w:rPr>
+                      <m:t>.</m:t>
+                    </m:r>
+                  </m:e>
+                </m:nary>
+              </m:oMath>
+            </m:oMathPara>
+          </w:p>
+        </w:tc>
+        <w:tc>
+          <w:tcPr>
+            <w:tcW w:w="4786" w:type="dxa"/>
+          </w:tcPr>
+          <w:p>
+            <w:pPr>
+              <w:ind w:firstLine="0"/>
+              <w:jc w:val="right"/>
+              <w:rPr>
+                <w:lang w:val="en-US"/>
+              </w:rPr>
+            </w:pPr>
+            <w:r>
+              <w:rPr>
+                <w:lang w:val="en-US"/>
+              </w:rPr>
+              <w:t>(1)</w:t>
+            </w:r>
+          </w:p>
+        </w:tc>
+      </w:tr>
+    </w:tbl>
+    <w:p>
+      <w:r>
+        <w:t>Коэффициенты </w:t>
+      </w:r>
+      <m:oMath>
+        <m:sSub>
+          <m:sSubPr>
+            <m:ctrlPr>
+              <w:rPr>
+                <w:rFonts w:ascii="Cambria Math" w:hAnsi="Cambria Math"/>
+                <w:i/>
+              </w:rPr>
+            </m:ctrlPr>
+          </m:sSubPr>
+          <m:e>
+            <m:r>
+              <w:rPr>
+                <w:rFonts w:ascii="Cambria Math" w:hAnsi="Cambria Math"/>
+              </w:rPr>
+              <m:t>c</m:t>
+            </m:r>
+          </m:e>
+          <m:sub>
+            <m:r>
+              <w:rPr>
+                <w:rFonts w:ascii="Cambria Math" w:hAnsi="Cambria Math"/>
+              </w:rPr>
+              <m:t>n</m:t>
+            </m:r>
+          </m:sub>
+        </m:sSub>
+      </m:oMath>
+      <w:r>
+        <w:t> являются амплитудами гармонических колебаний соответствующей частоты и определяются формулой</w:t>
+      </w:r>
+    </w:p>
+    <w:tbl>
+      <w:tblPr>
+        <w:tblStyle w:val="a4"/>
+        <w:tblW w:w="0" w:type="auto"/>
+        <w:tblBorders>
+          <w:top w:val="none" w:sz="0" w:space="0" w:color="auto"/>
+          <w:left w:val="none" w:sz="0" w:space="0" w:color="auto"/>
+          <w:bottom w:val="none" w:sz="0" w:space="0" w:color="auto"/>
+          <w:right w:val="none" w:sz="0" w:space="0" w:color="auto"/>
+          <w:insideH w:val="none" w:sz="0" w:space="0" w:color="auto"/>
+          <w:insideV w:val="none" w:sz="0" w:space="0" w:color="auto"/>
+        </w:tblBorders>
+        <w:tblLook w:val="04A0" w:firstRow="1" w:lastRow="0" w:firstColumn="1" w:lastColumn="0" w:noHBand="0" w:noVBand="1"/>
+      </w:tblPr>
+      <w:tblGrid>
+        <w:gridCol w:w="4785"/>
+        <w:gridCol w:w="4786"/>
+      </w:tblGrid>
+      <w:tr>
+        <w:tc>
+          <w:tcPr>
+            <w:tcW w:w="4785" w:type="dxa"/>
+          </w:tcPr>
+          <w:p>
+            <w:pPr>
+              <w:ind w:firstLine="0"/>
+              <w:jc w:val="right"/>
+            </w:pPr>
+            <m:oMath>
+              <m:sSub>
+                <m:sSubPr>
+                  <m:ctrlPr>
+                    <w:rPr>
+                      <w:rFonts w:ascii="Cambria Math" w:hAnsi="Cambria Math"/>
+                      <w:i/>
+                      <w:lang w:val="en-US"/>
+                    </w:rPr>
+                  </m:ctrlPr>
+                </m:sSubPr>
+                <m:e>
+                  <m:r>
+                    <w:rPr>
+                      <w:rFonts w:ascii="Cambria Math" w:hAnsi="Cambria Math"/>
+                      <w:lang w:val="en-US"/>
+                    </w:rPr>
+                    <m:t>c</m:t>
+                  </m:r>
+                </m:e>
+                <m:sub>
+                  <m:r>
+                    <w:rPr>
+                      <w:rFonts w:ascii="Cambria Math" w:hAnsi="Cambria Math"/>
+                      <w:lang w:val="en-US"/>
+                    </w:rPr>
+                    <m:t>n</m:t>
+                  </m:r>
+                </m:sub>
+              </m:sSub>
+              <m:r>
+                <w:rPr>
+                  <w:rFonts w:ascii="Cambria Math" w:hAnsi="Cambria Math"/>
+                </w:rPr>
+                <m:t>=</m:t>
+              </m:r>
+              <m:sSup>
+                <m:sSupPr>
+                  <m:ctrlPr>
+                    <w:rPr>
+                      <w:rFonts w:ascii="Cambria Math" w:hAnsi="Cambria Math"/>
+                      <w:i/>
+                      <w:lang w:val="en-US"/>
+                    </w:rPr>
+                  </m:ctrlPr>
+                </m:sSupPr>
+                <m:e>
+                  <m:r>
+                    <w:rPr>
+                      <w:rFonts w:ascii="Cambria Math" w:hAnsi="Cambria Math"/>
+                    </w:rPr>
+                    <m:t>(2</m:t>
+                  </m:r>
+                  <m:r>
+                    <w:rPr>
+                      <w:rFonts w:ascii="Cambria Math" w:hAnsi="Cambria Math"/>
+                      <w:lang w:val="en-US"/>
+                    </w:rPr>
+                    <m:t>π</m:t>
+                  </m:r>
+                  <m:r>
+                    <w:rPr>
+                      <w:rFonts w:ascii="Cambria Math" w:hAnsi="Cambria Math"/>
+                    </w:rPr>
+                    <m:t>)</m:t>
+                  </m:r>
+                </m:e>
+                <m:sup>
+                  <m:r>
+                    <w:rPr>
+                      <w:rFonts w:ascii="Cambria Math" w:hAnsi="Cambria Math"/>
+                    </w:rPr>
+                    <m:t>-1</m:t>
+                  </m:r>
+                </m:sup>
+              </m:sSup>
+              <m:nary>
+                <m:naryPr>
+                  <m:limLoc m:val="subSup"/>
+                  <m:ctrlPr>
+                    <w:rPr>
+                      <w:rFonts w:ascii="Cambria Math" w:hAnsi="Cambria Math"/>
+                      <w:i/>
+                      <w:lang w:val="en-US"/>
+                    </w:rPr>
+                  </m:ctrlPr>
+                </m:naryPr>
+                <m:sub>
+                  <m:r>
+                    <w:rPr>
+                      <w:rFonts w:ascii="Cambria Math" w:hAnsi="Cambria Math"/>
+                    </w:rPr>
+                    <m:t>0</m:t>
+                  </m:r>
+                </m:sub>
+                <m:sup>
+                  <m:r>
+                    <w:rPr>
+                      <w:rFonts w:ascii="Cambria Math" w:hAnsi="Cambria Math"/>
+                    </w:rPr>
+                    <m:t>2</m:t>
+                  </m:r>
+                  <m:r>
+                    <w:rPr>
+                      <w:rFonts w:ascii="Cambria Math" w:hAnsi="Cambria Math"/>
+                      <w:lang w:val="en-US"/>
+                    </w:rPr>
+                    <m:t>π</m:t>
+                  </m:r>
+                </m:sup>
+                <m:e>
+                  <m:r>
+                    <w:rPr>
+                      <w:rFonts w:ascii="Cambria Math" w:hAnsi="Cambria Math"/>
+                      <w:lang w:val="en-US"/>
+                    </w:rPr>
+                    <m:t>f</m:t>
+                  </m:r>
+                  <m:d>
+                    <m:dPr>
+                      <m:ctrlPr>
+                        <w:rPr>
+                          <w:rFonts w:ascii="Cambria Math" w:hAnsi="Cambria Math"/>
+                          <w:i/>
+                          <w:lang w:val="en-US"/>
+                        </w:rPr>
+                      </m:ctrlPr>
+                    </m:dPr>
+                    <m:e>
+                      <m:r>
+                        <w:rPr>
+                          <w:rFonts w:ascii="Cambria Math" w:hAnsi="Cambria Math"/>
+                          <w:lang w:val="en-US"/>
+                        </w:rPr>
+                        <m:t>t</m:t>
+                      </m:r>
+                    </m:e>
+                  </m:d>
+                  <m:sSup>
+                    <m:sSupPr>
+                      <m:ctrlPr>
+                        <w:rPr>
+                          <w:rFonts w:ascii="Cambria Math" w:hAnsi="Cambria Math"/>
+                          <w:i/>
+                        </w:rPr>
+                      </m:ctrlPr>
+                    </m:sSupPr>
+                    <m:e>
+                      <m:r>
+                        <w:rPr>
+                          <w:rFonts w:ascii="Cambria Math" w:hAnsi="Cambria Math"/>
+                          <w:lang w:val="en-US"/>
+                        </w:rPr>
+                        <m:t>e</m:t>
+                      </m:r>
+                    </m:e>
+                    <m:sup>
+                      <m:r>
+                        <w:rPr>
+                          <w:rFonts w:ascii="Cambria Math" w:hAnsi="Cambria Math"/>
+                        </w:rPr>
+                        <m:t>-</m:t>
+                      </m:r>
+                      <m:r>
+                        <w:rPr>
+                          <w:rFonts w:ascii="Cambria Math" w:hAnsi="Cambria Math"/>
+                        </w:rPr>
+                        <m:t>int</m:t>
+                      </m:r>
+                    </m:sup>
+                  </m:sSup>
+                  <m:r>
+                    <w:rPr>
+                      <w:rFonts w:ascii="Cambria Math" w:hAnsi="Cambria Math"/>
+                      <w:lang w:val="en-US"/>
+                    </w:rPr>
+                    <m:t>dt</m:t>
+                  </m:r>
+                </m:e>
+              </m:nary>
+            </m:oMath>
+            <w:r>
+              <w:rPr>
+                <w:rFonts w:eastAsiaTheme="minorEastAsia"/>
+              </w:rPr>
+              <w:t>.</w:t>
+            </w:r>
+          </w:p>
+        </w:tc>
+        <w:tc>
+          <w:tcPr>
+            <w:tcW w:w="4786" w:type="dxa"/>
+          </w:tcPr>
+          <w:p>
+            <w:pPr>
+              <w:ind w:firstLine="0"/>
+              <w:jc w:val="right"/>
+              <w:rPr>
+                <w:lang w:val="en-US"/>
+              </w:rPr>
+            </w:pPr>
+            <w:r>
+              <w:rPr>
+                <w:lang w:val="en-US"/>
+              </w:rPr>
+              <w:t>(2)</w:t>
+            </w:r>
+          </w:p>
+        </w:tc>
+      </w:tr>
+    </w:tbl>
+    <w:p>
+      <w:r>
+        <w:t>Множество функций </w:t>
+      </w:r>
+      <m:oMath>
+        <m:sSup>
+          <m:sSupPr>
+            <m:ctrlPr>
+              <w:rPr>
+                <w:rFonts w:ascii="Cambria Math" w:hAnsi="Cambria Math"/>
+                <w:i/>
+              </w:rPr>
+            </m:ctrlPr>
+          </m:sSupPr>
+          <m:e>
+            <m:r>
+              <w:rPr>
+                <w:rFonts w:ascii="Cambria Math" w:hAnsi="Cambria Math"/>
+                <w:lang w:val="en-US"/>
+              </w:rPr>
+              <m:t>e</m:t>
+            </m:r>
+          </m:e>
+          <m:sup>
+            <m:r>
+              <w:rPr>
+                <w:rFonts w:ascii="Cambria Math" w:hAnsi="Cambria Math"/>
+              </w:rPr>
+              <m:t>int</m:t>
+            </m:r>
+          </m:sup>
+        </m:sSup>
+      </m:oMath>
+      <w:r>
+        <w:t> образует ортонормированный базис пространства </w:t>
+      </w:r>
+      <m:oMath>
+        <m:sSup>
+          <m:sSupPr>
+            <m:ctrlPr>
+              <w:rPr>
+                <w:rFonts w:ascii="Cambria Math" w:hAnsi="Cambria Math"/>
+                <w:i/>
+              </w:rPr>
+            </m:ctrlPr>
+          </m:sSupPr>
+          <m:e>
+            <m:r>
+              <w:rPr>
+                <w:rFonts w:ascii="Cambria Math" w:hAnsi="Cambria Math"/>
+              </w:rPr>
+              <m:t>L</m:t>
+            </m:r>
+          </m:e>
+          <m:sup>
+            <m:r>
+              <w:rPr>
+                <w:rFonts w:ascii="Cambria Math" w:hAnsi="Cambria Math"/>
+              </w:rPr>
+              <m:t xml:space="preserve">2 </m:t>
+            </m:r>
+          </m:sup>
+        </m:sSup>
+        <m:r>
+          <w:rPr>
+            <w:rFonts w:ascii="Cambria Math" w:hAnsi="Cambria Math"/>
+          </w:rPr>
+          <m:t>(0,</m:t>
+        </m:r>
+        <m:r>
+          <w:rPr>
+            <w:rFonts w:ascii="Cambria Math" w:hAnsi="Cambria Math"/>
+          </w:rPr>
+          <m:t xml:space="preserve"> </m:t>
+        </m:r>
+        <m:r>
+          <w:rPr>
+            <w:rFonts w:ascii="Cambria Math" w:hAnsi="Cambria Math"/>
+          </w:rPr>
+          <m:t>2π</m:t>
+        </m:r>
+      </m:oMath>
+      <w:r>
+        <w:rPr>
+          <w:rFonts w:eastAsiaTheme="minorEastAsia"/>
+        </w:rPr>
+        <w:t>)</w:t>
+      </w:r>
+      <w:r>
+        <w:rPr>
+          <w:rFonts w:eastAsiaTheme="minorEastAsia"/>
+        </w:rPr>
+        <w:t xml:space="preserve">, </w:t>
+      </w:r>
+      <w:r>
+        <w:rPr>
+          <w:rFonts w:eastAsiaTheme="minorEastAsia"/>
+        </w:rPr>
+        <w:t xml:space="preserve">которое является пространством определенных на </w:t>
+      </w:r>
+      <m:oMath>
+        <m:r>
+          <w:rPr>
+            <w:rFonts w:ascii="Cambria Math" w:hAnsi="Cambria Math"/>
+          </w:rPr>
+          <m:t>(0, 2π</m:t>
+        </m:r>
+      </m:oMath>
+      <w:r>
+        <w:rPr>
+          <w:rFonts w:eastAsiaTheme="minorEastAsia"/>
+        </w:rPr>
+        <w:t>)</w:t>
+      </w:r>
+      <w:r>
+        <w:rPr>
+          <w:rFonts w:eastAsiaTheme="minorEastAsia"/>
+        </w:rPr>
+        <w:t xml:space="preserve"> функций, действительных, ограниченных на </w:t>
+      </w:r>
+      <m:oMath>
+        <m:r>
+          <w:rPr>
+            <w:rFonts w:ascii="Cambria Math" w:hAnsi="Cambria Math"/>
+          </w:rPr>
+          <m:t>(0, 2π</m:t>
+        </m:r>
+      </m:oMath>
+      <w:r>
+        <w:rPr>
+          <w:rFonts w:eastAsiaTheme="minorEastAsia"/>
+        </w:rPr>
+        <w:t>)</w:t>
+      </w:r>
+      <w:r>
+        <w:rPr>
+          <w:rFonts w:eastAsiaTheme="minorEastAsia"/>
+        </w:rPr>
+        <w:t xml:space="preserve"> и непрерывных всюду за исключением конечного числа точек.</w:t>
+      </w:r>
+    </w:p>
+    <w:p>
+      <w:r>
+        <w:t xml:space="preserve">Аппарат </w:t>
+      </w:r>
+      <w:proofErr w:type="gramStart"/>
+      <w:r>
+        <w:t>Фурье-преобразований</w:t>
+      </w:r>
+      <w:proofErr w:type="gramEnd"/>
+      <w:r>
+        <w:t xml:space="preserve"> дает достаточно простые для расчетов формулы и прозрачную интерпретацию результатов, но </w:t>
+      </w:r>
+      <w:r>
+        <w:t>имеет</w:t>
+      </w:r>
+      <w:r>
+        <w:t xml:space="preserve"> некоторы</w:t>
+      </w:r>
+      <w:r>
+        <w:t>е</w:t>
+      </w:r>
+      <w:r>
+        <w:t xml:space="preserve"> недостатк</w:t>
+      </w:r>
+      <w:r>
+        <w:t>и</w:t>
+      </w:r>
+      <w:r>
+        <w:t xml:space="preserve">. Преобразование, например, не отличает сигнал, являющийся суммой двух синусоид, от ситуации последовательного включения синусоид, не дает информации о преимущественном распределении частот во времени, может дать неверные результаты для сигналов с участками резкого изменения. </w:t>
+      </w:r>
+      <w:proofErr w:type="spellStart"/>
+      <w:r>
+        <w:t>Ис</w:t>
+      </w:r>
+      <w:r>
+        <w:t>р</w:t>
+      </w:r>
+      <w:r>
+        <w:t>следуемые</w:t>
+      </w:r>
+      <w:proofErr w:type="spellEnd"/>
+      <w:r>
+        <w:t xml:space="preserve"> ряды также далеко не всегда удовлетворяют требованию </w:t>
+      </w:r>
+      <w:proofErr w:type="spellStart"/>
+      <w:r>
+        <w:t>пеиодичности</w:t>
+      </w:r>
+      <w:proofErr w:type="spellEnd"/>
+      <w:r>
+        <w:t xml:space="preserve"> и более того, как правило, заданы на ограниченном отрезке времени.</w:t>
+      </w:r>
+    </w:p>
+    <w:p>
+      <w:r>
+        <w:t xml:space="preserve">Основы вейвлет-анализа были разработаны в середине 80-х годов </w:t>
+      </w:r>
+      <w:proofErr w:type="spellStart"/>
+      <w:r>
+        <w:t>Гроссманом</w:t>
+      </w:r>
+      <w:proofErr w:type="spellEnd"/>
+      <w:r>
+        <w:t xml:space="preserve"> и </w:t>
+      </w:r>
+      <w:proofErr w:type="spellStart"/>
+      <w:r>
+        <w:t>Морле</w:t>
+      </w:r>
+      <w:proofErr w:type="spellEnd"/>
+      <w:r>
+        <w:t xml:space="preserve"> как альтернатива преобразованию Фурье для исследования временных (пространственных) рядов с выраженной неоднородностью. В отличие от преобразования Фурье, локализующего частоты, но не дающего временного разрешения процесса</w:t>
+      </w:r>
+      <w:r>
+        <w:t>,</w:t>
+      </w:r>
+      <w:r>
+        <w:t xml:space="preserve"> вейвлет-преобразование, обладающее самонастраивающимся подвижным частотно-временным окном, одинаково хорошо выявляет как </w:t>
+      </w:r>
+      <w:proofErr w:type="gramStart"/>
+      <w:r>
+        <w:t>низко-частотные</w:t>
+      </w:r>
+      <w:proofErr w:type="gramEnd"/>
+      <w:r>
+        <w:t xml:space="preserve">, так и высокочастотные характеристики сигнала на разных временных масштабах. По этой причине вейвлет-анализ часто сравнивают с "математическим микроскопом", вскрывающим внутреннюю структуру </w:t>
+      </w:r>
+      <w:proofErr w:type="gramStart"/>
+      <w:r>
+        <w:t>существенно неоднородных</w:t>
+      </w:r>
+      <w:proofErr w:type="gramEnd"/>
+      <w:r>
+        <w:t xml:space="preserve"> объектов.</w:t>
+      </w:r>
+    </w:p>
+    <w:p>
+      <w:r>
+        <w:rPr>
+          <w:highlight w:val="lightGray"/>
+        </w:rPr>
+        <w:lastRenderedPageBreak/>
+        <w:t xml:space="preserve">Указанная универсальность обеспечила вейвлет-анализу широкое использование в самых различных областях знаний. Семейства анализирующих функций, называемых </w:t>
+      </w:r>
+      <w:proofErr w:type="spellStart"/>
+      <w:r>
+        <w:rPr>
+          <w:highlight w:val="lightGray"/>
+        </w:rPr>
+        <w:t>вейвлетами</w:t>
+      </w:r>
+      <w:proofErr w:type="spellEnd"/>
+      <w:r>
+        <w:rPr>
+          <w:highlight w:val="lightGray"/>
+        </w:rPr>
+        <w:t>, применяются при анализе изображений различной природы, для изучения структуры турбулентных полей, для сжатия больших объемов информации, в задачах</w:t>
+      </w:r>
+      <w:r>
+        <w:rPr>
+          <w:rFonts w:ascii="Verdana" w:hAnsi="Verdana"/>
+          <w:sz w:val="20"/>
+          <w:szCs w:val="20"/>
+          <w:highlight w:val="lightGray"/>
+        </w:rPr>
+        <w:t xml:space="preserve"> </w:t>
+      </w:r>
+      <w:r>
+        <w:rPr>
+          <w:highlight w:val="lightGray"/>
+        </w:rPr>
+        <w:t>распознавания образов, при обработке и синтезе сигналов, например, речевых, для определения характеристик фрактальных объектов.</w:t>
+      </w:r>
+    </w:p>
+    <w:p>
+      <w:r>
+        <w:t>Подобно тому, как в основе аппарата преобразований Фурье лежит единственная функция </w:t>
+      </w:r>
+      <m:oMath>
+        <m:sSup>
+          <m:sSupPr>
+            <m:ctrlPr>
+              <w:rPr>
+                <w:rFonts w:ascii="Cambria Math" w:hAnsi="Cambria Math"/>
+                <w:i/>
+              </w:rPr>
+            </m:ctrlPr>
+          </m:sSupPr>
+          <m:e>
+            <m:r>
+              <w:rPr>
+                <w:rFonts w:ascii="Cambria Math" w:hAnsi="Cambria Math"/>
+                <w:lang w:val="en-US"/>
+              </w:rPr>
+              <m:t>w</m:t>
+            </m:r>
+            <m:d>
+              <m:dPr>
+                <m:ctrlPr>
+                  <w:rPr>
+                    <w:rFonts w:ascii="Cambria Math" w:hAnsi="Cambria Math"/>
+                    <w:i/>
+                    <w:lang w:val="en-US"/>
+                  </w:rPr>
+                </m:ctrlPr>
+              </m:dPr>
+              <m:e>
+                <m:r>
+                  <w:rPr>
+                    <w:rFonts w:ascii="Cambria Math" w:hAnsi="Cambria Math"/>
+                    <w:lang w:val="en-US"/>
+                  </w:rPr>
+                  <m:t>t</m:t>
+                </m:r>
+              </m:e>
+            </m:d>
+            <m:r>
+              <w:rPr>
+                <w:rFonts w:ascii="Cambria Math" w:hAnsi="Cambria Math"/>
+              </w:rPr>
+              <m:t>=</m:t>
+            </m:r>
+            <m:r>
+              <w:rPr>
+                <w:rFonts w:ascii="Cambria Math" w:hAnsi="Cambria Math"/>
+                <w:lang w:val="en-US"/>
+              </w:rPr>
+              <m:t>e</m:t>
+            </m:r>
+          </m:e>
+          <m:sup>
+            <m:r>
+              <w:rPr>
+                <w:rFonts w:ascii="Cambria Math" w:hAnsi="Cambria Math"/>
+              </w:rPr>
+              <m:t>it</m:t>
+            </m:r>
+          </m:sup>
+        </m:sSup>
+      </m:oMath>
+      <w:r>
+        <w:t>, порождающая ортонормированный базис пространства </w:t>
+      </w:r>
+      <m:oMath>
+        <m:sSup>
+          <m:sSupPr>
+            <m:ctrlPr>
+              <w:rPr>
+                <w:rFonts w:ascii="Cambria Math" w:hAnsi="Cambria Math"/>
+                <w:i/>
+              </w:rPr>
+            </m:ctrlPr>
+          </m:sSupPr>
+          <m:e>
+            <m:r>
+              <w:rPr>
+                <w:rFonts w:ascii="Cambria Math" w:hAnsi="Cambria Math"/>
+              </w:rPr>
+              <m:t>L</m:t>
+            </m:r>
+          </m:e>
+          <m:sup>
+            <m:r>
+              <w:rPr>
+                <w:rFonts w:ascii="Cambria Math" w:hAnsi="Cambria Math"/>
+              </w:rPr>
+              <m:t xml:space="preserve">2 </m:t>
+            </m:r>
+          </m:sup>
+        </m:sSup>
+        <m:r>
+          <w:rPr>
+            <w:rFonts w:ascii="Cambria Math" w:hAnsi="Cambria Math"/>
+          </w:rPr>
+          <m:t>(0, 2π</m:t>
+        </m:r>
+      </m:oMath>
+      <w:r>
+        <w:rPr>
+          <w:rFonts w:eastAsiaTheme="minorEastAsia"/>
+        </w:rPr>
+        <w:t>)</w:t>
+      </w:r>
+      <w:r>
+        <w:t> путем масштабного преобразования, так и вейвлет-преобразование строится на основе единственной базисной функции</w:t>
+      </w:r>
+      <w:proofErr w:type="gramStart"/>
+      <w:r>
+        <w:t> </w:t>
+      </w:r>
+      <m:oMath>
+        <m:r>
+          <w:rPr>
+            <w:rFonts w:ascii="Cambria Math" w:hAnsi="Cambria Math"/>
+          </w:rPr>
+          <m:t>φ(t)</m:t>
+        </m:r>
+      </m:oMath>
+      <w:r>
+        <w:t xml:space="preserve">, </w:t>
+      </w:r>
+      <w:proofErr w:type="gramEnd"/>
+      <w:r>
+        <w:t>принадлежащей пространству </w:t>
+      </w:r>
+      <m:oMath>
+        <m:sSup>
+          <m:sSupPr>
+            <m:ctrlPr>
+              <w:rPr>
+                <w:rFonts w:ascii="Cambria Math" w:hAnsi="Cambria Math"/>
+                <w:i/>
+              </w:rPr>
+            </m:ctrlPr>
+          </m:sSupPr>
+          <m:e>
+            <m:r>
+              <w:rPr>
+                <w:rFonts w:ascii="Cambria Math" w:hAnsi="Cambria Math"/>
+              </w:rPr>
+              <m:t>L</m:t>
+            </m:r>
+          </m:e>
+          <m:sup>
+            <m:r>
+              <w:rPr>
+                <w:rFonts w:ascii="Cambria Math" w:hAnsi="Cambria Math"/>
+              </w:rPr>
+              <m:t xml:space="preserve">2 </m:t>
+            </m:r>
+          </m:sup>
+        </m:sSup>
+        <m:r>
+          <w:rPr>
+            <w:rFonts w:ascii="Cambria Math" w:hAnsi="Cambria Math"/>
+          </w:rPr>
+          <m:t>(R</m:t>
+        </m:r>
+      </m:oMath>
+      <w:r>
+        <w:rPr>
+          <w:rFonts w:eastAsiaTheme="minorEastAsia"/>
+        </w:rPr>
+        <w:t>)</w:t>
+      </w:r>
+      <w:r>
+        <w:t> </w:t>
+      </w:r>
+      <w:r>
+        <w:t>, т.е. всей числовой оси.</w:t>
+      </w:r>
+    </w:p>
+    <w:p>
+      <w:r>
+        <w:t xml:space="preserve">В западной литературе за этой функцией закрепилось название "вейвлет", что означает "маленькая волна", </w:t>
+      </w:r>
+      <w:proofErr w:type="gramStart"/>
+      <w:r>
+        <w:t>в</w:t>
+      </w:r>
+      <w:proofErr w:type="gramEnd"/>
+      <w:r>
+        <w:t xml:space="preserve"> </w:t>
+      </w:r>
+      <w:proofErr w:type="gramStart"/>
+      <w:r>
+        <w:t>отечественной</w:t>
+      </w:r>
+      <w:proofErr w:type="gramEnd"/>
+      <w:r>
+        <w:t xml:space="preserve"> иногда ее называют "всплеском", отражая в этом названии и локализацию, и осцилляционный характер поведения.</w:t>
+      </w:r>
+    </w:p>
+    <w:p>
+      <w:r>
+        <w:t>При конструировании базисной анализирующей функции</w:t>
+      </w:r>
+      <w:proofErr w:type="gramStart"/>
+      <w:r>
+        <w:t> </w:t>
+      </w:r>
+      <m:oMath>
+        <m:r>
+          <w:rPr>
+            <w:rFonts w:ascii="Cambria Math" w:hAnsi="Cambria Math"/>
+          </w:rPr>
+          <m:t>φ(t)</m:t>
+        </m:r>
+      </m:oMath>
+      <w:r>
+        <w:t> </w:t>
+      </w:r>
+      <w:proofErr w:type="gramEnd"/>
+      <w:r>
+        <w:t>должны выполняться следующие необходимые условия.</w:t>
+      </w:r>
+    </w:p>
+    <w:p>
+      <w:pPr>
+        <w:pStyle w:val="a3"/>
+        <w:numPr>
+          <w:ilvl w:val="0"/>
+          <w:numId w:val="7"/>
+        </w:numPr>
+      </w:pPr>
+      <w:r>
+        <w:t xml:space="preserve">Локализация - вейвлет должен быть локализован вблизи нуля </w:t>
+      </w:r>
+      <w:proofErr w:type="gramStart"/>
+      <w:r>
+        <w:t>аргумента</w:t>
+      </w:r>
+      <w:proofErr w:type="gramEnd"/>
+      <w:r>
+        <w:t xml:space="preserve"> как во временном, так и в частотном пространстве.</w:t>
+      </w:r>
+    </w:p>
+    <w:p>
+      <w:pPr>
+        <w:pStyle w:val="a3"/>
+        <w:numPr>
+          <w:ilvl w:val="0"/>
+          <w:numId w:val="7"/>
+        </w:numPr>
+      </w:pPr>
+      <w:r>
+        <w:t>Нулевое среднее:</w:t>
+      </w:r>
+    </w:p>
+    <w:p>
+      <w:pPr>
+        <w:ind w:left="1069" w:firstLine="0"/>
+        <w:rPr>
+          <w:rFonts w:eastAsiaTheme="minorEastAsia"/>
+        </w:rPr>
+      </w:pPr>
+      <m:oMathPara>
+        <m:oMath>
+          <m:nary>
+            <m:naryPr>
+              <m:limLoc m:val="subSup"/>
+              <m:ctrlPr>
+                <w:rPr>
+                  <w:rFonts w:ascii="Cambria Math" w:hAnsi="Cambria Math"/>
+                  <w:i/>
+                  <w:lang w:val="en-US"/>
+                </w:rPr>
+              </m:ctrlPr>
+            </m:naryPr>
+            <m:sub>
+              <m:r>
+                <w:rPr>
+                  <w:rFonts w:ascii="Cambria Math" w:hAnsi="Cambria Math"/>
+                </w:rPr>
+                <m:t>-∞</m:t>
+              </m:r>
+            </m:sub>
+            <m:sup>
+              <m:r>
+                <w:rPr>
+                  <w:rFonts w:ascii="Cambria Math" w:hAnsi="Cambria Math"/>
+                </w:rPr>
+                <m:t>∞</m:t>
+              </m:r>
+            </m:sup>
+            <m:e>
+              <m:r>
+                <w:rPr>
+                  <w:rFonts w:ascii="Cambria Math" w:hAnsi="Cambria Math"/>
+                  <w:lang w:val="en-US"/>
+                </w:rPr>
+                <m:t>ψ</m:t>
+              </m:r>
+              <m:d>
+                <m:dPr>
+                  <m:ctrlPr>
+                    <w:rPr>
+                      <w:rFonts w:ascii="Cambria Math" w:hAnsi="Cambria Math"/>
+                      <w:i/>
+                      <w:lang w:val="en-US"/>
+                    </w:rPr>
+                  </m:ctrlPr>
+                </m:dPr>
+                <m:e>
+                  <m:r>
+                    <w:rPr>
+                      <w:rFonts w:ascii="Cambria Math" w:hAnsi="Cambria Math"/>
+                      <w:lang w:val="en-US"/>
+                    </w:rPr>
+                    <m:t>t</m:t>
+                  </m:r>
+                </m:e>
+              </m:d>
+              <m:r>
+                <w:rPr>
+                  <w:rFonts w:ascii="Cambria Math" w:hAnsi="Cambria Math"/>
+                  <w:lang w:val="en-US"/>
+                </w:rPr>
+                <m:t>dt</m:t>
+              </m:r>
+              <m:r>
+                <w:rPr>
+                  <w:rFonts w:ascii="Cambria Math" w:hAnsi="Cambria Math"/>
+                  <w:lang w:val="en-US"/>
+                </w:rPr>
+                <m:t>=0.</m:t>
+              </m:r>
+            </m:e>
+          </m:nary>
+        </m:oMath>
+      </m:oMathPara>
+    </w:p>
+    <w:p>
+      <w:pPr>
+        <w:pStyle w:val="a3"/>
+        <w:numPr>
+          <w:ilvl w:val="0"/>
+          <w:numId w:val="7"/>
+        </w:numPr>
+        <w:rPr>
+          <w:rFonts w:eastAsiaTheme="minorEastAsia"/>
+        </w:rPr>
+      </w:pPr>
+      <w:r>
+        <w:rPr>
+          <w:rFonts w:eastAsiaTheme="minorEastAsia"/>
+        </w:rPr>
+        <w:t>Как следствие, вейвлет должен быть знакопеременной функцией.</w:t>
+      </w:r>
+    </w:p>
+    <w:p>
+      <w:pPr>
+        <w:pStyle w:val="a3"/>
+        <w:numPr>
+          <w:ilvl w:val="0"/>
+          <w:numId w:val="7"/>
+        </w:numPr>
+        <w:rPr>
+          <w:rFonts w:eastAsiaTheme="minorEastAsia"/>
+        </w:rPr>
+      </w:pPr>
+      <w:r>
+        <w:rPr>
+          <w:rFonts w:eastAsiaTheme="minorEastAsia"/>
+        </w:rPr>
+        <w:t>Ограниченность:</w:t>
+      </w:r>
+    </w:p>
+    <w:p>
+      <w:pPr>
+        <w:pStyle w:val="a3"/>
+        <w:ind w:left="1819" w:firstLine="0"/>
+        <w:rPr>
+          <w:rFonts w:eastAsiaTheme="minorEastAsia"/>
+          <w:lang w:val="en-US"/>
+        </w:rPr>
+      </w:pPr>
+      <m:oMathPara>
+        <m:oMath>
+          <m:nary>
+            <m:naryPr>
+              <m:limLoc m:val="subSup"/>
+              <m:ctrlPr>
+                <w:rPr>
+                  <w:rFonts w:ascii="Cambria Math" w:hAnsi="Cambria Math"/>
+                  <w:i/>
+                  <w:lang w:val="en-US"/>
+                </w:rPr>
+              </m:ctrlPr>
+            </m:naryPr>
+            <m:sub>
+              <m:r>
+                <w:rPr>
+                  <w:rFonts w:ascii="Cambria Math" w:hAnsi="Cambria Math"/>
+                </w:rPr>
+                <m:t>-∞</m:t>
+              </m:r>
+            </m:sub>
+            <m:sup>
+              <m:r>
+                <w:rPr>
+                  <w:rFonts w:ascii="Cambria Math" w:hAnsi="Cambria Math"/>
+                </w:rPr>
+                <m:t>∞</m:t>
+              </m:r>
+            </m:sup>
+            <m:e>
+              <m:sSup>
+                <m:sSupPr>
+                  <m:ctrlPr>
+                    <w:rPr>
+                      <w:rFonts w:ascii="Cambria Math" w:hAnsi="Cambria Math"/>
+                      <w:i/>
+                      <w:lang w:val="en-US"/>
+                    </w:rPr>
+                  </m:ctrlPr>
+                </m:sSupPr>
+                <m:e>
+                  <m:d>
+                    <m:dPr>
+                      <m:begChr m:val="|"/>
+                      <m:endChr m:val="|"/>
+                      <m:ctrlPr>
+                        <w:rPr>
+                          <w:rFonts w:ascii="Cambria Math" w:hAnsi="Cambria Math"/>
+                          <w:i/>
+                          <w:lang w:val="en-US"/>
+                        </w:rPr>
+                      </m:ctrlPr>
+                    </m:dPr>
+                    <m:e>
+                      <m:r>
+                        <w:rPr>
+                          <w:rFonts w:ascii="Cambria Math" w:hAnsi="Cambria Math"/>
+                          <w:lang w:val="en-US"/>
+                        </w:rPr>
+                        <m:t>ψ</m:t>
+                      </m:r>
+                      <m:d>
+                        <m:dPr>
+                          <m:ctrlPr>
+                            <w:rPr>
+                              <w:rFonts w:ascii="Cambria Math" w:hAnsi="Cambria Math"/>
+                              <w:i/>
+                              <w:lang w:val="en-US"/>
+                            </w:rPr>
+                          </m:ctrlPr>
+                        </m:dPr>
+                        <m:e>
+                          <m:r>
+                            <w:rPr>
+                              <w:rFonts w:ascii="Cambria Math" w:hAnsi="Cambria Math"/>
+                              <w:lang w:val="en-US"/>
+                            </w:rPr>
+                            <m:t>t</m:t>
+                          </m:r>
+                        </m:e>
+                      </m:d>
+                    </m:e>
+                  </m:d>
+                </m:e>
+                <m:sup>
+                  <m:r>
+                    <w:rPr>
+                      <w:rFonts w:ascii="Cambria Math" w:hAnsi="Cambria Math"/>
+                    </w:rPr>
+                    <m:t>2</m:t>
+                  </m:r>
+                </m:sup>
+              </m:sSup>
+              <m:r>
+                <w:rPr>
+                  <w:rFonts w:ascii="Cambria Math" w:hAnsi="Cambria Math"/>
+                  <w:lang w:val="en-US"/>
+                </w:rPr>
+                <m:t>dt</m:t>
+              </m:r>
+              <m:r>
+                <w:rPr>
+                  <w:rFonts w:ascii="Cambria Math" w:hAnsi="Cambria Math"/>
+                </w:rPr>
+                <m:t>&lt;∞</m:t>
+              </m:r>
+              <m:r>
+                <w:rPr>
+                  <w:rFonts w:ascii="Cambria Math" w:hAnsi="Cambria Math"/>
+                </w:rPr>
+                <m:t>.</m:t>
+              </m:r>
+            </m:e>
+          </m:nary>
+        </m:oMath>
+      </m:oMathPara>
+    </w:p>
+    <w:p>
+      <w:pPr>
+        <w:pStyle w:val="a3"/>
+        <w:numPr>
+          <w:ilvl w:val="0"/>
+          <w:numId w:val="7"/>
+        </w:numPr>
+        <w:rPr>
+          <w:rFonts w:eastAsiaTheme="minorEastAsia"/>
+        </w:rPr>
+      </w:pPr>
+      <w:r>
+        <w:rPr>
+          <w:rFonts w:eastAsiaTheme="minorEastAsia"/>
+        </w:rPr>
+        <w:t>Вейвлет должен быть достаточно быстро убывающей функцией временной (пространственной) переменной.</w:t>
+      </w:r>
+    </w:p>
+    <w:p>
+      <w:r>
+        <w:t xml:space="preserve">Базис одномерного дискретного вейвлет-преобразования (ДВП) строится на основе </w:t>
+      </w:r>
+      <w:proofErr w:type="spellStart"/>
+      <w:r>
+        <w:t>вейвлета</w:t>
+      </w:r>
+      <w:proofErr w:type="spellEnd"/>
+      <w:proofErr w:type="gramStart"/>
+      <w:r>
+        <w:t> </w:t>
+      </w:r>
+      <m:oMath>
+        <m:r>
+          <w:rPr>
+            <w:rFonts w:ascii="Cambria Math" w:hAnsi="Cambria Math"/>
+          </w:rPr>
+          <m:t>φ(t)</m:t>
+        </m:r>
+      </m:oMath>
+      <w:r>
+        <w:t> </w:t>
+      </w:r>
+      <w:r>
+        <w:t> </w:t>
+      </w:r>
+      <w:proofErr w:type="gramEnd"/>
+      <w:r>
+        <w:t>посредством операций сдвигов и растяжений вдоль оси </w:t>
+      </w:r>
+      <m:oMath>
+        <m:r>
+          <w:rPr>
+            <w:rFonts w:ascii="Cambria Math" w:hAnsi="Cambria Math"/>
+          </w:rPr>
+          <m:t>t</m:t>
+        </m:r>
+      </m:oMath>
+      <w:r>
+        <w:t>. Вводя аналог синусоидальной частоты и принимая для простоты в качестве ее значений степени двойки, получаем для функций базиса </w:t>
+      </w:r>
+      <w:r>
+        <w:t>y</w:t>
+      </w:r>
+      <w:proofErr w:type="spellStart"/>
+      <w:r>
+        <w:t>jk</w:t>
+      </w:r>
+      <w:proofErr w:type="spellEnd"/>
+      <w:r>
+        <w:t>(t)= 2j/2</w:t>
+      </w:r>
+      <w:r>
+        <w:t>y</w:t>
+      </w:r>
+      <w:r>
+        <w:t>(2jt-k)</w:t>
+      </w:r>
+    </w:p>
+    <w:p>
+      <w:r>
+        <w:t>Базис нормирован, если вейвлет имеет единичную норму.</w:t>
+      </w:r>
+    </w:p>
+    <w:p>
+      <w:r>
+        <w:lastRenderedPageBreak/>
+        <w:t>Вейвлет называется ортогональным, если семейство {</w:t>
+      </w:r>
+      <w:r>
+        <w:t>y</w:t>
+      </w:r>
+      <w:proofErr w:type="spellStart"/>
+      <w:r>
+        <w:t>jk</w:t>
+      </w:r>
+      <w:proofErr w:type="spellEnd"/>
+      <w:r>
+        <w:t>} представляет ортонормированный базис функционального пространства L2(R), т.е. &lt;</w:t>
+      </w:r>
+      <w:r>
+        <w:t>y</w:t>
+      </w:r>
+      <w:proofErr w:type="spellStart"/>
+      <w:r>
+        <w:t>jk</w:t>
+      </w:r>
+      <w:proofErr w:type="spellEnd"/>
+      <w:r>
+        <w:t>,</w:t>
+      </w:r>
+      <w:r>
+        <w:t>y</w:t>
+      </w:r>
+      <w:proofErr w:type="spellStart"/>
+      <w:r>
+        <w:t>lm</w:t>
+      </w:r>
+      <w:proofErr w:type="spellEnd"/>
+      <w:r>
+        <w:t>&gt;=</w:t>
+      </w:r>
+      <w:r>
+        <w:t>d</w:t>
+      </w:r>
+      <w:proofErr w:type="spellStart"/>
+      <w:r>
+        <w:t>jl</w:t>
+      </w:r>
+      <w:proofErr w:type="spellEnd"/>
+      <w:r>
+        <w:t> </w:t>
+      </w:r>
+      <w:r>
+        <w:t>d</w:t>
+      </w:r>
+      <w:proofErr w:type="spellStart"/>
+      <w:r>
+        <w:t>km</w:t>
+      </w:r>
+      <w:proofErr w:type="spellEnd"/>
+      <w:r>
+        <w:t>. В этом случае любая функция f</w:t>
+      </w:r>
+      <w:r>
+        <w:t>О</w:t>
+      </w:r>
+      <w:r>
+        <w:t> L2(R) может быть представлена в виде ряда</w:t>
+      </w:r>
+    </w:p>
+    <w:p>
+      <w:pPr>
+        <w:pStyle w:val="c"/>
+        <w:spacing w:after="40" w:afterAutospacing="0"/>
+        <w:ind w:left="567" w:right="567"/>
+        <w:jc w:val="center"/>
+        <w:rPr>
+          <w:rFonts w:ascii="Verdana" w:hAnsi="Verdana"/>
+          <w:color w:val="000000"/>
+          <w:sz w:val="20"/>
+          <w:szCs w:val="20"/>
+        </w:rPr>
+      </w:pPr>
+      <w:r>
+        <w:rPr>
+          <w:rFonts w:ascii="Verdana" w:hAnsi="Verdana"/>
+          <w:noProof/>
+          <w:color w:val="000000"/>
+          <w:sz w:val="20"/>
+          <w:szCs w:val="20"/>
+        </w:rPr>
+        <w:drawing>
+          <wp:inline distT="0" distB="0" distL="0" distR="0">
+            <wp:extent cx="1524000" cy="495300"/>
+            <wp:effectExtent l="0" t="0" r="0" b="0"/>
+            <wp:docPr id="10" name="Рисунок 10" descr="https://www.krsu.edu.kg/vestnik/2002/v2/frl/a15_f05.gif"/>
+            <wp:cNvGraphicFramePr>
+              <a:graphicFrameLocks xmlns:a="http://schemas.openxmlformats.org/drawingml/2006/main" noChangeAspect="1"/>
+            </wp:cNvGraphicFramePr>
+            <a:graphic xmlns:a="http://schemas.openxmlformats.org/drawingml/2006/main">
+              <a:graphicData uri="http://schemas.openxmlformats.org/drawingml/2006/picture">
+                <pic:pic xmlns:pic="http://schemas.openxmlformats.org/drawingml/2006/picture">
+                  <pic:nvPicPr>
+                    <pic:cNvPr id="0" name="Picture 18" descr="https://www.krsu.edu.kg/vestnik/2002/v2/frl/a15_f05.gif"/>
+                    <pic:cNvPicPr>
+                      <a:picLocks noChangeAspect="1" noChangeArrowheads="1"/>
+                    </pic:cNvPicPr>
+                  </pic:nvPicPr>
+                  <pic:blipFill>
+                    <a:blip r:embed="rId6">
+                      <a:extLst>
+                        <a:ext uri="{28A0092B-C50C-407E-A947-70E740481C1C}">
+                          <a14:useLocalDpi xmlns:a14="http://schemas.microsoft.com/office/drawing/2010/main" val="0"/>
+                        </a:ext>
+                      </a:extLst>
+                    </a:blip>
+                    <a:srcRect/>
+                    <a:stretch>
+                      <a:fillRect/>
+                    </a:stretch>
+                  </pic:blipFill>
+                  <pic:spPr bwMode="auto">
+                    <a:xfrm>
+                      <a:off x="0" y="0"/>
+                      <a:ext cx="1524000" cy="495300"/>
+                    </a:xfrm>
+                    <a:prstGeom prst="rect">
+                      <a:avLst/>
+                    </a:prstGeom>
+                    <a:noFill/>
+                    <a:ln>
+                      <a:noFill/>
+                    </a:ln>
+                  </pic:spPr>
+                </pic:pic>
+              </a:graphicData>
+            </a:graphic>
+          </wp:inline>
+        </w:drawing>
+      </w:r>
+      <w:r>
+        <w:rPr>
+          <w:rFonts w:ascii="Verdana" w:hAnsi="Verdana"/>
+          <w:color w:val="000000"/>
+          <w:sz w:val="20"/>
+          <w:szCs w:val="20"/>
+        </w:rPr>
+        <w:br/>
+        <w:t>где</w:t>
+      </w:r>
+      <w:r>
+        <w:rPr>
+          <w:rFonts w:ascii="Verdana" w:hAnsi="Verdana"/>
+          <w:color w:val="000000"/>
+          <w:sz w:val="20"/>
+          <w:szCs w:val="20"/>
+        </w:rPr>
+        <w:br/>
+      </w:r>
+      <w:r>
+        <w:rPr>
+          <w:rFonts w:ascii="Verdana" w:hAnsi="Verdana"/>
+          <w:noProof/>
+          <w:color w:val="000000"/>
+          <w:sz w:val="20"/>
+          <w:szCs w:val="20"/>
+        </w:rPr>
+        <w:drawing>
+          <wp:inline distT="0" distB="0" distL="0" distR="0">
+            <wp:extent cx="2076450" cy="485775"/>
+            <wp:effectExtent l="0" t="0" r="0" b="9525"/>
+            <wp:docPr id="9" name="Рисунок 9" descr="https://www.krsu.edu.kg/vestnik/2002/v2/frl/a15_f06.gif"/>
+            <wp:cNvGraphicFramePr>
+              <a:graphicFrameLocks xmlns:a="http://schemas.openxmlformats.org/drawingml/2006/main" noChangeAspect="1"/>
+            </wp:cNvGraphicFramePr>
+            <a:graphic xmlns:a="http://schemas.openxmlformats.org/drawingml/2006/main">
+              <a:graphicData uri="http://schemas.openxmlformats.org/drawingml/2006/picture">
+                <pic:pic xmlns:pic="http://schemas.openxmlformats.org/drawingml/2006/picture">
+                  <pic:nvPicPr>
+                    <pic:cNvPr id="0" name="Picture 19" descr="https://www.krsu.edu.kg/vestnik/2002/v2/frl/a15_f06.gif"/>
+                    <pic:cNvPicPr>
+                      <a:picLocks noChangeAspect="1" noChangeArrowheads="1"/>
+                    </pic:cNvPicPr>
+                  </pic:nvPicPr>
+                  <pic:blipFill>
+                    <a:blip r:embed="rId7">
+                      <a:extLst>
+                        <a:ext uri="{28A0092B-C50C-407E-A947-70E740481C1C}">
+                          <a14:useLocalDpi xmlns:a14="http://schemas.microsoft.com/office/drawing/2010/main" val="0"/>
+                        </a:ext>
+                      </a:extLst>
+                    </a:blip>
+                    <a:srcRect/>
+                    <a:stretch>
+                      <a:fillRect/>
+                    </a:stretch>
+                  </pic:blipFill>
+                  <pic:spPr bwMode="auto">
+                    <a:xfrm>
+                      <a:off x="0" y="0"/>
+                      <a:ext cx="2076450" cy="485775"/>
+                    </a:xfrm>
+                    <a:prstGeom prst="rect">
+                      <a:avLst/>
+                    </a:prstGeom>
+                    <a:noFill/>
+                    <a:ln>
+                      <a:noFill/>
+                    </a:ln>
+                  </pic:spPr>
+                </pic:pic>
+              </a:graphicData>
+            </a:graphic>
+          </wp:inline>
+        </w:drawing>
+      </w:r>
+    </w:p>
+    <w:p>
+      <w:pPr>
+        <w:pStyle w:val="a9"/>
+        <w:spacing w:after="40" w:afterAutospacing="0"/>
+        <w:ind w:left="567" w:right="567"/>
+        <w:jc w:val="both"/>
+        <w:rPr>
+          <w:rFonts w:ascii="Verdana" w:hAnsi="Verdana"/>
+          <w:color w:val="000000"/>
+          <w:sz w:val="20"/>
+          <w:szCs w:val="20"/>
+        </w:rPr>
+      </w:pPr>
+      <w:proofErr w:type="gramStart"/>
+      <w:r>
+        <w:rPr>
+          <w:rFonts w:ascii="Verdana" w:hAnsi="Verdana"/>
+          <w:color w:val="000000"/>
+          <w:sz w:val="20"/>
+          <w:szCs w:val="20"/>
+        </w:rPr>
+        <w:t>Непрерывное</w:t>
+      </w:r>
+      <w:proofErr w:type="gramEnd"/>
+      <w:r>
+        <w:rPr>
+          <w:rFonts w:ascii="Verdana" w:hAnsi="Verdana"/>
+          <w:color w:val="000000"/>
+          <w:sz w:val="20"/>
+          <w:szCs w:val="20"/>
+        </w:rPr>
+        <w:t xml:space="preserve"> вейвлет-преобразование (НВП) строится аналогичным образом с помощью непрерывных масштабных преобразований и переносов </w:t>
+      </w:r>
+      <w:proofErr w:type="spellStart"/>
+      <w:r>
+        <w:rPr>
+          <w:rFonts w:ascii="Verdana" w:hAnsi="Verdana"/>
+          <w:color w:val="000000"/>
+          <w:sz w:val="20"/>
+          <w:szCs w:val="20"/>
+        </w:rPr>
+        <w:t>вейвлета</w:t>
+      </w:r>
+      <w:proofErr w:type="spellEnd"/>
+      <w:r>
+        <w:rPr>
+          <w:rFonts w:ascii="Verdana" w:hAnsi="Verdana"/>
+          <w:color w:val="000000"/>
+          <w:sz w:val="20"/>
+          <w:szCs w:val="20"/>
+        </w:rPr>
+        <w:t> </w:t>
+      </w:r>
+      <w:r>
+        <w:rPr>
+          <w:rStyle w:val="fsymb"/>
+          <w:rFonts w:ascii="Symbol" w:eastAsiaTheme="majorEastAsia" w:hAnsi="Symbol"/>
+          <w:color w:val="000000"/>
+          <w:sz w:val="20"/>
+          <w:szCs w:val="20"/>
+        </w:rPr>
+        <w:t></w:t>
+      </w:r>
+      <w:r>
+        <w:rPr>
+          <w:rFonts w:ascii="Verdana" w:hAnsi="Verdana"/>
+          <w:i/>
+          <w:iCs/>
+          <w:color w:val="000000"/>
+          <w:sz w:val="20"/>
+          <w:szCs w:val="20"/>
+        </w:rPr>
+        <w:t>(t)</w:t>
+      </w:r>
+      <w:r>
+        <w:rPr>
+          <w:rFonts w:ascii="Verdana" w:hAnsi="Verdana"/>
+          <w:color w:val="000000"/>
+          <w:sz w:val="20"/>
+          <w:szCs w:val="20"/>
+        </w:rPr>
+        <w:t> с произвольными значениями масштабного коэффициента </w:t>
+      </w:r>
+      <w:r>
+        <w:rPr>
+          <w:rFonts w:ascii="Verdana" w:hAnsi="Verdana"/>
+          <w:b/>
+          <w:bCs/>
+          <w:i/>
+          <w:iCs/>
+          <w:color w:val="000000"/>
+          <w:sz w:val="20"/>
+          <w:szCs w:val="20"/>
+        </w:rPr>
+        <w:t>a</w:t>
+      </w:r>
+      <w:r>
+        <w:rPr>
+          <w:rFonts w:ascii="Verdana" w:hAnsi="Verdana"/>
+          <w:color w:val="000000"/>
+          <w:sz w:val="20"/>
+          <w:szCs w:val="20"/>
+        </w:rPr>
+        <w:t> и параметра сдвига </w:t>
+      </w:r>
+      <w:r>
+        <w:rPr>
+          <w:rFonts w:ascii="Verdana" w:hAnsi="Verdana"/>
+          <w:b/>
+          <w:bCs/>
+          <w:i/>
+          <w:iCs/>
+          <w:color w:val="000000"/>
+          <w:sz w:val="20"/>
+          <w:szCs w:val="20"/>
+        </w:rPr>
+        <w:t>b</w:t>
+      </w:r>
+      <w:r>
+        <w:rPr>
+          <w:rFonts w:ascii="Verdana" w:hAnsi="Verdana"/>
+          <w:color w:val="000000"/>
+          <w:sz w:val="20"/>
+          <w:szCs w:val="20"/>
+        </w:rPr>
+        <w:t>:</w:t>
+      </w:r>
+    </w:p>
+    <w:p>
+      <w:pPr>
+        <w:pStyle w:val="c"/>
+        <w:spacing w:after="40" w:afterAutospacing="0"/>
+        <w:ind w:left="567" w:right="567"/>
+        <w:jc w:val="center"/>
+        <w:rPr>
+          <w:rFonts w:ascii="Verdana" w:hAnsi="Verdana"/>
+          <w:color w:val="000000"/>
+          <w:sz w:val="20"/>
+          <w:szCs w:val="20"/>
+        </w:rPr>
+      </w:pPr>
+      <w:r>
+        <w:rPr>
+          <w:rFonts w:ascii="Verdana" w:hAnsi="Verdana"/>
+          <w:noProof/>
+          <w:color w:val="000000"/>
+          <w:sz w:val="20"/>
+          <w:szCs w:val="20"/>
+        </w:rPr>
+        <w:drawing>
+          <wp:inline distT="0" distB="0" distL="0" distR="0">
+            <wp:extent cx="3086100" cy="533400"/>
+            <wp:effectExtent l="0" t="0" r="0" b="0"/>
+            <wp:docPr id="8" name="Рисунок 8" descr="https://www.krsu.edu.kg/vestnik/2002/v2/frl/a15_f07.gif"/>
+            <wp:cNvGraphicFramePr>
+              <a:graphicFrameLocks xmlns:a="http://schemas.openxmlformats.org/drawingml/2006/main" noChangeAspect="1"/>
+            </wp:cNvGraphicFramePr>
+            <a:graphic xmlns:a="http://schemas.openxmlformats.org/drawingml/2006/main">
+              <a:graphicData uri="http://schemas.openxmlformats.org/drawingml/2006/picture">
+                <pic:pic xmlns:pic="http://schemas.openxmlformats.org/drawingml/2006/picture">
+                  <pic:nvPicPr>
+                    <pic:cNvPr id="0" name="Picture 20" descr="https://www.krsu.edu.kg/vestnik/2002/v2/frl/a15_f07.gif"/>
+                    <pic:cNvPicPr>
+                      <a:picLocks noChangeAspect="1" noChangeArrowheads="1"/>
+                    </pic:cNvPicPr>
+                  </pic:nvPicPr>
+                  <pic:blipFill>
+                    <a:blip r:embed="rId8">
+                      <a:extLst>
+                        <a:ext uri="{28A0092B-C50C-407E-A947-70E740481C1C}">
+                          <a14:useLocalDpi xmlns:a14="http://schemas.microsoft.com/office/drawing/2010/main" val="0"/>
+                        </a:ext>
+                      </a:extLst>
+                    </a:blip>
+                    <a:srcRect/>
+                    <a:stretch>
+                      <a:fillRect/>
+                    </a:stretch>
+                  </pic:blipFill>
+                  <pic:spPr bwMode="auto">
+                    <a:xfrm>
+                      <a:off x="0" y="0"/>
+                      <a:ext cx="3086100" cy="533400"/>
+                    </a:xfrm>
+                    <a:prstGeom prst="rect">
+                      <a:avLst/>
+                    </a:prstGeom>
+                    <a:noFill/>
+                    <a:ln>
+                      <a:noFill/>
+                    </a:ln>
+                  </pic:spPr>
+                </pic:pic>
+              </a:graphicData>
+            </a:graphic>
+          </wp:inline>
+        </w:drawing>
+      </w:r>
+    </w:p>
+    <w:p>
+      <w:pPr>
+        <w:pStyle w:val="a9"/>
+        <w:spacing w:after="40" w:afterAutospacing="0"/>
+        <w:ind w:left="567" w:right="567"/>
+        <w:jc w:val="both"/>
+        <w:rPr>
+          <w:rFonts w:ascii="Verdana" w:hAnsi="Verdana"/>
+          <w:color w:val="000000"/>
+          <w:sz w:val="20"/>
+          <w:szCs w:val="20"/>
+        </w:rPr>
+      </w:pPr>
+      <w:r>
+        <w:rPr>
+          <w:rFonts w:ascii="Verdana" w:hAnsi="Verdana"/>
+          <w:color w:val="000000"/>
+          <w:sz w:val="20"/>
+          <w:szCs w:val="20"/>
+        </w:rPr>
+        <w:t>где символ * обозначает операцию комплексного сопряжения.</w:t>
+      </w:r>
+    </w:p>
+    <w:p>
+      <w:pPr>
+        <w:pStyle w:val="a9"/>
+        <w:spacing w:after="40" w:afterAutospacing="0"/>
+        <w:ind w:left="567" w:right="567"/>
+        <w:jc w:val="both"/>
+        <w:rPr>
+          <w:rFonts w:ascii="Verdana" w:hAnsi="Verdana"/>
+          <w:color w:val="000000"/>
+          <w:sz w:val="20"/>
+          <w:szCs w:val="20"/>
+        </w:rPr>
+      </w:pPr>
+      <w:r>
+        <w:rPr>
+          <w:rFonts w:ascii="Verdana" w:hAnsi="Verdana"/>
+          <w:color w:val="000000"/>
+          <w:sz w:val="20"/>
+          <w:szCs w:val="20"/>
+        </w:rPr>
+        <w:t>Вейвлет-преобразование обратимо для функций </w:t>
+      </w:r>
+      <w:r>
+        <w:rPr>
+          <w:rFonts w:ascii="Verdana" w:hAnsi="Verdana"/>
+          <w:i/>
+          <w:iCs/>
+          <w:color w:val="000000"/>
+          <w:sz w:val="20"/>
+          <w:szCs w:val="20"/>
+        </w:rPr>
+        <w:t>f</w:t>
+      </w:r>
+      <w:r>
+        <w:rPr>
+          <w:rFonts w:ascii="Verdana" w:hAnsi="Verdana"/>
+          <w:color w:val="000000"/>
+          <w:sz w:val="20"/>
+          <w:szCs w:val="20"/>
+        </w:rPr>
+        <w:t> из </w:t>
+      </w:r>
+      <w:r>
+        <w:rPr>
+          <w:rFonts w:ascii="Verdana" w:hAnsi="Verdana"/>
+          <w:i/>
+          <w:iCs/>
+          <w:color w:val="000000"/>
+          <w:sz w:val="20"/>
+          <w:szCs w:val="20"/>
+        </w:rPr>
+        <w:t>L</w:t>
+      </w:r>
+      <w:r>
+        <w:rPr>
+          <w:rFonts w:ascii="Verdana" w:hAnsi="Verdana"/>
+          <w:i/>
+          <w:iCs/>
+          <w:color w:val="000000"/>
+          <w:sz w:val="20"/>
+          <w:szCs w:val="20"/>
+          <w:vertAlign w:val="superscript"/>
+        </w:rPr>
+        <w:t>2</w:t>
+      </w:r>
+      <w:r>
+        <w:rPr>
+          <w:rFonts w:ascii="Verdana" w:hAnsi="Verdana"/>
+          <w:i/>
+          <w:iCs/>
+          <w:color w:val="000000"/>
+          <w:sz w:val="20"/>
+          <w:szCs w:val="20"/>
+        </w:rPr>
+        <w:t>(R)</w:t>
+      </w:r>
+    </w:p>
+    <w:p>
+      <w:pPr>
+        <w:pStyle w:val="c"/>
+        <w:spacing w:after="40" w:afterAutospacing="0"/>
+        <w:ind w:left="567" w:right="567"/>
+        <w:jc w:val="center"/>
+        <w:rPr>
+          <w:rFonts w:ascii="Verdana" w:hAnsi="Verdana"/>
+          <w:color w:val="000000"/>
+          <w:sz w:val="20"/>
+          <w:szCs w:val="20"/>
+        </w:rPr>
+      </w:pPr>
+      <w:r>
+        <w:rPr>
+          <w:rFonts w:ascii="Verdana" w:hAnsi="Verdana"/>
+          <w:noProof/>
+          <w:color w:val="000000"/>
+          <w:sz w:val="20"/>
+          <w:szCs w:val="20"/>
+        </w:rPr>
+        <w:drawing>
+          <wp:inline distT="0" distB="0" distL="0" distR="0">
+            <wp:extent cx="3105150" cy="552450"/>
+            <wp:effectExtent l="0" t="0" r="0" b="0"/>
+            <wp:docPr id="7" name="Рисунок 7" descr="https://www.krsu.edu.kg/vestnik/2002/v2/frl/a15_f08.gif"/>
+            <wp:cNvGraphicFramePr>
+              <a:graphicFrameLocks xmlns:a="http://schemas.openxmlformats.org/drawingml/2006/main" noChangeAspect="1"/>
+            </wp:cNvGraphicFramePr>
+            <a:graphic xmlns:a="http://schemas.openxmlformats.org/drawingml/2006/main">
+              <a:graphicData uri="http://schemas.openxmlformats.org/drawingml/2006/picture">
+                <pic:pic xmlns:pic="http://schemas.openxmlformats.org/drawingml/2006/picture">
+                  <pic:nvPicPr>
+                    <pic:cNvPr id="0" name="Picture 21" descr="https://www.krsu.edu.kg/vestnik/2002/v2/frl/a15_f08.gif"/>
+                    <pic:cNvPicPr>
+                      <a:picLocks noChangeAspect="1" noChangeArrowheads="1"/>
+                    </pic:cNvPicPr>
+                  </pic:nvPicPr>
+                  <pic:blipFill>
+                    <a:blip r:embed="rId9">
+                      <a:extLst>
+                        <a:ext uri="{28A0092B-C50C-407E-A947-70E740481C1C}">
+                          <a14:useLocalDpi xmlns:a14="http://schemas.microsoft.com/office/drawing/2010/main" val="0"/>
+                        </a:ext>
+                      </a:extLst>
+                    </a:blip>
+                    <a:srcRect/>
+                    <a:stretch>
+                      <a:fillRect/>
+                    </a:stretch>
+                  </pic:blipFill>
+                  <pic:spPr bwMode="auto">
+                    <a:xfrm>
+                      <a:off x="0" y="0"/>
+                      <a:ext cx="3105150" cy="552450"/>
+                    </a:xfrm>
+                    <a:prstGeom prst="rect">
+                      <a:avLst/>
+                    </a:prstGeom>
+                    <a:noFill/>
+                    <a:ln>
+                      <a:noFill/>
+                    </a:ln>
+                  </pic:spPr>
+                </pic:pic>
+              </a:graphicData>
+            </a:graphic>
+          </wp:inline>
+        </w:drawing>
+      </w:r>
+    </w:p>
+    <w:p>
+      <w:pPr>
+        <w:pStyle w:val="a9"/>
+        <w:spacing w:after="40" w:afterAutospacing="0"/>
+        <w:ind w:left="567" w:right="567"/>
+        <w:jc w:val="both"/>
+        <w:rPr>
+          <w:rFonts w:ascii="Verdana" w:hAnsi="Verdana"/>
+          <w:color w:val="000000"/>
+          <w:sz w:val="20"/>
+          <w:szCs w:val="20"/>
+        </w:rPr>
+      </w:pPr>
+      <w:r>
+        <w:rPr>
+          <w:rFonts w:ascii="Verdana" w:hAnsi="Verdana"/>
+          <w:color w:val="000000"/>
+          <w:sz w:val="20"/>
+          <w:szCs w:val="20"/>
+        </w:rPr>
+        <w:t>Таким образом, любая функция из </w:t>
+      </w:r>
+      <w:r>
+        <w:rPr>
+          <w:rFonts w:ascii="Verdana" w:hAnsi="Verdana"/>
+          <w:i/>
+          <w:iCs/>
+          <w:color w:val="000000"/>
+          <w:sz w:val="20"/>
+          <w:szCs w:val="20"/>
+        </w:rPr>
+        <w:t>L</w:t>
+      </w:r>
+      <w:r>
+        <w:rPr>
+          <w:rFonts w:ascii="Verdana" w:hAnsi="Verdana"/>
+          <w:i/>
+          <w:iCs/>
+          <w:color w:val="000000"/>
+          <w:sz w:val="20"/>
+          <w:szCs w:val="20"/>
+          <w:vertAlign w:val="superscript"/>
+        </w:rPr>
+        <w:t>2</w:t>
+      </w:r>
+      <w:r>
+        <w:rPr>
+          <w:rFonts w:ascii="Verdana" w:hAnsi="Verdana"/>
+          <w:i/>
+          <w:iCs/>
+          <w:color w:val="000000"/>
+          <w:sz w:val="20"/>
+          <w:szCs w:val="20"/>
+        </w:rPr>
+        <w:t>(R)</w:t>
+      </w:r>
+      <w:r>
+        <w:rPr>
+          <w:rFonts w:ascii="Verdana" w:hAnsi="Verdana"/>
+          <w:color w:val="000000"/>
+          <w:sz w:val="20"/>
+          <w:szCs w:val="20"/>
+        </w:rPr>
+        <w:t xml:space="preserve"> может быть представлена суперпозицией масштабных преобразований и сдвигов базисного </w:t>
+      </w:r>
+      <w:proofErr w:type="spellStart"/>
+      <w:r>
+        <w:rPr>
+          <w:rFonts w:ascii="Verdana" w:hAnsi="Verdana"/>
+          <w:color w:val="000000"/>
+          <w:sz w:val="20"/>
+          <w:szCs w:val="20"/>
+        </w:rPr>
+        <w:t>вейвлета</w:t>
+      </w:r>
+      <w:proofErr w:type="spellEnd"/>
+      <w:r>
+        <w:rPr>
+          <w:rFonts w:ascii="Verdana" w:hAnsi="Verdana"/>
+          <w:color w:val="000000"/>
+          <w:sz w:val="20"/>
+          <w:szCs w:val="20"/>
+        </w:rPr>
+        <w:t xml:space="preserve"> с коэффициентами, зависящими от масштаба (частоты) и параметра сдвига (времени).</w:t>
+      </w:r>
+    </w:p>
+    <w:p>
+      <w:pPr>
+        <w:pStyle w:val="a9"/>
+        <w:spacing w:after="40" w:afterAutospacing="0"/>
+        <w:ind w:left="567" w:right="567"/>
+        <w:jc w:val="both"/>
+        <w:rPr>
+          <w:rFonts w:ascii="Verdana" w:hAnsi="Verdana"/>
+          <w:color w:val="000000"/>
+          <w:sz w:val="20"/>
+          <w:szCs w:val="20"/>
+          <w:lang w:val="en-US"/>
+        </w:rPr>
+      </w:pPr>
+      <w:r>
+        <w:rPr>
+          <w:rFonts w:ascii="Verdana" w:hAnsi="Verdana"/>
+          <w:color w:val="000000"/>
+          <w:sz w:val="20"/>
+          <w:szCs w:val="20"/>
+        </w:rPr>
+        <w:t>Двухпараметрическая функция </w:t>
+      </w:r>
+      <w:r>
+        <w:rPr>
+          <w:rFonts w:ascii="Verdana" w:hAnsi="Verdana"/>
+          <w:i/>
+          <w:iCs/>
+          <w:color w:val="000000"/>
+          <w:sz w:val="20"/>
+          <w:szCs w:val="20"/>
+        </w:rPr>
+        <w:t>W(</w:t>
+      </w:r>
+      <w:proofErr w:type="spellStart"/>
+      <w:r>
+        <w:rPr>
+          <w:rFonts w:ascii="Verdana" w:hAnsi="Verdana"/>
+          <w:i/>
+          <w:iCs/>
+          <w:color w:val="000000"/>
+          <w:sz w:val="20"/>
+          <w:szCs w:val="20"/>
+        </w:rPr>
+        <w:t>a,b</w:t>
+      </w:r>
+      <w:proofErr w:type="spellEnd"/>
+      <w:r>
+        <w:rPr>
+          <w:rFonts w:ascii="Verdana" w:hAnsi="Verdana"/>
+          <w:i/>
+          <w:iCs/>
+          <w:color w:val="000000"/>
+          <w:sz w:val="20"/>
+          <w:szCs w:val="20"/>
+        </w:rPr>
+        <w:t>)</w:t>
+      </w:r>
+      <w:r>
+        <w:rPr>
+          <w:rFonts w:ascii="Verdana" w:hAnsi="Verdana"/>
+          <w:color w:val="000000"/>
+          <w:sz w:val="20"/>
+          <w:szCs w:val="20"/>
+        </w:rPr>
+        <w:t> дает информацию об изменении относительного вклада компонент разного масштаба во времени и называется спектром коэффициентов вейвлет-преобразования.</w:t>
+      </w:r>
+    </w:p>
+    <w:p>
+      <w:pPr>
+        <w:pStyle w:val="a9"/>
+        <w:spacing w:after="40" w:afterAutospacing="0"/>
+        <w:ind w:left="567" w:right="567"/>
+        <w:jc w:val="both"/>
+        <w:rPr>
+          <w:rFonts w:ascii="Verdana" w:hAnsi="Verdana"/>
+          <w:color w:val="000000"/>
+          <w:sz w:val="20"/>
+          <w:szCs w:val="20"/>
+          <w:lang w:val="en-US"/>
+        </w:rPr>
+      </w:pPr>
+    </w:p>
+    <w:p>
+      <w:pPr>
+        <w:pStyle w:val="2"/>
+        <w:shd w:val="clear" w:color="auto" w:fill="FFFFFF"/>
+        <w:spacing w:before="0"/>
+        <w:rPr>
+          <w:rFonts w:ascii="Verdana" w:hAnsi="Verdana"/>
+          <w:b w:val="0"/>
+          <w:bCs w:val="0"/>
+          <w:color w:val="999999"/>
+          <w:sz w:val="42"/>
+          <w:szCs w:val="42"/>
+        </w:rPr>
+      </w:pPr>
+      <w:r>
+        <w:rPr>
+          <w:rFonts w:ascii="Verdana" w:hAnsi="Verdana"/>
+          <w:b w:val="0"/>
+          <w:bCs w:val="0"/>
+          <w:color w:val="999999"/>
+          <w:sz w:val="42"/>
+          <w:szCs w:val="42"/>
+        </w:rPr>
+        <w:t>Применение вейвлет-преобразования</w:t>
+      </w:r>
+    </w:p>
+    <w:p>
+      <w:pPr>
+        <w:pStyle w:val="a9"/>
+        <w:shd w:val="clear" w:color="auto" w:fill="FFFFFF"/>
+        <w:spacing w:before="0" w:beforeAutospacing="0" w:after="300" w:afterAutospacing="0" w:line="396" w:lineRule="atLeast"/>
+        <w:rPr>
+          <w:rFonts w:ascii="Verdana" w:hAnsi="Verdana"/>
+          <w:color w:val="333333"/>
+          <w:sz w:val="21"/>
+          <w:szCs w:val="21"/>
+        </w:rPr>
+      </w:pPr>
+      <w:r>
+        <w:rPr>
+          <w:rFonts w:ascii="Verdana" w:hAnsi="Verdana"/>
+          <w:color w:val="333333"/>
+          <w:sz w:val="21"/>
+          <w:szCs w:val="21"/>
+        </w:rPr>
+        <w:t xml:space="preserve">В заключение нашей статьи перечислим некоторые области, где использование </w:t>
+      </w:r>
+      <w:proofErr w:type="spellStart"/>
+      <w:r>
+        <w:rPr>
+          <w:rFonts w:ascii="Verdana" w:hAnsi="Verdana"/>
+          <w:color w:val="333333"/>
+          <w:sz w:val="21"/>
+          <w:szCs w:val="21"/>
+        </w:rPr>
+        <w:t>вейвлетов</w:t>
+      </w:r>
+      <w:proofErr w:type="spellEnd"/>
+      <w:r>
+        <w:rPr>
+          <w:rFonts w:ascii="Verdana" w:hAnsi="Verdana"/>
+          <w:color w:val="333333"/>
+          <w:sz w:val="21"/>
+          <w:szCs w:val="21"/>
+        </w:rPr>
+        <w:t xml:space="preserve"> может оказаться (или уже является) весьма перспективным.</w:t>
+      </w:r>
+    </w:p>
+    <w:p>
+      <w:pPr>
+        <w:numPr>
+          <w:ilvl w:val="0"/>
+          <w:numId w:val="8"/>
+        </w:numPr>
+        <w:shd w:val="clear" w:color="auto" w:fill="FFFFFF"/>
+        <w:spacing w:after="120" w:line="396" w:lineRule="atLeast"/>
+        <w:ind w:left="480" w:right="375"/>
+        <w:jc w:val="left"/>
+        <w:rPr>
+          <w:rFonts w:ascii="Verdana" w:hAnsi="Verdana"/>
+          <w:color w:val="333333"/>
+          <w:sz w:val="21"/>
+          <w:szCs w:val="21"/>
+        </w:rPr>
+      </w:pPr>
+      <w:r>
+        <w:rPr>
+          <w:rStyle w:val="aa"/>
+          <w:rFonts w:ascii="Verdana" w:hAnsi="Verdana"/>
+          <w:color w:val="333333"/>
+          <w:sz w:val="21"/>
+          <w:szCs w:val="21"/>
+        </w:rPr>
+        <w:t>Обработка экспериментальных данных. </w:t>
+      </w:r>
+      <w:r>
+        <w:rPr>
+          <w:rFonts w:ascii="Verdana" w:hAnsi="Verdana"/>
+          <w:color w:val="333333"/>
+          <w:sz w:val="21"/>
+          <w:szCs w:val="21"/>
+        </w:rPr>
+        <w:t xml:space="preserve">Поскольку </w:t>
+      </w:r>
+      <w:proofErr w:type="spellStart"/>
+      <w:r>
+        <w:rPr>
+          <w:rFonts w:ascii="Verdana" w:hAnsi="Verdana"/>
+          <w:color w:val="333333"/>
+          <w:sz w:val="21"/>
+          <w:szCs w:val="21"/>
+        </w:rPr>
+        <w:t>вейвлеты</w:t>
+      </w:r>
+      <w:proofErr w:type="spellEnd"/>
+      <w:r>
+        <w:rPr>
+          <w:rFonts w:ascii="Verdana" w:hAnsi="Verdana"/>
+          <w:color w:val="333333"/>
+          <w:sz w:val="21"/>
+          <w:szCs w:val="21"/>
+        </w:rPr>
+        <w:t xml:space="preserve"> появились именно как механизм обработки экспериментальных данных, их применение для решения подобных задач представляется весьма привлекательным до сих пор. Вейвлет-преобразование дает наиболее наглядную и информативную картину результатов эксперимента, позволяет </w:t>
+      </w:r>
+      <w:r>
+        <w:rPr>
+          <w:rFonts w:ascii="Verdana" w:hAnsi="Verdana"/>
+          <w:color w:val="333333"/>
+          <w:sz w:val="21"/>
+          <w:szCs w:val="21"/>
+        </w:rPr>
+        <w:lastRenderedPageBreak/>
+        <w:t xml:space="preserve">очистить исходные данные от шумов и случайных искажений, и даже "на глаз" подметить некоторые особенности данных и направление их дальнейшей обработки и анализа. Кроме того, </w:t>
+      </w:r>
+      <w:proofErr w:type="spellStart"/>
+      <w:r>
+        <w:rPr>
+          <w:rFonts w:ascii="Verdana" w:hAnsi="Verdana"/>
+          <w:color w:val="333333"/>
+          <w:sz w:val="21"/>
+          <w:szCs w:val="21"/>
+        </w:rPr>
+        <w:t>вейвлеты</w:t>
+      </w:r>
+      <w:proofErr w:type="spellEnd"/>
+      <w:r>
+        <w:rPr>
+          <w:rFonts w:ascii="Verdana" w:hAnsi="Verdana"/>
+          <w:color w:val="333333"/>
+          <w:sz w:val="21"/>
+          <w:szCs w:val="21"/>
+        </w:rPr>
+        <w:t xml:space="preserve"> хорошо подходят для анализа нестационарных сигналов, возникающих в медицине, анализе фондовых рынков и других областях.</w:t>
+      </w:r>
+    </w:p>
+    <w:p>
+      <w:pPr>
+        <w:numPr>
+          <w:ilvl w:val="0"/>
+          <w:numId w:val="8"/>
+        </w:numPr>
+        <w:shd w:val="clear" w:color="auto" w:fill="FFFFFF"/>
+        <w:spacing w:after="120" w:line="396" w:lineRule="atLeast"/>
+        <w:ind w:left="480" w:right="375"/>
+        <w:jc w:val="left"/>
+        <w:rPr>
+          <w:rFonts w:ascii="Verdana" w:hAnsi="Verdana"/>
+          <w:color w:val="333333"/>
+          <w:sz w:val="21"/>
+          <w:szCs w:val="21"/>
+        </w:rPr>
+      </w:pPr>
+      <w:r>
+        <w:rPr>
+          <w:rStyle w:val="aa"/>
+          <w:rFonts w:ascii="Verdana" w:hAnsi="Verdana"/>
+          <w:color w:val="333333"/>
+          <w:sz w:val="21"/>
+          <w:szCs w:val="21"/>
+        </w:rPr>
+        <w:t>Обработка изображений. </w:t>
+      </w:r>
+      <w:r>
+        <w:rPr>
+          <w:rFonts w:ascii="Verdana" w:hAnsi="Verdana"/>
+          <w:color w:val="333333"/>
+          <w:sz w:val="21"/>
+          <w:szCs w:val="21"/>
+        </w:rPr>
+        <w:t>Наше зрение устроено так, что мы сосредотачиваем свое внимание на существенных деталях изображения, отсекая ненужное. Используя вейвлет-преобразование, мы можем сгладить или выделить некоторые детали изображения, увеличить или уменьшить его, выделить важные детали и даже повысить его качество!</w:t>
+      </w:r>
+    </w:p>
+    <w:p>
+      <w:pPr>
+        <w:numPr>
+          <w:ilvl w:val="0"/>
+          <w:numId w:val="8"/>
+        </w:numPr>
+        <w:shd w:val="clear" w:color="auto" w:fill="FFFFFF"/>
+        <w:spacing w:after="120" w:line="396" w:lineRule="atLeast"/>
+        <w:ind w:left="480" w:right="375"/>
+        <w:jc w:val="left"/>
+        <w:rPr>
+          <w:rFonts w:ascii="Verdana" w:hAnsi="Verdana"/>
+          <w:color w:val="333333"/>
+          <w:sz w:val="21"/>
+          <w:szCs w:val="21"/>
+        </w:rPr>
+      </w:pPr>
+      <w:r>
+        <w:rPr>
+          <w:rStyle w:val="aa"/>
+          <w:rFonts w:ascii="Verdana" w:hAnsi="Verdana"/>
+          <w:color w:val="333333"/>
+          <w:sz w:val="21"/>
+          <w:szCs w:val="21"/>
+        </w:rPr>
+        <w:t>Сжатие данных.</w:t>
+      </w:r>
+      <w:r>
+        <w:rPr>
+          <w:rFonts w:ascii="Verdana" w:hAnsi="Verdana"/>
+          <w:color w:val="333333"/>
+          <w:sz w:val="21"/>
+          <w:szCs w:val="21"/>
+        </w:rPr>
+        <w:t xml:space="preserve"> Особенностью ортогонального многомасштабного анализа является то, что для достаточно гладких данных полученные в результате преобразования детали в основном близки по величине к нулю и, следовательно, очень хорошо сжимаются обычными статистическими методами. Огромным достоинством вейвлет-преобразования является то, что оно не вносит дополнительной избыточности в исходные данные, и сигнал может быть полностью восстановлен с использованием тех же самых фильтров. Кроме того, отделение в результате преобразования деталей от основного сигнала позволяет очень просто реализовать сжатие с потерями – достаточно просто отбросить детали на тех масштабах, где они несущественны! Достаточно сказать, что изображение, обработанное </w:t>
+      </w:r>
+      <w:proofErr w:type="spellStart"/>
+      <w:r>
+        <w:rPr>
+          <w:rFonts w:ascii="Verdana" w:hAnsi="Verdana"/>
+          <w:color w:val="333333"/>
+          <w:sz w:val="21"/>
+          <w:szCs w:val="21"/>
+        </w:rPr>
+        <w:t>вейвлетами</w:t>
+      </w:r>
+      <w:proofErr w:type="spellEnd"/>
+      <w:r>
+        <w:rPr>
+          <w:rFonts w:ascii="Verdana" w:hAnsi="Verdana"/>
+          <w:color w:val="333333"/>
+          <w:sz w:val="21"/>
+          <w:szCs w:val="21"/>
+        </w:rPr>
+        <w:t>, можно сжать в 3-10 раз без существенных потерь информации (а с допустимыми потерями – до 300 раз!). В качестве примера отметим, что вейвлет-преобразование положено в основу стандарта сжатия данных MPEG4.</w:t>
+      </w:r>
+    </w:p>
+    <w:p>
+      <w:pPr>
+        <w:numPr>
+          <w:ilvl w:val="0"/>
+          <w:numId w:val="8"/>
+        </w:numPr>
+        <w:shd w:val="clear" w:color="auto" w:fill="FFFFFF"/>
+        <w:spacing w:after="120" w:line="396" w:lineRule="atLeast"/>
+        <w:ind w:left="480" w:right="375"/>
+        <w:jc w:val="left"/>
+        <w:rPr>
+          <w:rFonts w:ascii="Verdana" w:hAnsi="Verdana"/>
+          <w:color w:val="333333"/>
+          <w:sz w:val="21"/>
+          <w:szCs w:val="21"/>
+        </w:rPr>
+      </w:pPr>
+      <w:proofErr w:type="spellStart"/>
+      <w:r>
+        <w:rPr>
+          <w:rStyle w:val="aa"/>
+          <w:rFonts w:ascii="Verdana" w:hAnsi="Verdana"/>
+          <w:color w:val="333333"/>
+          <w:sz w:val="21"/>
+          <w:szCs w:val="21"/>
+        </w:rPr>
+        <w:t>Нейросети</w:t>
+      </w:r>
+      <w:proofErr w:type="spellEnd"/>
+      <w:r>
+        <w:rPr>
+          <w:rStyle w:val="aa"/>
+          <w:rFonts w:ascii="Verdana" w:hAnsi="Verdana"/>
+          <w:color w:val="333333"/>
+          <w:sz w:val="21"/>
+          <w:szCs w:val="21"/>
+        </w:rPr>
+        <w:t xml:space="preserve"> и другие механизмы анализа данных.</w:t>
+      </w:r>
+      <w:r>
+        <w:rPr>
+          <w:rFonts w:ascii="Verdana" w:hAnsi="Verdana"/>
+          <w:color w:val="333333"/>
+          <w:sz w:val="21"/>
+          <w:szCs w:val="21"/>
+        </w:rPr>
+        <w:t xml:space="preserve"> Большие трудности при обучении </w:t>
+      </w:r>
+      <w:proofErr w:type="spellStart"/>
+      <w:r>
+        <w:rPr>
+          <w:rFonts w:ascii="Verdana" w:hAnsi="Verdana"/>
+          <w:color w:val="333333"/>
+          <w:sz w:val="21"/>
+          <w:szCs w:val="21"/>
+        </w:rPr>
+        <w:t>нейросетей</w:t>
+      </w:r>
+      <w:proofErr w:type="spellEnd"/>
+      <w:r>
+        <w:rPr>
+          <w:rFonts w:ascii="Verdana" w:hAnsi="Verdana"/>
+          <w:color w:val="333333"/>
+          <w:sz w:val="21"/>
+          <w:szCs w:val="21"/>
+        </w:rPr>
+        <w:t xml:space="preserve"> (или настройке других механизмов анализа данных) создает сильная зашумленность данных или наличие большого числа "особых случаев" (случайные выбросы, пропуски, нелинейные искажения и т.п.). Такие помехи способны скрывать характерные особенности данных или выдавать себя за них и могут сильно ухудшить результаты обучения. Поэтому рекомендуется очистить данные, прежде чем анализировать их. По уже приведенным выше соображениям, а также благодаря наличию быстрых и эффективных алгоритмов реализации, </w:t>
+      </w:r>
+      <w:proofErr w:type="spellStart"/>
+      <w:r>
+        <w:rPr>
+          <w:rFonts w:ascii="Verdana" w:hAnsi="Verdana"/>
+          <w:color w:val="333333"/>
+          <w:sz w:val="21"/>
+          <w:szCs w:val="21"/>
+        </w:rPr>
+        <w:t>вейвлеты</w:t>
+      </w:r>
+      <w:proofErr w:type="spellEnd"/>
+      <w:r>
+        <w:rPr>
+          <w:rFonts w:ascii="Verdana" w:hAnsi="Verdana"/>
+          <w:color w:val="333333"/>
+          <w:sz w:val="21"/>
+          <w:szCs w:val="21"/>
+        </w:rPr>
+        <w:t xml:space="preserve"> представляются весьма удобным и перспективным механизмом </w:t>
+      </w:r>
+      <w:r>
+        <w:rPr>
+          <w:rFonts w:ascii="Verdana" w:hAnsi="Verdana"/>
+          <w:color w:val="333333"/>
+          <w:sz w:val="21"/>
+          <w:szCs w:val="21"/>
+        </w:rPr>
+        <w:lastRenderedPageBreak/>
+        <w:t>очистки и предварительной обработки данных для использования их в статистических и бизнес-приложениях, системах искусственного интеллекта и т.п.</w:t>
+      </w:r>
+    </w:p>
+    <w:p>
+      <w:pPr>
+        <w:numPr>
+          <w:ilvl w:val="0"/>
+          <w:numId w:val="8"/>
+        </w:numPr>
+        <w:shd w:val="clear" w:color="auto" w:fill="FFFFFF"/>
+        <w:spacing w:after="120" w:line="396" w:lineRule="atLeast"/>
+        <w:ind w:left="480" w:right="375"/>
+        <w:jc w:val="left"/>
+        <w:rPr>
+          <w:rFonts w:ascii="Verdana" w:hAnsi="Verdana"/>
+          <w:color w:val="333333"/>
+          <w:sz w:val="21"/>
+          <w:szCs w:val="21"/>
+        </w:rPr>
+      </w:pPr>
+      <w:r>
+        <w:rPr>
+          <w:rStyle w:val="aa"/>
+          <w:rFonts w:ascii="Verdana" w:hAnsi="Verdana"/>
+          <w:color w:val="333333"/>
+          <w:sz w:val="21"/>
+          <w:szCs w:val="21"/>
+        </w:rPr>
+        <w:t>Системы передачи данных и цифровой обработки сигналов.</w:t>
+      </w:r>
+      <w:r>
+        <w:rPr>
+          <w:rFonts w:ascii="Verdana" w:hAnsi="Verdana"/>
+          <w:color w:val="333333"/>
+          <w:sz w:val="21"/>
+          <w:szCs w:val="21"/>
+        </w:rPr>
+        <w:t> Благодаря высокой эффективности алгоритмов и устойчивости к воздействию помех, вейвлет-преобразование является мощным инструментом в тех областях, где традиционно использовались другие методы анализа данных, например, преобразование Фурье. Возможность применения уже существующих методов обработки результатов преобразования, а также характерные особенности поведения вейвлет-преобразования в частотно-временной области позволяют существенно расширить и дополнить возможности подобных систем.</w:t>
+      </w:r>
+    </w:p>
+    <w:p>
+      <w:pPr>
+        <w:rPr>
+          <w:lang w:val="en-US"/>
+        </w:rPr>
+      </w:pPr>
+    </w:p>
+    <w:p>
+      <w:pPr>
+        <w:shd w:val="clear" w:color="auto" w:fill="FFFFFF"/>
+        <w:spacing w:before="120" w:after="120" w:line="240" w:lineRule="auto"/>
+        <w:ind w:firstLine="0"/>
+        <w:jc w:val="left"/>
+        <w:rPr>
+          <w:rFonts w:ascii="Arial" w:eastAsia="Times New Roman" w:hAnsi="Arial" w:cs="Arial"/>
+          <w:color w:val="222222"/>
+          <w:sz w:val="21"/>
+          <w:szCs w:val="21"/>
+          <w:lang w:eastAsia="ru-RU"/>
+        </w:rPr>
+      </w:pPr>
+      <w:r>
+        <w:rPr>
+          <w:rFonts w:ascii="Arial" w:eastAsia="Times New Roman" w:hAnsi="Arial" w:cs="Arial"/>
+          <w:b/>
+          <w:bCs/>
+          <w:color w:val="222222"/>
+          <w:sz w:val="21"/>
+          <w:szCs w:val="21"/>
+          <w:lang w:eastAsia="ru-RU"/>
+        </w:rPr>
+        <w:t>Достоинства:</w:t>
+      </w:r>
+    </w:p>
+    <w:p>
+      <w:pPr>
+        <w:numPr>
+          <w:ilvl w:val="0"/>
+          <w:numId w:val="9"/>
+        </w:numPr>
+        <w:shd w:val="clear" w:color="auto" w:fill="FFFFFF"/>
+        <w:spacing w:before="100" w:beforeAutospacing="1" w:after="24" w:line="240" w:lineRule="auto"/>
+        <w:ind w:left="384"/>
+        <w:jc w:val="left"/>
+        <w:rPr>
+          <w:rFonts w:ascii="Arial" w:eastAsia="Times New Roman" w:hAnsi="Arial" w:cs="Arial"/>
+          <w:color w:val="222222"/>
+          <w:sz w:val="21"/>
+          <w:szCs w:val="21"/>
+          <w:lang w:eastAsia="ru-RU"/>
+        </w:rPr>
+      </w:pPr>
+      <w:proofErr w:type="spellStart"/>
+      <w:r>
+        <w:rPr>
+          <w:rFonts w:ascii="Arial" w:eastAsia="Times New Roman" w:hAnsi="Arial" w:cs="Arial"/>
+          <w:color w:val="222222"/>
+          <w:sz w:val="21"/>
+          <w:szCs w:val="21"/>
+          <w:lang w:eastAsia="ru-RU"/>
+        </w:rPr>
+        <w:t>Вейвлетные</w:t>
+      </w:r>
+      <w:proofErr w:type="spellEnd"/>
+      <w:r>
+        <w:rPr>
+          <w:rFonts w:ascii="Arial" w:eastAsia="Times New Roman" w:hAnsi="Arial" w:cs="Arial"/>
+          <w:color w:val="222222"/>
+          <w:sz w:val="21"/>
+          <w:szCs w:val="21"/>
+          <w:lang w:eastAsia="ru-RU"/>
+        </w:rPr>
+        <w:t xml:space="preserve"> преобразования обладают всеми достоинствами преобразований Фурье.</w:t>
+      </w:r>
+    </w:p>
+    <w:p>
+      <w:pPr>
+        <w:numPr>
+          <w:ilvl w:val="0"/>
+          <w:numId w:val="9"/>
+        </w:numPr>
+        <w:shd w:val="clear" w:color="auto" w:fill="FFFFFF"/>
+        <w:spacing w:before="100" w:beforeAutospacing="1" w:after="24" w:line="240" w:lineRule="auto"/>
+        <w:ind w:left="384"/>
+        <w:jc w:val="left"/>
+        <w:rPr>
+          <w:rFonts w:ascii="Arial" w:eastAsia="Times New Roman" w:hAnsi="Arial" w:cs="Arial"/>
+          <w:color w:val="222222"/>
+          <w:sz w:val="21"/>
+          <w:szCs w:val="21"/>
+          <w:lang w:eastAsia="ru-RU"/>
+        </w:rPr>
+      </w:pPr>
+      <w:proofErr w:type="spellStart"/>
+      <w:r>
+        <w:rPr>
+          <w:rFonts w:ascii="Arial" w:eastAsia="Times New Roman" w:hAnsi="Arial" w:cs="Arial"/>
+          <w:color w:val="222222"/>
+          <w:sz w:val="21"/>
+          <w:szCs w:val="21"/>
+          <w:lang w:eastAsia="ru-RU"/>
+        </w:rPr>
+        <w:t>Вейвлетные</w:t>
+      </w:r>
+      <w:proofErr w:type="spellEnd"/>
+      <w:r>
+        <w:rPr>
+          <w:rFonts w:ascii="Arial" w:eastAsia="Times New Roman" w:hAnsi="Arial" w:cs="Arial"/>
+          <w:color w:val="222222"/>
+          <w:sz w:val="21"/>
+          <w:szCs w:val="21"/>
+          <w:lang w:eastAsia="ru-RU"/>
+        </w:rPr>
+        <w:t xml:space="preserve"> базисы могут быть хорошо локализованными как по частоте, так и по времени. При выделении в сигналах хорошо локализованных разномасштабных процессов можно рассматривать только те масштабные уровни разложения, которые представляют интерес.</w:t>
+      </w:r>
+    </w:p>
+    <w:p>
+      <w:pPr>
+        <w:numPr>
+          <w:ilvl w:val="0"/>
+          <w:numId w:val="9"/>
+        </w:numPr>
+        <w:shd w:val="clear" w:color="auto" w:fill="FFFFFF"/>
+        <w:spacing w:before="100" w:beforeAutospacing="1" w:after="24" w:line="240" w:lineRule="auto"/>
+        <w:ind w:left="384"/>
+        <w:jc w:val="left"/>
+        <w:rPr>
+          <w:rFonts w:ascii="Arial" w:eastAsia="Times New Roman" w:hAnsi="Arial" w:cs="Arial"/>
+          <w:color w:val="222222"/>
+          <w:sz w:val="21"/>
+          <w:szCs w:val="21"/>
+          <w:lang w:eastAsia="ru-RU"/>
+        </w:rPr>
+      </w:pPr>
+      <w:proofErr w:type="gramStart"/>
+      <w:r>
+        <w:rPr>
+          <w:rFonts w:ascii="Arial" w:eastAsia="Times New Roman" w:hAnsi="Arial" w:cs="Arial"/>
+          <w:color w:val="222222"/>
+          <w:sz w:val="21"/>
+          <w:szCs w:val="21"/>
+          <w:lang w:eastAsia="ru-RU"/>
+        </w:rPr>
+        <w:t xml:space="preserve">Базисные </w:t>
+      </w:r>
+      <w:proofErr w:type="spellStart"/>
+      <w:r>
+        <w:rPr>
+          <w:rFonts w:ascii="Arial" w:eastAsia="Times New Roman" w:hAnsi="Arial" w:cs="Arial"/>
+          <w:color w:val="222222"/>
+          <w:sz w:val="21"/>
+          <w:szCs w:val="21"/>
+          <w:lang w:eastAsia="ru-RU"/>
+        </w:rPr>
+        <w:t>вейвлеты</w:t>
+      </w:r>
+      <w:proofErr w:type="spellEnd"/>
+      <w:r>
+        <w:rPr>
+          <w:rFonts w:ascii="Arial" w:eastAsia="Times New Roman" w:hAnsi="Arial" w:cs="Arial"/>
+          <w:color w:val="222222"/>
+          <w:sz w:val="21"/>
+          <w:szCs w:val="21"/>
+          <w:lang w:eastAsia="ru-RU"/>
+        </w:rPr>
+        <w:t xml:space="preserve"> могут реализоваться функциями различной гладкости.</w:t>
+      </w:r>
+      <w:proofErr w:type="gramEnd"/>
+    </w:p>
+    <w:p>
+      <w:pPr>
+        <w:shd w:val="clear" w:color="auto" w:fill="FFFFFF"/>
+        <w:spacing w:before="120" w:after="120" w:line="240" w:lineRule="auto"/>
+        <w:ind w:firstLine="0"/>
+        <w:jc w:val="left"/>
+        <w:rPr>
+          <w:rFonts w:ascii="Arial" w:eastAsia="Times New Roman" w:hAnsi="Arial" w:cs="Arial"/>
+          <w:color w:val="222222"/>
+          <w:sz w:val="21"/>
+          <w:szCs w:val="21"/>
+          <w:lang w:eastAsia="ru-RU"/>
+        </w:rPr>
+      </w:pPr>
+      <w:r>
+        <w:rPr>
+          <w:rFonts w:ascii="Arial" w:eastAsia="Times New Roman" w:hAnsi="Arial" w:cs="Arial"/>
+          <w:b/>
+          <w:bCs/>
+          <w:color w:val="222222"/>
+          <w:sz w:val="21"/>
+          <w:szCs w:val="21"/>
+          <w:lang w:eastAsia="ru-RU"/>
+        </w:rPr>
+        <w:t>Недостатки:</w:t>
+      </w:r>
+    </w:p>
+    <w:p>
+      <w:pPr>
+        <w:numPr>
+          <w:ilvl w:val="0"/>
+          <w:numId w:val="10"/>
+        </w:numPr>
+        <w:shd w:val="clear" w:color="auto" w:fill="FFFFFF"/>
+        <w:spacing w:before="100" w:beforeAutospacing="1" w:after="24" w:line="240" w:lineRule="auto"/>
+        <w:ind w:left="384"/>
+        <w:jc w:val="left"/>
+        <w:rPr>
+          <w:rFonts w:ascii="Arial" w:eastAsia="Times New Roman" w:hAnsi="Arial" w:cs="Arial"/>
+          <w:color w:val="222222"/>
+          <w:sz w:val="21"/>
+          <w:szCs w:val="21"/>
+          <w:lang w:eastAsia="ru-RU"/>
+        </w:rPr>
+      </w:pPr>
+      <w:r>
+        <w:rPr>
+          <w:rFonts w:ascii="Arial" w:eastAsia="Times New Roman" w:hAnsi="Arial" w:cs="Arial"/>
+          <w:color w:val="222222"/>
+          <w:sz w:val="21"/>
+          <w:szCs w:val="21"/>
+          <w:lang w:eastAsia="ru-RU"/>
+        </w:rPr>
+        <w:t>Можно выделить один недостаток, это относительная сложность преобразования.</w:t>
+      </w:r>
+    </w:p>
+    <w:p/>
     <w:p>
       <w:pPr>
         <w:pStyle w:val="2"/>
@@ -933,7 +3620,7 @@
                     </pic:cNvPicPr>
                   </pic:nvPicPr>
                   <pic:blipFill>
-                    <a:blip r:embed="rId6">
+                    <a:blip r:embed="rId10">
                       <a:extLst>
                         <a:ext uri="{28A0092B-C50C-407E-A947-70E740481C1C}">
                           <a14:useLocalDpi xmlns:a14="http://schemas.microsoft.com/office/drawing/2010/main" val="0"/>
@@ -3532,6 +6219,174 @@
         <w:t>Список литературы</w:t>
       </w:r>
     </w:p>
+    <w:p>
+      <w:pPr>
+        <w:rPr>
+          <w:rFonts w:ascii="Verdana" w:hAnsi="Verdana"/>
+          <w:color w:val="000000"/>
+          <w:sz w:val="20"/>
+          <w:szCs w:val="20"/>
+        </w:rPr>
+      </w:pPr>
+      <w:r>
+        <w:rPr>
+          <w:rFonts w:ascii="Verdana" w:hAnsi="Verdana"/>
+          <w:color w:val="000000"/>
+          <w:sz w:val="20"/>
+          <w:szCs w:val="20"/>
+        </w:rPr>
+        <w:t>Астафьева Н.М. Вейвлет-анализ: основы теории и примеры применения //УФН. - 1996. - Т.166. - № 11. - С. 1145-1170.</w:t>
+      </w:r>
+    </w:p>
+    <w:p>
+      <w:r>
+        <w:rPr>
+          <w:noProof/>
+          <w:lang w:eastAsia="ru-RU"/>
+        </w:rPr>
+        <w:drawing>
+          <wp:inline distT="0" distB="0" distL="0" distR="0" wp14:anchorId="5F19C93F" wp14:editId="7B4A6E4B">
+            <wp:extent cx="4895850" cy="628650"/>
+            <wp:effectExtent l="0" t="0" r="0" b="0"/>
+            <wp:docPr id="2" name="Рисунок 2"/>
+            <wp:cNvGraphicFramePr>
+              <a:graphicFrameLocks xmlns:a="http://schemas.openxmlformats.org/drawingml/2006/main" noChangeAspect="1"/>
+            </wp:cNvGraphicFramePr>
+            <a:graphic xmlns:a="http://schemas.openxmlformats.org/drawingml/2006/main">
+              <a:graphicData uri="http://schemas.openxmlformats.org/drawingml/2006/picture">
+                <pic:pic xmlns:pic="http://schemas.openxmlformats.org/drawingml/2006/picture">
+                  <pic:nvPicPr>
+                    <pic:cNvPr id="0" name=""/>
+                    <pic:cNvPicPr/>
+                  </pic:nvPicPr>
+                  <pic:blipFill>
+                    <a:blip r:embed="rId11"/>
+                    <a:stretch>
+                      <a:fillRect/>
+                    </a:stretch>
+                  </pic:blipFill>
+                  <pic:spPr>
+                    <a:xfrm>
+                      <a:off x="0" y="0"/>
+                      <a:ext cx="4895850" cy="628650"/>
+                    </a:xfrm>
+                    <a:prstGeom prst="rect">
+                      <a:avLst/>
+                    </a:prstGeom>
+                  </pic:spPr>
+                </pic:pic>
+              </a:graphicData>
+            </a:graphic>
+          </wp:inline>
+        </w:drawing>
+      </w:r>
+    </w:p>
+    <w:p>
+      <w:pPr>
+        <w:rPr>
+          <w:lang w:val="en-US"/>
+        </w:rPr>
+      </w:pPr>
+      <w:hyperlink r:id="rId12" w:history="1">
+        <w:proofErr w:type="spellStart"/>
+        <w:r>
+          <w:rPr>
+            <w:rStyle w:val="a8"/>
+            <w:rFonts w:ascii="Arial" w:hAnsi="Arial" w:cs="Arial"/>
+            <w:color w:val="663366"/>
+            <w:sz w:val="21"/>
+            <w:szCs w:val="21"/>
+          </w:rPr>
+          <w:t>Роби</w:t>
+        </w:r>
+        <w:proofErr w:type="spellEnd"/>
+        <w:r>
+          <w:rPr>
+            <w:rStyle w:val="a8"/>
+            <w:rFonts w:ascii="Arial" w:hAnsi="Arial" w:cs="Arial"/>
+            <w:color w:val="663366"/>
+            <w:sz w:val="21"/>
+            <w:szCs w:val="21"/>
+          </w:rPr>
+          <w:t xml:space="preserve"> </w:t>
+        </w:r>
+        <w:proofErr w:type="spellStart"/>
+        <w:r>
+          <w:rPr>
+            <w:rStyle w:val="a8"/>
+            <w:rFonts w:ascii="Arial" w:hAnsi="Arial" w:cs="Arial"/>
+            <w:color w:val="663366"/>
+            <w:sz w:val="21"/>
+            <w:szCs w:val="21"/>
+          </w:rPr>
+          <w:t>Поликар</w:t>
+        </w:r>
+        <w:proofErr w:type="spellEnd"/>
+        <w:r>
+          <w:rPr>
+            <w:rStyle w:val="a8"/>
+            <w:rFonts w:ascii="Arial" w:hAnsi="Arial" w:cs="Arial"/>
+            <w:color w:val="663366"/>
+            <w:sz w:val="21"/>
+            <w:szCs w:val="21"/>
+          </w:rPr>
+          <w:t xml:space="preserve"> Введение в Вейвлет-преобразование</w:t>
+        </w:r>
+      </w:hyperlink>
+    </w:p>
+    <w:p>
+      <w:r>
+        <w:t>Книжка по стеганографии</w:t>
+      </w:r>
+    </w:p>
+    <w:p>
+      <w:pPr>
+        <w:rPr>
+          <w:color w:val="000000"/>
+          <w:sz w:val="27"/>
+          <w:szCs w:val="27"/>
+        </w:rPr>
+      </w:pPr>
+      <w:r>
+        <w:rPr>
+          <w:color w:val="000000"/>
+          <w:sz w:val="27"/>
+          <w:szCs w:val="27"/>
+        </w:rPr>
+        <w:t xml:space="preserve">Никольский С.М. Курс математического анализа: Учебник для вузов.— 5-е изд., </w:t>
+      </w:r>
+      <w:proofErr w:type="spellStart"/>
+      <w:r>
+        <w:rPr>
+          <w:color w:val="000000"/>
+          <w:sz w:val="27"/>
+          <w:szCs w:val="27"/>
+        </w:rPr>
+        <w:t>перераб</w:t>
+      </w:r>
+      <w:proofErr w:type="spellEnd"/>
+      <w:r>
+        <w:rPr>
+          <w:color w:val="000000"/>
+          <w:sz w:val="27"/>
+          <w:szCs w:val="27"/>
+        </w:rPr>
+        <w:t>.— М.: Физико-математическая литература, 2000. — 592 с.</w:t>
+      </w:r>
+    </w:p>
+    <w:p>
+      <w:r>
+        <w:rPr>
+          <w:color w:val="000000"/>
+          <w:sz w:val="27"/>
+          <w:szCs w:val="27"/>
+        </w:rPr>
+        <w:t>Алгоритм Ким статья</w:t>
+      </w:r>
+      <w:bookmarkStart w:id="0" w:name="_GoBack"/>
+      <w:bookmarkEnd w:id="0"/>
+    </w:p>
+    <w:p/>
     <w:sectPr>
       <w:pgSz w:w="11906" w:h="16838"/>
       <w:pgMar w:top="1134" w:right="850" w:bottom="1134" w:left="1701" w:header="708" w:footer="708" w:gutter="0"/>
@@ -3545,6 +6400,393 @@
 <file path=word/numbering.xml><?xml version="1.0" encoding="utf-8"?>
 <w:numbering xmlns:wpc="http://schemas.microsoft.com/office/word/2010/wordprocessingCanvas" xmlns:mc="http://schemas.openxmlformats.org/markup-compatibility/2006" xmlns:o="urn:schemas-microsoft-com:office:office" xmlns:r="http://schemas.openxmlformats.org/officeDocument/2006/relationships" xmlns:m="http://schemas.openxmlformats.org/officeDocument/2006/math" xmlns:v="urn:schemas-microsoft-com:vml" xmlns:wp14="http://schemas.microsoft.com/office/word/2010/wordprocessingDrawing" xmlns:wp="http://schemas.openxmlformats.org/drawingml/2006/wordprocessingDrawing" xmlns:w10="urn:schemas-microsoft-com:office:word" xmlns:w="http://schemas.openxmlformats.org/wordprocessingml/2006/main" xmlns:w14="http://schemas.microsoft.com/office/word/2010/wordml" xmlns:wpg="http://schemas.microsoft.com/office/word/2010/wordprocessingGroup" xmlns:wpi="http://schemas.microsoft.com/office/word/2010/wordprocessingInk" xmlns:wne="http://schemas.microsoft.com/office/word/2006/wordml" xmlns:wps="http://schemas.microsoft.com/office/word/2010/wordprocessingShape" mc:Ignorable="w14 wp14">
   <w:abstractNum w:abstractNumId="0">
+    <w:nsid w:val="01E437BA"/>
+    <w:multiLevelType w:val="multilevel"/>
+    <w:tmpl w:val="342CC236"/>
+    <w:lvl w:ilvl="0">
+      <w:start w:val="1"/>
+      <w:numFmt w:val="bullet"/>
+      <w:lvlText w:val=""/>
+      <w:lvlJc w:val="left"/>
+      <w:pPr>
+        <w:tabs>
+          <w:tab w:val="num" w:pos="720"/>
+        </w:tabs>
+        <w:ind w:left="720" w:hanging="360"/>
+      </w:pPr>
+      <w:rPr>
+        <w:rFonts w:ascii="Symbol" w:hAnsi="Symbol" w:hint="default"/>
+        <w:sz w:val="20"/>
+      </w:rPr>
+    </w:lvl>
+    <w:lvl w:ilvl="1" w:tentative="1">
+      <w:start w:val="1"/>
+      <w:numFmt w:val="bullet"/>
+      <w:lvlText w:val="o"/>
+      <w:lvlJc w:val="left"/>
+      <w:pPr>
+        <w:tabs>
+          <w:tab w:val="num" w:pos="1440"/>
+        </w:tabs>
+        <w:ind w:left="1440" w:hanging="360"/>
+      </w:pPr>
+      <w:rPr>
+        <w:rFonts w:ascii="Courier New" w:hAnsi="Courier New" w:hint="default"/>
+        <w:sz w:val="20"/>
+      </w:rPr>
+    </w:lvl>
+    <w:lvl w:ilvl="2" w:tentative="1">
+      <w:start w:val="1"/>
+      <w:numFmt w:val="bullet"/>
+      <w:lvlText w:val=""/>
+      <w:lvlJc w:val="left"/>
+      <w:pPr>
+        <w:tabs>
+          <w:tab w:val="num" w:pos="2160"/>
+        </w:tabs>
+        <w:ind w:left="2160" w:hanging="360"/>
+      </w:pPr>
+      <w:rPr>
+        <w:rFonts w:ascii="Wingdings" w:hAnsi="Wingdings" w:hint="default"/>
+        <w:sz w:val="20"/>
+      </w:rPr>
+    </w:lvl>
+    <w:lvl w:ilvl="3" w:tentative="1">
+      <w:start w:val="1"/>
+      <w:numFmt w:val="bullet"/>
+      <w:lvlText w:val=""/>
+      <w:lvlJc w:val="left"/>
+      <w:pPr>
+        <w:tabs>
+          <w:tab w:val="num" w:pos="2880"/>
+        </w:tabs>
+        <w:ind w:left="2880" w:hanging="360"/>
+      </w:pPr>
+      <w:rPr>
+        <w:rFonts w:ascii="Wingdings" w:hAnsi="Wingdings" w:hint="default"/>
+        <w:sz w:val="20"/>
+      </w:rPr>
+    </w:lvl>
+    <w:lvl w:ilvl="4" w:tentative="1">
+      <w:start w:val="1"/>
+      <w:numFmt w:val="bullet"/>
+      <w:lvlText w:val=""/>
+      <w:lvlJc w:val="left"/>
+      <w:pPr>
+        <w:tabs>
+          <w:tab w:val="num" w:pos="3600"/>
+        </w:tabs>
+        <w:ind w:left="3600" w:hanging="360"/>
+      </w:pPr>
+      <w:rPr>
+        <w:rFonts w:ascii="Wingdings" w:hAnsi="Wingdings" w:hint="default"/>
+        <w:sz w:val="20"/>
+      </w:rPr>
+    </w:lvl>
+    <w:lvl w:ilvl="5" w:tentative="1">
+      <w:start w:val="1"/>
+      <w:numFmt w:val="bullet"/>
+      <w:lvlText w:val=""/>
+      <w:lvlJc w:val="left"/>
+      <w:pPr>
+        <w:tabs>
+          <w:tab w:val="num" w:pos="4320"/>
+        </w:tabs>
+        <w:ind w:left="4320" w:hanging="360"/>
+      </w:pPr>
+      <w:rPr>
+        <w:rFonts w:ascii="Wingdings" w:hAnsi="Wingdings" w:hint="default"/>
+        <w:sz w:val="20"/>
+      </w:rPr>
+    </w:lvl>
+    <w:lvl w:ilvl="6" w:tentative="1">
+      <w:start w:val="1"/>
+      <w:numFmt w:val="bullet"/>
+      <w:lvlText w:val=""/>
+      <w:lvlJc w:val="left"/>
+      <w:pPr>
+        <w:tabs>
+          <w:tab w:val="num" w:pos="5040"/>
+        </w:tabs>
+        <w:ind w:left="5040" w:hanging="360"/>
+      </w:pPr>
+      <w:rPr>
+        <w:rFonts w:ascii="Wingdings" w:hAnsi="Wingdings" w:hint="default"/>
+        <w:sz w:val="20"/>
+      </w:rPr>
+    </w:lvl>
+    <w:lvl w:ilvl="7" w:tentative="1">
+      <w:start w:val="1"/>
+      <w:numFmt w:val="bullet"/>
+      <w:lvlText w:val=""/>
+      <w:lvlJc w:val="left"/>
+      <w:pPr>
+        <w:tabs>
+          <w:tab w:val="num" w:pos="5760"/>
+        </w:tabs>
+        <w:ind w:left="5760" w:hanging="360"/>
+      </w:pPr>
+      <w:rPr>
+        <w:rFonts w:ascii="Wingdings" w:hAnsi="Wingdings" w:hint="default"/>
+        <w:sz w:val="20"/>
+      </w:rPr>
+    </w:lvl>
+    <w:lvl w:ilvl="8" w:tentative="1">
+      <w:start w:val="1"/>
+      <w:numFmt w:val="bullet"/>
+      <w:lvlText w:val=""/>
+      <w:lvlJc w:val="left"/>
+      <w:pPr>
+        <w:tabs>
+          <w:tab w:val="num" w:pos="6480"/>
+        </w:tabs>
+        <w:ind w:left="6480" w:hanging="360"/>
+      </w:pPr>
+      <w:rPr>
+        <w:rFonts w:ascii="Wingdings" w:hAnsi="Wingdings" w:hint="default"/>
+        <w:sz w:val="20"/>
+      </w:rPr>
+    </w:lvl>
+  </w:abstractNum>
+  <w:abstractNum w:abstractNumId="1">
+    <w:nsid w:val="0AB02049"/>
+    <w:multiLevelType w:val="hybridMultilevel"/>
+    <w:tmpl w:val="F82E869A"/>
+    <w:lvl w:ilvl="0" w:tplc="16D42CBE">
+      <w:start w:val="1"/>
+      <w:numFmt w:val="decimal"/>
+      <w:lvlText w:val="%1)"/>
+      <w:lvlJc w:val="left"/>
+      <w:pPr>
+        <w:ind w:left="1819" w:hanging="1110"/>
+      </w:pPr>
+      <w:rPr>
+        <w:rFonts w:hint="default"/>
+      </w:rPr>
+    </w:lvl>
+    <w:lvl w:ilvl="1" w:tplc="04190019">
+      <w:start w:val="1"/>
+      <w:numFmt w:val="lowerLetter"/>
+      <w:lvlText w:val="%2."/>
+      <w:lvlJc w:val="left"/>
+      <w:pPr>
+        <w:ind w:left="1789" w:hanging="360"/>
+      </w:pPr>
+    </w:lvl>
+    <w:lvl w:ilvl="2" w:tplc="0419001B" w:tentative="1">
+      <w:start w:val="1"/>
+      <w:numFmt w:val="lowerRoman"/>
+      <w:lvlText w:val="%3."/>
+      <w:lvlJc w:val="right"/>
+      <w:pPr>
+        <w:ind w:left="2509" w:hanging="180"/>
+      </w:pPr>
+    </w:lvl>
+    <w:lvl w:ilvl="3" w:tplc="0419000F" w:tentative="1">
+      <w:start w:val="1"/>
+      <w:numFmt w:val="decimal"/>
+      <w:lvlText w:val="%4."/>
+      <w:lvlJc w:val="left"/>
+      <w:pPr>
+        <w:ind w:left="3229" w:hanging="360"/>
+      </w:pPr>
+    </w:lvl>
+    <w:lvl w:ilvl="4" w:tplc="04190019" w:tentative="1">
+      <w:start w:val="1"/>
+      <w:numFmt w:val="lowerLetter"/>
+      <w:lvlText w:val="%5."/>
+      <w:lvlJc w:val="left"/>
+      <w:pPr>
+        <w:ind w:left="3949" w:hanging="360"/>
+      </w:pPr>
+    </w:lvl>
+    <w:lvl w:ilvl="5" w:tplc="0419001B" w:tentative="1">
+      <w:start w:val="1"/>
+      <w:numFmt w:val="lowerRoman"/>
+      <w:lvlText w:val="%6."/>
+      <w:lvlJc w:val="right"/>
+      <w:pPr>
+        <w:ind w:left="4669" w:hanging="180"/>
+      </w:pPr>
+    </w:lvl>
+    <w:lvl w:ilvl="6" w:tplc="0419000F" w:tentative="1">
+      <w:start w:val="1"/>
+      <w:numFmt w:val="decimal"/>
+      <w:lvlText w:val="%7."/>
+      <w:lvlJc w:val="left"/>
+      <w:pPr>
+        <w:ind w:left="5389" w:hanging="360"/>
+      </w:pPr>
+    </w:lvl>
+    <w:lvl w:ilvl="7" w:tplc="04190019" w:tentative="1">
+      <w:start w:val="1"/>
+      <w:numFmt w:val="lowerLetter"/>
+      <w:lvlText w:val="%8."/>
+      <w:lvlJc w:val="left"/>
+      <w:pPr>
+        <w:ind w:left="6109" w:hanging="360"/>
+      </w:pPr>
+    </w:lvl>
+    <w:lvl w:ilvl="8" w:tplc="0419001B" w:tentative="1">
+      <w:start w:val="1"/>
+      <w:numFmt w:val="lowerRoman"/>
+      <w:lvlText w:val="%9."/>
+      <w:lvlJc w:val="right"/>
+      <w:pPr>
+        <w:ind w:left="6829" w:hanging="180"/>
+      </w:pPr>
+    </w:lvl>
+  </w:abstractNum>
+  <w:abstractNum w:abstractNumId="2">
+    <w:nsid w:val="10D55BD3"/>
+    <w:multiLevelType w:val="multilevel"/>
+    <w:tmpl w:val="E4D0A9A8"/>
+    <w:lvl w:ilvl="0">
+      <w:start w:val="1"/>
+      <w:numFmt w:val="bullet"/>
+      <w:lvlText w:val=""/>
+      <w:lvlJc w:val="left"/>
+      <w:pPr>
+        <w:tabs>
+          <w:tab w:val="num" w:pos="720"/>
+        </w:tabs>
+        <w:ind w:left="720" w:hanging="360"/>
+      </w:pPr>
+      <w:rPr>
+        <w:rFonts w:ascii="Symbol" w:hAnsi="Symbol" w:hint="default"/>
+        <w:sz w:val="20"/>
+      </w:rPr>
+    </w:lvl>
+    <w:lvl w:ilvl="1" w:tentative="1">
+      <w:start w:val="1"/>
+      <w:numFmt w:val="bullet"/>
+      <w:lvlText w:val="o"/>
+      <w:lvlJc w:val="left"/>
+      <w:pPr>
+        <w:tabs>
+          <w:tab w:val="num" w:pos="1440"/>
+        </w:tabs>
+        <w:ind w:left="1440" w:hanging="360"/>
+      </w:pPr>
+      <w:rPr>
+        <w:rFonts w:ascii="Courier New" w:hAnsi="Courier New" w:hint="default"/>
+        <w:sz w:val="20"/>
+      </w:rPr>
+    </w:lvl>
+    <w:lvl w:ilvl="2" w:tentative="1">
+      <w:start w:val="1"/>
+      <w:numFmt w:val="bullet"/>
+      <w:lvlText w:val=""/>
+      <w:lvlJc w:val="left"/>
+      <w:pPr>
+        <w:tabs>
+          <w:tab w:val="num" w:pos="2160"/>
+        </w:tabs>
+        <w:ind w:left="2160" w:hanging="360"/>
+      </w:pPr>
+      <w:rPr>
+        <w:rFonts w:ascii="Wingdings" w:hAnsi="Wingdings" w:hint="default"/>
+        <w:sz w:val="20"/>
+      </w:rPr>
+    </w:lvl>
+    <w:lvl w:ilvl="3" w:tentative="1">
+      <w:start w:val="1"/>
+      <w:numFmt w:val="bullet"/>
+      <w:lvlText w:val=""/>
+      <w:lvlJc w:val="left"/>
+      <w:pPr>
+        <w:tabs>
+          <w:tab w:val="num" w:pos="2880"/>
+        </w:tabs>
+        <w:ind w:left="2880" w:hanging="360"/>
+      </w:pPr>
+      <w:rPr>
+        <w:rFonts w:ascii="Wingdings" w:hAnsi="Wingdings" w:hint="default"/>
+        <w:sz w:val="20"/>
+      </w:rPr>
+    </w:lvl>
+    <w:lvl w:ilvl="4" w:tentative="1">
+      <w:start w:val="1"/>
+      <w:numFmt w:val="bullet"/>
+      <w:lvlText w:val=""/>
+      <w:lvlJc w:val="left"/>
+      <w:pPr>
+        <w:tabs>
+          <w:tab w:val="num" w:pos="3600"/>
+        </w:tabs>
+        <w:ind w:left="3600" w:hanging="360"/>
+      </w:pPr>
+      <w:rPr>
+        <w:rFonts w:ascii="Wingdings" w:hAnsi="Wingdings" w:hint="default"/>
+        <w:sz w:val="20"/>
+      </w:rPr>
+    </w:lvl>
+    <w:lvl w:ilvl="5" w:tentative="1">
+      <w:start w:val="1"/>
+      <w:numFmt w:val="bullet"/>
+      <w:lvlText w:val=""/>
+      <w:lvlJc w:val="left"/>
+      <w:pPr>
+        <w:tabs>
+          <w:tab w:val="num" w:pos="4320"/>
+        </w:tabs>
+        <w:ind w:left="4320" w:hanging="360"/>
+      </w:pPr>
+      <w:rPr>
+        <w:rFonts w:ascii="Wingdings" w:hAnsi="Wingdings" w:hint="default"/>
+        <w:sz w:val="20"/>
+      </w:rPr>
+    </w:lvl>
+    <w:lvl w:ilvl="6" w:tentative="1">
+      <w:start w:val="1"/>
+      <w:numFmt w:val="bullet"/>
+      <w:lvlText w:val=""/>
+      <w:lvlJc w:val="left"/>
+      <w:pPr>
+        <w:tabs>
+          <w:tab w:val="num" w:pos="5040"/>
+        </w:tabs>
+        <w:ind w:left="5040" w:hanging="360"/>
+      </w:pPr>
+      <w:rPr>
+        <w:rFonts w:ascii="Wingdings" w:hAnsi="Wingdings" w:hint="default"/>
+        <w:sz w:val="20"/>
+      </w:rPr>
+    </w:lvl>
+    <w:lvl w:ilvl="7" w:tentative="1">
+      <w:start w:val="1"/>
+      <w:numFmt w:val="bullet"/>
+      <w:lvlText w:val=""/>
+      <w:lvlJc w:val="left"/>
+      <w:pPr>
+        <w:tabs>
+          <w:tab w:val="num" w:pos="5760"/>
+        </w:tabs>
+        <w:ind w:left="5760" w:hanging="360"/>
+      </w:pPr>
+      <w:rPr>
+        <w:rFonts w:ascii="Wingdings" w:hAnsi="Wingdings" w:hint="default"/>
+        <w:sz w:val="20"/>
+      </w:rPr>
+    </w:lvl>
+    <w:lvl w:ilvl="8" w:tentative="1">
+      <w:start w:val="1"/>
+      <w:numFmt w:val="bullet"/>
+      <w:lvlText w:val=""/>
+      <w:lvlJc w:val="left"/>
+      <w:pPr>
+        <w:tabs>
+          <w:tab w:val="num" w:pos="6480"/>
+        </w:tabs>
+        <w:ind w:left="6480" w:hanging="360"/>
+      </w:pPr>
+      <w:rPr>
+        <w:rFonts w:ascii="Wingdings" w:hAnsi="Wingdings" w:hint="default"/>
+        <w:sz w:val="20"/>
+      </w:rPr>
+    </w:lvl>
+  </w:abstractNum>
+  <w:abstractNum w:abstractNumId="3">
     <w:nsid w:val="12625D77"/>
     <w:multiLevelType w:val="multilevel"/>
     <w:tmpl w:val="0419001F"/>
@@ -3630,7 +6872,7 @@
       </w:pPr>
     </w:lvl>
   </w:abstractNum>
-  <w:abstractNum w:abstractNumId="1">
+  <w:abstractNum w:abstractNumId="4">
     <w:nsid w:val="129A57CF"/>
     <w:multiLevelType w:val="multilevel"/>
     <w:tmpl w:val="0419001F"/>
@@ -3716,7 +6958,7 @@
       </w:pPr>
     </w:lvl>
   </w:abstractNum>
-  <w:abstractNum w:abstractNumId="2">
+  <w:abstractNum w:abstractNumId="5">
     <w:nsid w:val="1C133D0B"/>
     <w:multiLevelType w:val="multilevel"/>
     <w:tmpl w:val="D436B5F6"/>
@@ -3811,7 +7053,206 @@
       </w:pPr>
     </w:lvl>
   </w:abstractNum>
-  <w:abstractNum w:abstractNumId="3">
+  <w:abstractNum w:abstractNumId="6">
+    <w:nsid w:val="31693820"/>
+    <w:multiLevelType w:val="multilevel"/>
+    <w:tmpl w:val="A030EB58"/>
+    <w:lvl w:ilvl="0">
+      <w:start w:val="1"/>
+      <w:numFmt w:val="decimal"/>
+      <w:lvlText w:val="%1."/>
+      <w:lvlJc w:val="left"/>
+      <w:pPr>
+        <w:tabs>
+          <w:tab w:val="num" w:pos="720"/>
+        </w:tabs>
+        <w:ind w:left="720" w:hanging="360"/>
+      </w:pPr>
+    </w:lvl>
+    <w:lvl w:ilvl="1" w:tentative="1">
+      <w:start w:val="1"/>
+      <w:numFmt w:val="decimal"/>
+      <w:lvlText w:val="%2."/>
+      <w:lvlJc w:val="left"/>
+      <w:pPr>
+        <w:tabs>
+          <w:tab w:val="num" w:pos="1440"/>
+        </w:tabs>
+        <w:ind w:left="1440" w:hanging="360"/>
+      </w:pPr>
+    </w:lvl>
+    <w:lvl w:ilvl="2" w:tentative="1">
+      <w:start w:val="1"/>
+      <w:numFmt w:val="decimal"/>
+      <w:lvlText w:val="%3."/>
+      <w:lvlJc w:val="left"/>
+      <w:pPr>
+        <w:tabs>
+          <w:tab w:val="num" w:pos="2160"/>
+        </w:tabs>
+        <w:ind w:left="2160" w:hanging="360"/>
+      </w:pPr>
+    </w:lvl>
+    <w:lvl w:ilvl="3" w:tentative="1">
+      <w:start w:val="1"/>
+      <w:numFmt w:val="decimal"/>
+      <w:lvlText w:val="%4."/>
+      <w:lvlJc w:val="left"/>
+      <w:pPr>
+        <w:tabs>
+          <w:tab w:val="num" w:pos="2880"/>
+        </w:tabs>
+        <w:ind w:left="2880" w:hanging="360"/>
+      </w:pPr>
+    </w:lvl>
+    <w:lvl w:ilvl="4" w:tentative="1">
+      <w:start w:val="1"/>
+      <w:numFmt w:val="decimal"/>
+      <w:lvlText w:val="%5."/>
+      <w:lvlJc w:val="left"/>
+      <w:pPr>
+        <w:tabs>
+          <w:tab w:val="num" w:pos="3600"/>
+        </w:tabs>
+        <w:ind w:left="3600" w:hanging="360"/>
+      </w:pPr>
+    </w:lvl>
+    <w:lvl w:ilvl="5" w:tentative="1">
+      <w:start w:val="1"/>
+      <w:numFmt w:val="decimal"/>
+      <w:lvlText w:val="%6."/>
+      <w:lvlJc w:val="left"/>
+      <w:pPr>
+        <w:tabs>
+          <w:tab w:val="num" w:pos="4320"/>
+        </w:tabs>
+        <w:ind w:left="4320" w:hanging="360"/>
+      </w:pPr>
+    </w:lvl>
+    <w:lvl w:ilvl="6" w:tentative="1">
+      <w:start w:val="1"/>
+      <w:numFmt w:val="decimal"/>
+      <w:lvlText w:val="%7."/>
+      <w:lvlJc w:val="left"/>
+      <w:pPr>
+        <w:tabs>
+          <w:tab w:val="num" w:pos="5040"/>
+        </w:tabs>
+        <w:ind w:left="5040" w:hanging="360"/>
+      </w:pPr>
+    </w:lvl>
+    <w:lvl w:ilvl="7" w:tentative="1">
+      <w:start w:val="1"/>
+      <w:numFmt w:val="decimal"/>
+      <w:lvlText w:val="%8."/>
+      <w:lvlJc w:val="left"/>
+      <w:pPr>
+        <w:tabs>
+          <w:tab w:val="num" w:pos="5760"/>
+        </w:tabs>
+        <w:ind w:left="5760" w:hanging="360"/>
+      </w:pPr>
+    </w:lvl>
+    <w:lvl w:ilvl="8" w:tentative="1">
+      <w:start w:val="1"/>
+      <w:numFmt w:val="decimal"/>
+      <w:lvlText w:val="%9."/>
+      <w:lvlJc w:val="left"/>
+      <w:pPr>
+        <w:tabs>
+          <w:tab w:val="num" w:pos="6480"/>
+        </w:tabs>
+        <w:ind w:left="6480" w:hanging="360"/>
+      </w:pPr>
+    </w:lvl>
+  </w:abstractNum>
+  <w:abstractNum w:abstractNumId="7">
+    <w:nsid w:val="52BE1A86"/>
+    <w:multiLevelType w:val="hybridMultilevel"/>
+    <w:tmpl w:val="9C0855AA"/>
+    <w:lvl w:ilvl="0" w:tplc="0419000F">
+      <w:start w:val="1"/>
+      <w:numFmt w:val="decimal"/>
+      <w:lvlText w:val="%1."/>
+      <w:lvlJc w:val="left"/>
+      <w:pPr>
+        <w:ind w:left="1429" w:hanging="360"/>
+      </w:pPr>
+    </w:lvl>
+    <w:lvl w:ilvl="1" w:tplc="04190019" w:tentative="1">
+      <w:start w:val="1"/>
+      <w:numFmt w:val="lowerLetter"/>
+      <w:lvlText w:val="%2."/>
+      <w:lvlJc w:val="left"/>
+      <w:pPr>
+        <w:ind w:left="2149" w:hanging="360"/>
+      </w:pPr>
+    </w:lvl>
+    <w:lvl w:ilvl="2" w:tplc="0419001B" w:tentative="1">
+      <w:start w:val="1"/>
+      <w:numFmt w:val="lowerRoman"/>
+      <w:lvlText w:val="%3."/>
+      <w:lvlJc w:val="right"/>
+      <w:pPr>
+        <w:ind w:left="2869" w:hanging="180"/>
+      </w:pPr>
+    </w:lvl>
+    <w:lvl w:ilvl="3" w:tplc="0419000F" w:tentative="1">
+      <w:start w:val="1"/>
+      <w:numFmt w:val="decimal"/>
+      <w:lvlText w:val="%4."/>
+      <w:lvlJc w:val="left"/>
+      <w:pPr>
+        <w:ind w:left="3589" w:hanging="360"/>
+      </w:pPr>
+    </w:lvl>
+    <w:lvl w:ilvl="4" w:tplc="04190019" w:tentative="1">
+      <w:start w:val="1"/>
+      <w:numFmt w:val="lowerLetter"/>
+      <w:lvlText w:val="%5."/>
+      <w:lvlJc w:val="left"/>
+      <w:pPr>
+        <w:ind w:left="4309" w:hanging="360"/>
+      </w:pPr>
+    </w:lvl>
+    <w:lvl w:ilvl="5" w:tplc="0419001B" w:tentative="1">
+      <w:start w:val="1"/>
+      <w:numFmt w:val="lowerRoman"/>
+      <w:lvlText w:val="%6."/>
+      <w:lvlJc w:val="right"/>
+      <w:pPr>
+        <w:ind w:left="5029" w:hanging="180"/>
+      </w:pPr>
+    </w:lvl>
+    <w:lvl w:ilvl="6" w:tplc="0419000F" w:tentative="1">
+      <w:start w:val="1"/>
+      <w:numFmt w:val="decimal"/>
+      <w:lvlText w:val="%7."/>
+      <w:lvlJc w:val="left"/>
+      <w:pPr>
+        <w:ind w:left="5749" w:hanging="360"/>
+      </w:pPr>
+    </w:lvl>
+    <w:lvl w:ilvl="7" w:tplc="04190019" w:tentative="1">
+      <w:start w:val="1"/>
+      <w:numFmt w:val="lowerLetter"/>
+      <w:lvlText w:val="%8."/>
+      <w:lvlJc w:val="left"/>
+      <w:pPr>
+        <w:ind w:left="6469" w:hanging="360"/>
+      </w:pPr>
+    </w:lvl>
+    <w:lvl w:ilvl="8" w:tplc="0419001B" w:tentative="1">
+      <w:start w:val="1"/>
+      <w:numFmt w:val="lowerRoman"/>
+      <w:lvlText w:val="%9."/>
+      <w:lvlJc w:val="right"/>
+      <w:pPr>
+        <w:ind w:left="7189" w:hanging="180"/>
+      </w:pPr>
+    </w:lvl>
+  </w:abstractNum>
+  <w:abstractNum w:abstractNumId="8">
     <w:nsid w:val="6EE80E42"/>
     <w:multiLevelType w:val="multilevel"/>
     <w:tmpl w:val="0419001F"/>
@@ -3897,7 +7338,7 @@
       </w:pPr>
     </w:lvl>
   </w:abstractNum>
-  <w:abstractNum w:abstractNumId="4">
+  <w:abstractNum w:abstractNumId="9">
     <w:nsid w:val="7E0E2DCE"/>
     <w:multiLevelType w:val="multilevel"/>
     <w:tmpl w:val="ED44D486"/>
@@ -4011,19 +7452,34 @@
     </w:lvl>
   </w:abstractNum>
   <w:num w:numId="1">
-    <w:abstractNumId w:val="0"/>
+    <w:abstractNumId w:val="3"/>
   </w:num>
   <w:num w:numId="2">
+    <w:abstractNumId w:val="4"/>
+  </w:num>
+  <w:num w:numId="3">
+    <w:abstractNumId w:val="9"/>
+  </w:num>
+  <w:num w:numId="4">
+    <w:abstractNumId w:val="8"/>
+  </w:num>
+  <w:num w:numId="5">
+    <w:abstractNumId w:val="5"/>
+  </w:num>
+  <w:num w:numId="6">
+    <w:abstractNumId w:val="7"/>
+  </w:num>
+  <w:num w:numId="7">
     <w:abstractNumId w:val="1"/>
   </w:num>
-  <w:num w:numId="3">
-    <w:abstractNumId w:val="4"/>
+  <w:num w:numId="8">
+    <w:abstractNumId w:val="6"/>
   </w:num>
-  <w:num w:numId="4">
-    <w:abstractNumId w:val="3"/>
+  <w:num w:numId="9">
+    <w:abstractNumId w:val="2"/>
   </w:num>
-  <w:num w:numId="5">
-    <w:abstractNumId w:val="2"/>
+  <w:num w:numId="10">
+    <w:abstractNumId w:val="0"/>
   </w:num>
 </w:numbering>
 </file>
@@ -4444,7 +7900,6 @@
   <w:style w:type="character" w:default="1" w:styleId="a0">
     <w:name w:val="Default Paragraph Font"/>
     <w:uiPriority w:val="1"/>
-    <w:semiHidden/>
     <w:unhideWhenUsed/>
   </w:style>
   <w:style w:type="table" w:default="1" w:styleId="a1">
@@ -4667,6 +8122,69 @@
       <w:rFonts w:ascii="Tahoma" w:hAnsi="Tahoma" w:cs="Tahoma"/>
       <w:sz w:val="16"/>
       <w:szCs w:val="16"/>
+    </w:rPr>
+  </w:style>
+  <w:style w:type="character" w:styleId="a8">
+    <w:name w:val="Hyperlink"/>
+    <w:basedOn w:val="a0"/>
+    <w:uiPriority w:val="99"/>
+    <w:semiHidden/>
+    <w:unhideWhenUsed/>
+    <w:rsid w:val="009C0CAE"/>
+    <w:rPr>
+      <w:color w:val="0000FF"/>
+      <w:u w:val="single"/>
+    </w:rPr>
+  </w:style>
+  <w:style w:type="paragraph" w:styleId="a9">
+    <w:name w:val="Normal (Web)"/>
+    <w:basedOn w:val="a"/>
+    <w:uiPriority w:val="99"/>
+    <w:semiHidden/>
+    <w:unhideWhenUsed/>
+    <w:rsid w:val="009C0CAE"/>
+    <w:pPr>
+      <w:spacing w:before="100" w:beforeAutospacing="1" w:after="100" w:afterAutospacing="1" w:line="240" w:lineRule="auto"/>
+      <w:ind w:firstLine="0"/>
+      <w:jc w:val="left"/>
+    </w:pPr>
+    <w:rPr>
+      <w:rFonts w:eastAsia="Times New Roman" w:cs="Times New Roman"/>
+      <w:sz w:val="24"/>
+      <w:szCs w:val="24"/>
+      <w:lang w:eastAsia="ru-RU"/>
+    </w:rPr>
+  </w:style>
+  <w:style w:type="paragraph" w:customStyle="1" w:styleId="c">
+    <w:name w:val="c"/>
+    <w:basedOn w:val="a"/>
+    <w:rsid w:val="009C0CAE"/>
+    <w:pPr>
+      <w:spacing w:before="100" w:beforeAutospacing="1" w:after="100" w:afterAutospacing="1" w:line="240" w:lineRule="auto"/>
+      <w:ind w:firstLine="0"/>
+      <w:jc w:val="left"/>
+    </w:pPr>
+    <w:rPr>
+      <w:rFonts w:eastAsia="Times New Roman" w:cs="Times New Roman"/>
+      <w:sz w:val="24"/>
+      <w:szCs w:val="24"/>
+      <w:lang w:eastAsia="ru-RU"/>
+    </w:rPr>
+  </w:style>
+  <w:style w:type="character" w:customStyle="1" w:styleId="fsymb">
+    <w:name w:val="fsymb"/>
+    <w:basedOn w:val="a0"/>
+    <w:rsid w:val="009C0CAE"/>
+  </w:style>
+  <w:style w:type="character" w:styleId="aa">
+    <w:name w:val="Strong"/>
+    <w:basedOn w:val="a0"/>
+    <w:uiPriority w:val="22"/>
+    <w:qFormat/>
+    <w:rsid w:val="004453C7"/>
+    <w:rPr>
+      <w:b/>
+      <w:bCs/>
     </w:rPr>
   </w:style>
 </w:styles>
@@ -5088,7 +8606,6 @@
   <w:style w:type="character" w:default="1" w:styleId="a0">
     <w:name w:val="Default Paragraph Font"/>
     <w:uiPriority w:val="1"/>
-    <w:semiHidden/>
     <w:unhideWhenUsed/>
   </w:style>
   <w:style w:type="table" w:default="1" w:styleId="a1">
@@ -5311,6 +8828,69 @@
       <w:rFonts w:ascii="Tahoma" w:hAnsi="Tahoma" w:cs="Tahoma"/>
       <w:sz w:val="16"/>
       <w:szCs w:val="16"/>
+    </w:rPr>
+  </w:style>
+  <w:style w:type="character" w:styleId="a8">
+    <w:name w:val="Hyperlink"/>
+    <w:basedOn w:val="a0"/>
+    <w:uiPriority w:val="99"/>
+    <w:semiHidden/>
+    <w:unhideWhenUsed/>
+    <w:rsid w:val="009C0CAE"/>
+    <w:rPr>
+      <w:color w:val="0000FF"/>
+      <w:u w:val="single"/>
+    </w:rPr>
+  </w:style>
+  <w:style w:type="paragraph" w:styleId="a9">
+    <w:name w:val="Normal (Web)"/>
+    <w:basedOn w:val="a"/>
+    <w:uiPriority w:val="99"/>
+    <w:semiHidden/>
+    <w:unhideWhenUsed/>
+    <w:rsid w:val="009C0CAE"/>
+    <w:pPr>
+      <w:spacing w:before="100" w:beforeAutospacing="1" w:after="100" w:afterAutospacing="1" w:line="240" w:lineRule="auto"/>
+      <w:ind w:firstLine="0"/>
+      <w:jc w:val="left"/>
+    </w:pPr>
+    <w:rPr>
+      <w:rFonts w:eastAsia="Times New Roman" w:cs="Times New Roman"/>
+      <w:sz w:val="24"/>
+      <w:szCs w:val="24"/>
+      <w:lang w:eastAsia="ru-RU"/>
+    </w:rPr>
+  </w:style>
+  <w:style w:type="paragraph" w:customStyle="1" w:styleId="c">
+    <w:name w:val="c"/>
+    <w:basedOn w:val="a"/>
+    <w:rsid w:val="009C0CAE"/>
+    <w:pPr>
+      <w:spacing w:before="100" w:beforeAutospacing="1" w:after="100" w:afterAutospacing="1" w:line="240" w:lineRule="auto"/>
+      <w:ind w:firstLine="0"/>
+      <w:jc w:val="left"/>
+    </w:pPr>
+    <w:rPr>
+      <w:rFonts w:eastAsia="Times New Roman" w:cs="Times New Roman"/>
+      <w:sz w:val="24"/>
+      <w:szCs w:val="24"/>
+      <w:lang w:eastAsia="ru-RU"/>
+    </w:rPr>
+  </w:style>
+  <w:style w:type="character" w:customStyle="1" w:styleId="fsymb">
+    <w:name w:val="fsymb"/>
+    <w:basedOn w:val="a0"/>
+    <w:rsid w:val="009C0CAE"/>
+  </w:style>
+  <w:style w:type="character" w:styleId="aa">
+    <w:name w:val="Strong"/>
+    <w:basedOn w:val="a0"/>
+    <w:uiPriority w:val="22"/>
+    <w:qFormat/>
+    <w:rsid w:val="004453C7"/>
+    <w:rPr>
+      <w:b/>
+      <w:bCs/>
     </w:rPr>
   </w:style>
 </w:styles>

</xml_diff>

<commit_message>
almost 1 article finished
</commit_message>
<xml_diff>
--- a/Диплом.docx
+++ b/Диплом.docx
@@ -37,7 +37,1652 @@
       </w:pPr>
       <w:r>
         <w:lastRenderedPageBreak/>
+        <w:t>Стеганография</w:t>
+      </w:r>
+    </w:p>
+    <w:p>
+      <w:r>
+        <w:t>Стеганография (от греч</w:t>
+      </w:r>
+      <w:proofErr w:type="gramStart"/>
+      <w:r>
+        <w:t>.</w:t>
+      </w:r>
+      <w:proofErr w:type="gramEnd"/>
+      <w:r>
+        <w:t xml:space="preserve"> </w:t>
+      </w:r>
+      <w:proofErr w:type="spellStart"/>
+      <w:r>
+        <w:t>στεγ</w:t>
+      </w:r>
+      <w:proofErr w:type="spellEnd"/>
+      <w:r>
+        <w:t>ανός «</w:t>
+      </w:r>
+      <w:proofErr w:type="gramStart"/>
+      <w:r>
+        <w:t>с</w:t>
+      </w:r>
+      <w:proofErr w:type="gramEnd"/>
+      <w:r>
+        <w:t xml:space="preserve">крытый» + </w:t>
+      </w:r>
+      <w:proofErr w:type="spellStart"/>
+      <w:r>
+        <w:t>γράφω</w:t>
+      </w:r>
+      <w:proofErr w:type="spellEnd"/>
+      <w:r>
+        <w:t xml:space="preserve"> «пишу»; букв. «тайнопись») — способ передачи или хранения информации с учётом сохранения в тайне самого факта такой передачи (хранения). </w:t>
+      </w:r>
+    </w:p>
+    <w:p>
+      <w:r>
+        <w:t>В отличие от криптографии, которая скрывает содержимое тайного сообщения, стеганография скрывает сам факт его существования. Преимущество стеганографии над чистой криптографией состоит в том, что сообщения не привлекают к себе внимания. Стеганографию обычно используют совместно с методами криптографии, таким образом, дополняя её.</w:t>
+      </w:r>
+    </w:p>
+    <w:p>
+      <w:r>
+        <w:t xml:space="preserve">Первая запись об использовании стеганографии встречается в трактате Геродота «История», относящегося к 440 году до н. э. В трактате были описаны два метода скрытия информации. Демарат, </w:t>
+      </w:r>
+      <w:r>
+        <w:t>царь Спарты в 515—491 годах</w:t>
+      </w:r>
+      <w:r>
+        <w:t xml:space="preserve"> до н.э., отправил предупреждение o предстоящем нападении на Грецию, записав его на деревянную подложку восковой таблички до нанесения воска. Второй способ заключался в следующем: на обритую голову раба записывалось необходимое сообщение, а когда его волосы отрастали, он отправлялся к адресату, который вновь брил его голову и считывал доставленное сообщение.</w:t>
+      </w:r>
+    </w:p>
+    <w:p>
+      <w:r>
+        <w:t>Существует версия, что древние шумеры одними из первых использовали стеганографию, так как было найдено множество глиняных клинописных табличек, в которых одна запись покрывалась слоем глины, а на втором слое писалась другая. Однако противники этой версии считают, что это было вовсе не попыткой скрытия информации, а всего лишь практической потребностью.</w:t>
+      </w:r>
+    </w:p>
+    <w:p>
+      <w:r>
+        <w:t xml:space="preserve">В настоящее время разделяют три вида стеганографии: классическая, компьютерная и цифровая.  </w:t>
+      </w:r>
+      <w:r>
+        <w:t>Рассмотри каждый из них подробнее.</w:t>
+      </w:r>
+    </w:p>
+    <w:p>
+      <w:pPr>
+        <w:pStyle w:val="2"/>
+      </w:pPr>
+      <w:r>
+        <w:t>Виды стеганографии</w:t>
+      </w:r>
+    </w:p>
+    <w:p>
+      <w:pPr>
+        <w:pStyle w:val="3"/>
+      </w:pPr>
+      <w:r>
+        <w:t>Классическая стеганография</w:t>
+      </w:r>
+    </w:p>
+    <w:p>
+      <w:r>
+        <w:t xml:space="preserve">Одним из наиболее распространённых методов классической стеганографии является использование симпатических (невидимых) чернил. Текст, записанный такими чернилами, проявляется только при определённых условиях (нагрев, освещение, химический проявитель и т. д.). Изобретённые ещё в I веке н. э. Филоном Александрийским, они продолжали использоваться как в средневековье, так и в новейшее время, например, в письмах русских революционеров из тюрем. </w:t>
+      </w:r>
+    </w:p>
+    <w:p/>
+    <w:p>
+      <w:r>
+        <w:lastRenderedPageBreak/>
+        <w:t>Существуют также чернила с химически нестабильным пигментом. Текст, написанный этими чернилами, выглядит как текст, написанный обычной ручкой, но через определённое время нестабильный пигмент разлагается, и от текста не остаётся и следа. Хотя при использовании обычной шариковой ручки текст можно восстановить по деформации бумаги, этот недостаток можно устранить с помощью мягкого пишущего узла, наподобие фломастера.</w:t>
+      </w:r>
+    </w:p>
+    <w:p>
+      <w:r>
+        <w:t>Во время Второй мировой войны активно использовались микроточки микроскопические фотоснимки, вклеиваемые в текст писем.</w:t>
+      </w:r>
+    </w:p>
+    <w:p>
+      <w:pPr>
+        <w:rPr>
+          <w:b/>
+        </w:rPr>
+      </w:pPr>
+      <w:r>
+        <w:rPr>
+          <w:b/>
+        </w:rPr>
+        <w:t>Другие примеры классической стеганографии:</w:t>
+      </w:r>
+    </w:p>
+    <w:p>
+      <w:pPr>
+        <w:pStyle w:val="a3"/>
+        <w:numPr>
+          <w:ilvl w:val="0"/>
+          <w:numId w:val="12"/>
+        </w:numPr>
+      </w:pPr>
+      <w:r>
+        <w:t>запись на боковой стороне колоды карт, расположенных в условленном порядке;</w:t>
+      </w:r>
+    </w:p>
+    <w:p>
+      <w:pPr>
+        <w:pStyle w:val="a3"/>
+        <w:numPr>
+          <w:ilvl w:val="0"/>
+          <w:numId w:val="12"/>
+        </w:numPr>
+      </w:pPr>
+      <w:r>
+        <w:t>запись внутри варёного яйца;</w:t>
+      </w:r>
+    </w:p>
+    <w:p>
+      <w:pPr>
+        <w:pStyle w:val="a3"/>
+        <w:numPr>
+          <w:ilvl w:val="0"/>
+          <w:numId w:val="12"/>
+        </w:numPr>
+      </w:pPr>
+      <w:r>
+        <w:t>«жаргонные шифры», где слова имеют другое обусловленное значение;</w:t>
+      </w:r>
+    </w:p>
+    <w:p>
+      <w:pPr>
+        <w:pStyle w:val="a3"/>
+        <w:numPr>
+          <w:ilvl w:val="0"/>
+          <w:numId w:val="12"/>
+        </w:numPr>
+      </w:pPr>
+      <w:r>
+        <w:t>трафареты, которые, будучи положенными на текст, оставляют видимыми только значащие буквы;</w:t>
+      </w:r>
+    </w:p>
+    <w:p>
+      <w:pPr>
+        <w:pStyle w:val="a3"/>
+        <w:numPr>
+          <w:ilvl w:val="0"/>
+          <w:numId w:val="12"/>
+        </w:numPr>
+      </w:pPr>
+      <w:r>
+        <w:t>геометрическая форма — метод, в котором отправитель старается скрыть ценную информацию, поместив её в сообщение так, чтобы важные слова расположились в нужных местах или в узлах пересечения геометрического рисунка;</w:t>
+      </w:r>
+    </w:p>
+    <w:p>
+      <w:pPr>
+        <w:pStyle w:val="a3"/>
+        <w:numPr>
+          <w:ilvl w:val="0"/>
+          <w:numId w:val="12"/>
+        </w:numPr>
+      </w:pPr>
+      <w:proofErr w:type="spellStart"/>
+      <w:r>
+        <w:t>семаграммы</w:t>
+      </w:r>
+      <w:proofErr w:type="spellEnd"/>
+      <w:r>
+        <w:t xml:space="preserve"> — секретные сообщения, в которых в качестве шифра используются различные знаки, за исключением букв и цифр;</w:t>
+      </w:r>
+    </w:p>
+    <w:p>
+      <w:pPr>
+        <w:pStyle w:val="a3"/>
+        <w:numPr>
+          <w:ilvl w:val="0"/>
+          <w:numId w:val="12"/>
+        </w:numPr>
+      </w:pPr>
+      <w:r>
+        <w:t>узелки на нитках и т. д.</w:t>
+      </w:r>
+    </w:p>
+    <w:p>
+      <w:pPr>
+        <w:pStyle w:val="3"/>
+      </w:pPr>
+      <w:r>
+        <w:t>Компьютерная стеганография</w:t>
+      </w:r>
+    </w:p>
+    <w:p>
+      <w:r>
+        <w:t>Компьютерная стеганография — направление классической стеганографии, основанное на особенностях компьютерной платформы. Приведём некоторые примеры:</w:t>
+      </w:r>
+    </w:p>
+    <w:p>
+      <w:pPr>
+        <w:pStyle w:val="a3"/>
+        <w:numPr>
+          <w:ilvl w:val="0"/>
+          <w:numId w:val="13"/>
+        </w:numPr>
+      </w:pPr>
+      <w:r>
+        <w:rPr>
+          <w:u w:val="single"/>
+        </w:rPr>
+        <w:t>Использование зарезервированных полей компьютерных форматов файлов.</w:t>
+      </w:r>
+      <w:r>
+        <w:t xml:space="preserve"> Суть метода состоит в том, что часть поля расширений, не заполненная информацией о расширении, по умолчанию заполняется нулями. Соответственно мы можем использовать эту «нулевую» часть для записи своих данных. Недостатком этого метода является низкая степень скрытности и малый объём передаваемой информации.</w:t>
+      </w:r>
+    </w:p>
+    <w:p>
+      <w:pPr>
+        <w:pStyle w:val="a3"/>
+        <w:numPr>
+          <w:ilvl w:val="0"/>
+          <w:numId w:val="13"/>
+        </w:numPr>
+      </w:pPr>
+      <w:r>
+        <w:rPr>
+          <w:u w:val="single"/>
+        </w:rPr>
+        <w:t>Сокрытие информации в неиспользуемых местах гибких дисков</w:t>
+      </w:r>
+      <w:proofErr w:type="gramStart"/>
+      <w:r>
+        <w:t>.</w:t>
+      </w:r>
+      <w:proofErr w:type="gramEnd"/>
+      <w:r>
+        <w:t xml:space="preserve"> При использовании этого метода информация записывается в неиспользуемые части диска, к примеру, на нулевую дорожку. </w:t>
+      </w:r>
+      <w:r>
+        <w:lastRenderedPageBreak/>
+        <w:t>Недостатки: маленькая производительность, передача небольших по объёму сообщений.</w:t>
+      </w:r>
+    </w:p>
+    <w:p>
+      <w:pPr>
+        <w:pStyle w:val="a3"/>
+        <w:numPr>
+          <w:ilvl w:val="0"/>
+          <w:numId w:val="13"/>
+        </w:numPr>
+      </w:pPr>
+      <w:r>
+        <w:rPr>
+          <w:u w:val="single"/>
+        </w:rPr>
+        <w:t>Использование</w:t>
+      </w:r>
+      <w:r>
+        <w:rPr>
+          <w:u w:val="single"/>
+        </w:rPr>
+        <w:t xml:space="preserve"> особых свойств полей форматов, которые не отображаются на экране</w:t>
+      </w:r>
+      <w:proofErr w:type="gramStart"/>
+      <w:r>
+        <w:rPr>
+          <w:u w:val="single"/>
+        </w:rPr>
+        <w:t>.</w:t>
+      </w:r>
+      <w:proofErr w:type="gramEnd"/>
+      <w:r>
+        <w:t xml:space="preserve"> </w:t>
+      </w:r>
+      <w:r>
+        <w:t>Э</w:t>
+      </w:r>
+      <w:r>
+        <w:t>тот метод основан на специальных «невидимых» полях для получения сносок, указателей. К примеру, написание чёрным шрифтом на чёрном фоне. Недостатки: маленькая производительность, небольшой объём передаваемой информации.</w:t>
+      </w:r>
+    </w:p>
+    <w:p>
+      <w:pPr>
+        <w:pStyle w:val="a3"/>
+        <w:numPr>
+          <w:ilvl w:val="0"/>
+          <w:numId w:val="13"/>
+        </w:numPr>
+      </w:pPr>
+      <w:r>
+        <w:rPr>
+          <w:u w:val="single"/>
+        </w:rPr>
+        <w:t>Использование особенностей файловых систем</w:t>
+      </w:r>
+      <w:proofErr w:type="gramStart"/>
+      <w:r>
+        <w:t>.</w:t>
+      </w:r>
+      <w:proofErr w:type="gramEnd"/>
+      <w:r>
+        <w:t xml:space="preserve"> </w:t>
+      </w:r>
+      <w:r>
+        <w:t>П</w:t>
+      </w:r>
+      <w:r>
+        <w:t>ри хранении на жёстком диске фай</w:t>
+      </w:r>
+      <w:r>
+        <w:t>л всегда (не считая некоторых файловых систем</w:t>
+      </w:r>
+      <w:r>
+        <w:t xml:space="preserve">, например, </w:t>
+      </w:r>
+      <w:proofErr w:type="spellStart"/>
+      <w:r>
+        <w:t>ReiserFS</w:t>
+      </w:r>
+      <w:proofErr w:type="spellEnd"/>
+      <w:r>
+        <w:t>) занимает целое число кластеров (минимальных адресуемых объёмов информации). К примеру, в ранее широко используемой файловой системе FAT32 (использовалась в Windows98/</w:t>
+      </w:r>
+      <w:proofErr w:type="spellStart"/>
+      <w:r>
+        <w:t>Me</w:t>
+      </w:r>
+      <w:proofErr w:type="spellEnd"/>
+      <w:r>
+        <w:t>/2000) стандартный размер кластера — 4 КБ. Соответственно для хранения 1 КБ информации на диске выделяется 4 КБ памяти, из которых 1 КБ нужен для хранения сохраняемого файла, а остальные 3 ни на что не используются — соответственно их можно использовать для хранения информации. Недостаток данного метода: лёгкость обнаружения.</w:t>
+      </w:r>
+    </w:p>
+    <w:p>
+      <w:r>
+        <w:t xml:space="preserve">В последнее время приобрели популярность методы, когда скрытая информация передаётся через компьютерные сети с использованием особенностей работы протоколов передачи данных. </w:t>
+      </w:r>
+      <w:r>
+        <w:t>Эта разновидность компьютерной стеганографии получила</w:t>
+      </w:r>
+      <w:r>
+        <w:t xml:space="preserve"> название «</w:t>
+      </w:r>
+      <w:r>
+        <w:rPr>
+          <w:b/>
+        </w:rPr>
+        <w:t>сетевая стеганография</w:t>
+      </w:r>
+      <w:r>
+        <w:t>». Типичные методы сетевой стеганографии включают изменение свойств одного из сетевых протоколов. Кроме того, может использоваться взаимосвязь между двумя или более различными протоколами с целью более надёжного сокрытия передачи секретного сообщения. Сетевая стеганография охватывает широкий спектр методов, в частности:</w:t>
+      </w:r>
+    </w:p>
+    <w:p>
+      <w:pPr>
+        <w:pStyle w:val="a3"/>
+        <w:numPr>
+          <w:ilvl w:val="0"/>
+          <w:numId w:val="14"/>
+        </w:numPr>
+        <w:rPr>
+          <w:lang w:val="en-US"/>
+        </w:rPr>
+      </w:pPr>
+      <w:r>
+        <w:rPr>
+          <w:u w:val="single"/>
+        </w:rPr>
+        <w:t>WLAN-стеганография</w:t>
+      </w:r>
+      <w:r>
+        <w:t xml:space="preserve"> основывается на методах, которые используются для передачи </w:t>
+      </w:r>
+      <w:proofErr w:type="spellStart"/>
+      <w:r>
+        <w:t>стеганограмм</w:t>
+      </w:r>
+      <w:proofErr w:type="spellEnd"/>
+      <w:r>
+        <w:t xml:space="preserve"> в беспроводных сетях (</w:t>
+      </w:r>
+      <w:proofErr w:type="spellStart"/>
+      <w:r>
+        <w:t>Wireless</w:t>
+      </w:r>
+      <w:proofErr w:type="spellEnd"/>
+      <w:r>
+        <w:t xml:space="preserve"> </w:t>
+      </w:r>
+      <w:proofErr w:type="spellStart"/>
+      <w:r>
+        <w:t>Local</w:t>
+      </w:r>
+      <w:proofErr w:type="spellEnd"/>
+      <w:r>
+        <w:t xml:space="preserve"> </w:t>
+      </w:r>
+      <w:proofErr w:type="spellStart"/>
+      <w:r>
+        <w:t>Area</w:t>
+      </w:r>
+      <w:proofErr w:type="spellEnd"/>
+      <w:r>
+        <w:t xml:space="preserve"> </w:t>
+      </w:r>
+      <w:proofErr w:type="spellStart"/>
+      <w:r>
+        <w:t>Networks</w:t>
+      </w:r>
+      <w:proofErr w:type="spellEnd"/>
+      <w:r>
+        <w:t>). Практический</w:t>
+      </w:r>
+      <w:r>
+        <w:rPr>
+          <w:lang w:val="en-US"/>
+        </w:rPr>
+        <w:t xml:space="preserve"> </w:t>
+      </w:r>
+      <w:r>
+        <w:t>пример</w:t>
+      </w:r>
+      <w:r>
+        <w:rPr>
+          <w:lang w:val="en-US"/>
+        </w:rPr>
+        <w:t xml:space="preserve"> WLAN-</w:t>
+      </w:r>
+      <w:r>
+        <w:t>стеганографии</w:t>
+      </w:r>
+      <w:r>
+        <w:rPr>
+          <w:lang w:val="en-US"/>
+        </w:rPr>
+        <w:t xml:space="preserve"> — </w:t>
+      </w:r>
+      <w:r>
+        <w:t>система</w:t>
+      </w:r>
+      <w:r>
+        <w:rPr>
+          <w:lang w:val="en-US"/>
+        </w:rPr>
+        <w:t xml:space="preserve"> HICCUPS (Hidden Communication System for Corrupted Networks).</w:t>
+      </w:r>
+    </w:p>
+    <w:p>
+      <w:pPr>
+        <w:pStyle w:val="a3"/>
+        <w:numPr>
+          <w:ilvl w:val="0"/>
+          <w:numId w:val="14"/>
+        </w:numPr>
+      </w:pPr>
+      <w:r>
+        <w:rPr>
+          <w:u w:val="single"/>
+        </w:rPr>
+        <w:t>LACK-стеганография</w:t>
+      </w:r>
+      <w:r>
+        <w:t xml:space="preserve"> — скрытие сообщений во время разговоров с использованием IP-телефонии. Например: использование пакетов, которые задерживаются или намеренно повреждаются и </w:t>
+      </w:r>
+      <w:proofErr w:type="gramStart"/>
+      <w:r>
+        <w:t>игнорируются приемником</w:t>
+      </w:r>
+      <w:proofErr w:type="gramEnd"/>
+      <w:r>
+        <w:t xml:space="preserve"> (этот метод называют LACK — </w:t>
+      </w:r>
+      <w:proofErr w:type="spellStart"/>
+      <w:r>
+        <w:t>Lost</w:t>
+      </w:r>
+      <w:proofErr w:type="spellEnd"/>
+      <w:r>
+        <w:t xml:space="preserve"> </w:t>
+      </w:r>
+      <w:proofErr w:type="spellStart"/>
+      <w:r>
+        <w:t>Audio</w:t>
+      </w:r>
+      <w:proofErr w:type="spellEnd"/>
+      <w:r>
+        <w:t xml:space="preserve"> </w:t>
+      </w:r>
+      <w:proofErr w:type="spellStart"/>
+      <w:r>
+        <w:t>Packets</w:t>
+      </w:r>
+      <w:proofErr w:type="spellEnd"/>
+      <w:r>
+        <w:t xml:space="preserve"> </w:t>
+      </w:r>
+      <w:proofErr w:type="spellStart"/>
+      <w:r>
+        <w:t>Steganography</w:t>
+      </w:r>
+      <w:proofErr w:type="spellEnd"/>
+      <w:r>
+        <w:t>) или сокрытие информации в полях заголовка, которые не используются.</w:t>
+      </w:r>
+    </w:p>
+    <w:p>
+      <w:r>
+        <w:t>Принцип функционирования LACK выглядит</w:t>
+      </w:r>
+      <w:r>
+        <w:t xml:space="preserve"> следующим образом. Передатчик </w:t>
+      </w:r>
+      <w:r>
+        <w:t xml:space="preserve">выбирает один из пакетов голосового потока, и его полезная нагрузка заменяется битами секретного сообщения — </w:t>
+      </w:r>
+      <w:proofErr w:type="spellStart"/>
+      <w:r>
+        <w:t>стеганограммой</w:t>
+      </w:r>
+      <w:proofErr w:type="spellEnd"/>
+      <w:r>
+        <w:t xml:space="preserve">, </w:t>
+      </w:r>
+      <w:r>
+        <w:lastRenderedPageBreak/>
+        <w:t xml:space="preserve">которая встраивается в один из пакетов. Затем выбранный пакет намеренно задерживается. Каждый раз, когда чрезмерно задержанный пакет достигает получателя, незнакомого со </w:t>
+      </w:r>
+      <w:proofErr w:type="spellStart"/>
+      <w:r>
+        <w:t>стеганографической</w:t>
+      </w:r>
+      <w:proofErr w:type="spellEnd"/>
+      <w:r>
+        <w:t xml:space="preserve"> процедурой, он отбрасывается. Однако</w:t>
+      </w:r>
+      <w:proofErr w:type="gramStart"/>
+      <w:r>
+        <w:t>,</w:t>
+      </w:r>
+      <w:proofErr w:type="gramEnd"/>
+      <w:r>
+        <w:t xml:space="preserve"> если получатель знает о скрытой связи, то вместо удаления полученных RTP-пакетов он</w:t>
+      </w:r>
+      <w:r>
+        <w:t xml:space="preserve"> извлекает скрытую информацию</w:t>
+      </w:r>
+      <w:r>
+        <w:t>.</w:t>
+      </w:r>
+    </w:p>
+    <w:p>
+      <w:pPr>
+        <w:pStyle w:val="3"/>
+      </w:pPr>
+      <w:r>
+        <w:t>Цифровая стеганография</w:t>
+      </w:r>
+    </w:p>
+    <w:p>
+      <w:r>
+        <w:t>Цифровая стеганография — направление классической стеганографии, основанное на сокрытии или внедрении дополнительной информации в цифровые объекты, вызывая при этом некоторые искажения этих объектов. Но, как правило, данные объекты являются мультимедиа-объектами (изображения, видео, аудио, текстуры 3D-объектов) и внесение искажений, которые находятся ниже порога чувствительности среднестатистического человека, не приводит к заметным изменениям этих объектов. Кроме того, в оцифрованных объектах, изначально имеющих аналоговую природу, всегда присутствует шум квантования; далее, при воспроизведении этих объектов появляется дополнительный аналоговый шум и нелинейные искажения аппаратуры, все это способствует большей незаметности сокрытой информации.</w:t>
+      </w:r>
+    </w:p>
+    <w:p>
+      <w:r>
+        <w:t>В связи со спецификой данной работы, наибольший интерес представляет цифровая стеганография, а именно сокрытие данных в изображениях. Но прежде чем рассмотреть подробно технологию сокрытия данных в изображении, стоит сказать несколько слов о различных применениях цифровой стеганографии.</w:t>
+      </w:r>
+    </w:p>
+    <w:p>
+      <w:pPr>
+        <w:pStyle w:val="2"/>
+      </w:pPr>
+      <w:r>
+        <w:t>Задачи</w:t>
+      </w:r>
+      <w:r>
+        <w:t xml:space="preserve"> цифровой стеганографии</w:t>
+      </w:r>
+    </w:p>
+    <w:p>
+      <w:r>
+        <w:t xml:space="preserve">Рассмотрим основные задачи, решаемые современной цифровой стеганографией. </w:t>
+      </w:r>
+    </w:p>
+    <w:p>
+      <w:pPr>
+        <w:pStyle w:val="a3"/>
+        <w:numPr>
+          <w:ilvl w:val="0"/>
+          <w:numId w:val="16"/>
+        </w:numPr>
+      </w:pPr>
+      <w:r>
+        <w:rPr>
+          <w:b/>
+        </w:rPr>
+        <w:t>Защита конфиденциальной информации от несанкционированного доступа.</w:t>
+      </w:r>
+      <w:r>
+        <w:t xml:space="preserve"> Это область использования </w:t>
+      </w:r>
+      <w:r>
+        <w:t>цифровой</w:t>
+      </w:r>
+      <w:r>
+        <w:t xml:space="preserve"> стеганографии является наиболее эффективной при решении проблем защиты конфиденциальной информации. </w:t>
+      </w:r>
+      <w:r>
+        <w:t xml:space="preserve">Встраивание скрытой информации </w:t>
+      </w:r>
+      <w:r>
+        <w:t xml:space="preserve">происходит </w:t>
+      </w:r>
+      <w:r>
+        <w:t>в общедоступную мультимедийную информацию</w:t>
+      </w:r>
+      <w:r>
+        <w:t xml:space="preserve">. </w:t>
+      </w:r>
+      <w:r>
+        <w:t>Так, например, объем секретного сообщения в звуковых и графических файлах может составлять до 25 - 30 % от размера файла. Причем</w:t>
+      </w:r>
+      <w:r>
+        <w:t>,</w:t>
+      </w:r>
+      <w:r>
+        <w:t xml:space="preserve"> аудиовизуальные изменения таковы, что не обнаруживаются при прослушивании и просмотре файлов большинством людей, даже если факт сокрытия </w:t>
+      </w:r>
+      <w:proofErr w:type="spellStart"/>
+      <w:r>
+        <w:t>известен</w:t>
+      </w:r>
+      <w:proofErr w:type="gramStart"/>
+      <w:r>
+        <w:t>.</w:t>
+      </w:r>
+      <w:r>
+        <w:t>Т</w:t>
+      </w:r>
+      <w:proofErr w:type="gramEnd"/>
+      <w:r>
+        <w:t>акой</w:t>
+      </w:r>
+      <w:proofErr w:type="spellEnd"/>
+      <w:r>
+        <w:t xml:space="preserve"> способ сокрытия секретной информации используется в военной сфере, а также в случаях, когда нельзя использовать криптографию.</w:t>
+      </w:r>
+    </w:p>
+    <w:p>
+      <w:pPr>
+        <w:pStyle w:val="a3"/>
+        <w:numPr>
+          <w:ilvl w:val="0"/>
+          <w:numId w:val="16"/>
+        </w:numPr>
+      </w:pPr>
+      <w:r>
+        <w:rPr>
+          <w:b/>
+        </w:rPr>
+        <w:lastRenderedPageBreak/>
+        <w:t>Преодоление систем мониторинга и управления сетевыми ресурсами.</w:t>
+      </w:r>
+      <w:r>
+        <w:t xml:space="preserve"> </w:t>
+      </w:r>
+      <w:proofErr w:type="spellStart"/>
+      <w:r>
+        <w:t>Стеганографические</w:t>
+      </w:r>
+      <w:proofErr w:type="spellEnd"/>
+      <w:r>
+        <w:t xml:space="preserve"> методы позволяют противостоять попыткам контроля над информационным пространством при прохождении информации через серверы управления локальных и глобальных вычислительных сетей.</w:t>
+      </w:r>
+    </w:p>
+    <w:p>
+      <w:pPr>
+        <w:pStyle w:val="a3"/>
+        <w:ind w:firstLine="0"/>
+      </w:pPr>
+      <w:r>
+        <w:t>Например</w:t>
+      </w:r>
+      <w:r>
+        <w:t>, существует утилита</w:t>
+      </w:r>
+      <w:r>
+        <w:t xml:space="preserve"> </w:t>
+      </w:r>
+      <w:proofErr w:type="spellStart"/>
+      <w:r>
+        <w:t>Camera</w:t>
+      </w:r>
+      <w:proofErr w:type="spellEnd"/>
+      <w:r>
+        <w:t>/</w:t>
+      </w:r>
+      <w:proofErr w:type="spellStart"/>
+      <w:r>
+        <w:t>Shy</w:t>
+      </w:r>
+      <w:proofErr w:type="spellEnd"/>
+      <w:r>
+        <w:t xml:space="preserve">, которая работает на основе браузера </w:t>
+      </w:r>
+      <w:proofErr w:type="spellStart"/>
+      <w:r>
+        <w:t>Internet</w:t>
+      </w:r>
+      <w:proofErr w:type="spellEnd"/>
+      <w:r>
+        <w:t xml:space="preserve"> </w:t>
+      </w:r>
+      <w:proofErr w:type="spellStart"/>
+      <w:r>
+        <w:t>Explorer</w:t>
+      </w:r>
+      <w:proofErr w:type="spellEnd"/>
+      <w:r>
+        <w:t>, не оста</w:t>
+      </w:r>
+      <w:r>
+        <w:t>вляя в нем истории деятельности</w:t>
+      </w:r>
+      <w:proofErr w:type="gramStart"/>
+      <w:r>
+        <w:t>.</w:t>
+      </w:r>
+      <w:proofErr w:type="gramEnd"/>
+      <w:r>
+        <w:t xml:space="preserve"> </w:t>
+      </w:r>
+      <w:r>
+        <w:t>И</w:t>
+      </w:r>
+      <w:r>
+        <w:t xml:space="preserve">спользуя </w:t>
+      </w:r>
+      <w:proofErr w:type="spellStart"/>
+      <w:r>
+        <w:t>стеганографическую</w:t>
+      </w:r>
+      <w:proofErr w:type="spellEnd"/>
+      <w:r>
+        <w:t xml:space="preserve"> технику LSB и алгоритм шифрования AES с 256-разрядным ключом, функционирует очень быстро и позволяет скрывать сообщения в </w:t>
+      </w:r>
+      <w:proofErr w:type="spellStart"/>
+      <w:r>
+        <w:t>gif</w:t>
+      </w:r>
+      <w:proofErr w:type="spellEnd"/>
+      <w:r>
+        <w:t>-файлах. Кроме того, эта программа способна также автоматически сканировать HTML-страницы на наличие графических изображений со скрытой информацией</w:t>
+      </w:r>
+      <w:r>
+        <w:t>.</w:t>
+      </w:r>
+      <w:r>
+        <w:t xml:space="preserve"> По заявлению авторов, эта программа была создана “для обхода национальных межсетевых экранов, что дает возможность безопасно обмениваться любым цифровым контентом через Интернет”</w:t>
+      </w:r>
+      <w:r>
+        <w:t>.</w:t>
+      </w:r>
+    </w:p>
+    <w:p>
+      <w:pPr>
+        <w:pStyle w:val="a3"/>
+        <w:numPr>
+          <w:ilvl w:val="0"/>
+          <w:numId w:val="16"/>
+        </w:numPr>
+      </w:pPr>
+      <w:proofErr w:type="spellStart"/>
+      <w:r>
+        <w:rPr>
+          <w:b/>
+        </w:rPr>
+        <w:t>Камуфлирование</w:t>
+      </w:r>
+      <w:proofErr w:type="spellEnd"/>
+      <w:r>
+        <w:rPr>
+          <w:b/>
+        </w:rPr>
+        <w:t xml:space="preserve"> программного обеспечения</w:t>
+      </w:r>
+      <w:r>
+        <w:rPr>
+          <w:b/>
+        </w:rPr>
+        <w:t xml:space="preserve"> (</w:t>
+      </w:r>
+      <w:proofErr w:type="gramStart"/>
+      <w:r>
+        <w:rPr>
+          <w:b/>
+        </w:rPr>
+        <w:t>ПО</w:t>
+      </w:r>
+      <w:proofErr w:type="gramEnd"/>
+      <w:r>
+        <w:rPr>
+          <w:b/>
+        </w:rPr>
+        <w:t>)</w:t>
+      </w:r>
+      <w:r>
+        <w:rPr>
+          <w:b/>
+        </w:rPr>
+        <w:t>.</w:t>
+      </w:r>
+      <w:r>
+        <w:t xml:space="preserve"> Применяется в тех случаях, когда использование </w:t>
+      </w:r>
+      <w:proofErr w:type="gramStart"/>
+      <w:r>
+        <w:t>ПО</w:t>
+      </w:r>
+      <w:proofErr w:type="gramEnd"/>
+      <w:r>
+        <w:t xml:space="preserve"> незарегистрированными пользователями является нежелательным. </w:t>
+      </w:r>
+      <w:proofErr w:type="gramStart"/>
+      <w:r>
+        <w:t>ПО может</w:t>
+      </w:r>
+      <w:proofErr w:type="gramEnd"/>
+      <w:r>
+        <w:t xml:space="preserve"> быть закамуфлировано под стандартные универсальные программные продукты (например, текстовые редакторы) или скрыто в файлах мультимедиа и использоваться только лицами, имеющими на это права.</w:t>
+      </w:r>
+      <w:r>
+        <w:t xml:space="preserve"> Таким образом, о</w:t>
+      </w:r>
+      <w:r>
+        <w:t xml:space="preserve">беспечивается многоуровневый санкционированный доступ </w:t>
+      </w:r>
+      <w:proofErr w:type="gramStart"/>
+      <w:r>
+        <w:t>к</w:t>
+      </w:r>
+      <w:proofErr w:type="gramEnd"/>
+      <w:r>
+        <w:t xml:space="preserve"> ПО</w:t>
+      </w:r>
+      <w:r>
+        <w:t>.</w:t>
+      </w:r>
+    </w:p>
+    <w:p>
+      <w:pPr>
+        <w:pStyle w:val="a3"/>
+        <w:numPr>
+          <w:ilvl w:val="0"/>
+          <w:numId w:val="16"/>
+        </w:numPr>
+      </w:pPr>
+      <w:r>
+        <w:rPr>
+          <w:b/>
+        </w:rPr>
+        <w:t>Защита авторских прав.</w:t>
+      </w:r>
+      <w:r>
+        <w:t xml:space="preserve"> Одним из наиболее перспективных направлений компьютерной стеганографии является технология использования цифровых водяных знаков ЦВЗ (</w:t>
+      </w:r>
+      <w:proofErr w:type="spellStart"/>
+      <w:r>
+        <w:t>digital</w:t>
+      </w:r>
+      <w:proofErr w:type="spellEnd"/>
+      <w:r>
+        <w:t xml:space="preserve"> </w:t>
+      </w:r>
+      <w:proofErr w:type="spellStart"/>
+      <w:r>
+        <w:t>watermarking</w:t>
+      </w:r>
+      <w:proofErr w:type="spellEnd"/>
+      <w:r>
+        <w:t>) – в данном случае, создание невидимых глазу знаков защиты авторских прав на графические и аудио файлы. Такие ЦВЗ, помещенные в файл, могут быть распознаны специальными программами, которые извлекут из файла много полезной информации: когда создан файл, кто владеет авторскими правами, как вступить в контакт с автором и т.д.</w:t>
+      </w:r>
+    </w:p>
+    <w:p>
+      <w:pPr>
+        <w:ind w:left="360" w:firstLine="0"/>
+      </w:pPr>
+      <w:r>
+        <w:t>Данная дипломная работа посвящена исследованию способов сокрытия данных в изображении с целью защиты авторских прав. Введем несколько необходимых понятий, рассмотрим возможные способы сокрытия данных в изображении и существующие атаки на них.</w:t>
+      </w:r>
+    </w:p>
+    <w:p>
+      <w:pPr>
+        <w:pStyle w:val="2"/>
+      </w:pPr>
+      <w:r>
+        <w:t>Встраивание информации в изображения</w:t>
+      </w:r>
+    </w:p>
+    <w:p>
+      <w:pPr>
+        <w:pStyle w:val="3"/>
+      </w:pPr>
+      <w:r>
+        <w:t>Основные понятия</w:t>
+      </w:r>
+    </w:p>
+    <w:p>
+      <w:r>
+        <w:t xml:space="preserve">Современные компьютерные системы обеспечивают доступность и простоту дублирования </w:t>
+      </w:r>
+      <w:r>
+        <w:t xml:space="preserve">фото, аудио, </w:t>
+      </w:r>
+      <w:r>
+        <w:t>видео</w:t>
+      </w:r>
+      <w:r>
+        <w:t xml:space="preserve"> и других типов данных</w:t>
+      </w:r>
+      <w:r>
+        <w:t>.</w:t>
+      </w:r>
+      <w:r>
+        <w:t xml:space="preserve"> При этом </w:t>
+      </w:r>
+      <w:r>
+        <w:lastRenderedPageBreak/>
+        <w:t>сами данные могут являться цифровой формой представления художественного, литературного, музыкального или иного произведения, на которое распространяется авторское право. В этом случае, для защиты авторского права, наносится специальная метка, которая остается невидимой для глаз, но распознается специальным программным обеспечением (</w:t>
+      </w:r>
+      <w:proofErr w:type="gramStart"/>
+      <w:r>
+        <w:t>ПО</w:t>
+      </w:r>
+      <w:proofErr w:type="gramEnd"/>
+      <w:r>
+        <w:t>). Такой меткой могут быть цифровой водяной знак и цифровой отпеч</w:t>
+      </w:r>
+      <w:r>
+        <w:t>ат</w:t>
+      </w:r>
+      <w:r>
+        <w:t>ок пальца.</w:t>
+      </w:r>
+    </w:p>
+    <w:p>
+      <w:r>
+        <w:rPr>
+          <w:b/>
+        </w:rPr>
+        <w:t>Цифровой водяной знак (ЦВЗ)</w:t>
+      </w:r>
+      <w:r>
+        <w:t xml:space="preserve"> – </w:t>
+      </w:r>
+      <w:r>
+        <w:t>невидимая информация, маркирующая изображение со специальной целью. В частности,  ЦВЗ может играть роль метки авторского права, которая вставляется для фиксации владельца изображения, цифровой подписи и др.</w:t>
+      </w:r>
+    </w:p>
+    <w:p>
+      <w:r>
+        <w:rPr>
+          <w:b/>
+        </w:rPr>
+        <w:t>Стой</w:t>
+      </w:r>
+      <w:r>
+        <w:rPr>
+          <w:b/>
+        </w:rPr>
+        <w:t xml:space="preserve">кая </w:t>
+      </w:r>
+      <w:r>
+        <w:rPr>
+          <w:b/>
+        </w:rPr>
+        <w:t>(робастная) метка</w:t>
+      </w:r>
+      <w:r>
+        <w:t xml:space="preserve"> – метка, которую нельзя удалить или модифицировать даже автору без заметного искажения изображения-носителя.</w:t>
+      </w:r>
+    </w:p>
+    <w:p>
+      <w:r>
+        <w:rPr>
+          <w:b/>
+        </w:rPr>
+        <w:t>Цифровой отпечаток пальца</w:t>
+      </w:r>
+      <w:r>
+        <w:rPr>
+          <w:b/>
+        </w:rPr>
+        <w:t>,</w:t>
+      </w:r>
+      <w:r>
+        <w:rPr>
+          <w:b/>
+        </w:rPr>
+        <w:t xml:space="preserve"> или идентификационный номер</w:t>
+      </w:r>
+      <w:r>
+        <w:rPr>
+          <w:b/>
+        </w:rPr>
+        <w:t>,</w:t>
+      </w:r>
+      <w:r>
+        <w:t xml:space="preserve"> – метка, подобная серийному номеру, цель которого идентифицировать случаи нарушения лицензионный соглашений.</w:t>
+      </w:r>
+    </w:p>
+    <w:p>
+      <w:r>
+        <w:rPr>
+          <w:b/>
+        </w:rPr>
+        <w:t>Слепое встраивание информации</w:t>
+      </w:r>
+      <w:r>
+        <w:t xml:space="preserve"> – встраивание информации, которое не требует наличия ни исходного изображения, ни самого ЦВЗ для извлечения на стороне получателя.</w:t>
+      </w:r>
+    </w:p>
+    <w:p>
+      <w:proofErr w:type="gramStart"/>
+      <w:r>
+        <w:t>Схемы встраивания ЦВЗ основаны на том, что зрение человека не чувствительно к малым амплитудным изменениям, а также к малым изменениям во временной или в частотной областях.</w:t>
+      </w:r>
+      <w:proofErr w:type="gramEnd"/>
+    </w:p>
+    <w:p>
+      <w:r>
+        <w:t>В качестве входных данных в любой схеме встраивания ЦВЗ выступают оригинальное изображение</w:t>
+      </w:r>
+      <w:r>
+        <w:t xml:space="preserve"> (контейнер)</w:t>
+      </w:r>
+      <w:r>
+        <w:t>, встраиваемая информация (ЦВЗ) и, опционально, секретный ключ</w:t>
+      </w:r>
+      <w:r>
+        <w:t>, ограничивающий доступ к скрытой информации. Встраиваемая информация может быть представлена в виде бинарной последовательности, текста, двумерного объекта, цифрового изображения.</w:t>
+      </w:r>
+    </w:p>
+    <w:p>
+      <w:r>
+        <w:t>Выходным результатом будет маркированное изображение (</w:t>
+      </w:r>
+      <w:proofErr w:type="spellStart"/>
+      <w:r>
+        <w:t>стеганоконтейнер</w:t>
+      </w:r>
+      <w:proofErr w:type="spellEnd"/>
+      <w:r>
+        <w:t>), иначе говоря, модифицированное исходное изображение.</w:t>
+      </w:r>
+    </w:p>
+    <w:p>
+      <w:proofErr w:type="gramStart"/>
+      <w:r>
+        <w:t>Встраиваемые</w:t>
+      </w:r>
+      <w:proofErr w:type="gramEnd"/>
+      <w:r>
+        <w:t xml:space="preserve"> ЦВЗ могут быть трех типов:</w:t>
+      </w:r>
+    </w:p>
+    <w:p>
+      <w:pPr>
+        <w:pStyle w:val="a3"/>
+        <w:numPr>
+          <w:ilvl w:val="0"/>
+          <w:numId w:val="17"/>
+        </w:numPr>
+      </w:pPr>
+      <w:r>
+        <w:t>робастные,</w:t>
+      </w:r>
+    </w:p>
+    <w:p>
+      <w:pPr>
+        <w:pStyle w:val="a3"/>
+        <w:numPr>
+          <w:ilvl w:val="0"/>
+          <w:numId w:val="17"/>
+        </w:numPr>
+      </w:pPr>
+      <w:r>
+        <w:t>хрупкие,</w:t>
+      </w:r>
+    </w:p>
+    <w:p>
+      <w:pPr>
+        <w:pStyle w:val="a3"/>
+        <w:numPr>
+          <w:ilvl w:val="0"/>
+          <w:numId w:val="17"/>
+        </w:numPr>
+      </w:pPr>
+      <w:proofErr w:type="spellStart"/>
+      <w:r>
+        <w:t>полухрупкие</w:t>
+      </w:r>
+      <w:proofErr w:type="spellEnd"/>
+      <w:r>
+        <w:t>.</w:t>
+      </w:r>
+    </w:p>
+    <w:p>
+      <w:r>
+        <w:lastRenderedPageBreak/>
+        <w:t xml:space="preserve">Под робастностью, как уже было сказано выше, понимается устойчивость ЦВЗ к </w:t>
+      </w:r>
+      <w:proofErr w:type="gramStart"/>
+      <w:r>
+        <w:t>различных</w:t>
+      </w:r>
+      <w:proofErr w:type="gramEnd"/>
+      <w:r>
+        <w:t xml:space="preserve"> воздействиям на </w:t>
+      </w:r>
+      <w:proofErr w:type="spellStart"/>
+      <w:r>
+        <w:t>стеганоконтейнер</w:t>
+      </w:r>
+      <w:proofErr w:type="spellEnd"/>
+      <w:r>
+        <w:t xml:space="preserve">. </w:t>
+      </w:r>
+      <w:proofErr w:type="gramStart"/>
+      <w:r>
+        <w:t>Робастные</w:t>
+      </w:r>
+      <w:proofErr w:type="gramEnd"/>
+      <w:r>
+        <w:t xml:space="preserve"> ЦВЗ могут быть трех типов. Это ЦВЗ, которые могут быть обнаружены всеми желающими, обнаружены хотя бы одной стороной, либо это могут быть ЦВЗ, которые трудно модифицировать или извлечь из контента (контейнера).</w:t>
+      </w:r>
+    </w:p>
+    <w:p>
+      <w:proofErr w:type="gramStart"/>
+      <w:r>
+        <w:rPr>
+          <w:b/>
+        </w:rPr>
+        <w:t>Хрупкие ЦВЗ</w:t>
+      </w:r>
+      <w:r>
+        <w:t xml:space="preserve"> разрушаются при незначительной модификации заполненного контейнера и применяются для аутентификации сигналов (изображений).</w:t>
+      </w:r>
+      <w:proofErr w:type="gramEnd"/>
+      <w:r>
+        <w:t xml:space="preserve"> Отличие от средств эле</w:t>
+      </w:r>
+      <w:r>
+        <w:t>к</w:t>
+      </w:r>
+      <w:r>
+        <w:t>тронной цифровой подписи заключается в том, хрупкие ЦВЗ все же допускают некоторую модифи</w:t>
+      </w:r>
+      <w:r>
+        <w:t>к</w:t>
+      </w:r>
+      <w:r>
+        <w:t xml:space="preserve">ацию контейнера. Это важно для защиты мультимедийной информации, так как законный пользователь может, например, пожелать сжать изображение. Другое отличие заключается в том, </w:t>
+      </w:r>
+      <w:r>
+        <w:t>хрупкие ЦВЗ должны не только отразить ф</w:t>
+      </w:r>
+      <w:r>
+        <w:t>акт модификации контейнера, но также</w:t>
+      </w:r>
+      <w:r>
+        <w:t xml:space="preserve"> вид и местоположение модификации.</w:t>
+      </w:r>
+    </w:p>
+    <w:p>
+      <w:proofErr w:type="spellStart"/>
+      <w:r>
+        <w:rPr>
+          <w:b/>
+        </w:rPr>
+        <w:t>Полухрупкие</w:t>
+      </w:r>
+      <w:proofErr w:type="spellEnd"/>
+      <w:r>
+        <w:rPr>
+          <w:b/>
+        </w:rPr>
+        <w:t xml:space="preserve"> ЦВЗ</w:t>
+      </w:r>
+      <w:r>
+        <w:t xml:space="preserve"> </w:t>
+      </w:r>
+      <w:proofErr w:type="gramStart"/>
+      <w:r>
+        <w:t>устойчивы</w:t>
+      </w:r>
+      <w:proofErr w:type="gramEnd"/>
+      <w:r>
+        <w:t xml:space="preserve"> по отношению к одним воздействиям и неустойчивы по отношению к другим. </w:t>
+      </w:r>
+      <w:proofErr w:type="spellStart"/>
+      <w:r>
+        <w:t>Полухрупкие</w:t>
+      </w:r>
+      <w:proofErr w:type="spellEnd"/>
+      <w:r>
+        <w:t xml:space="preserve"> ЦВЗ специально проектируются так, чтобы быть неустойчивыми по отношению </w:t>
+      </w:r>
+      <w:proofErr w:type="gramStart"/>
+      <w:r>
+        <w:t>к</w:t>
+      </w:r>
+      <w:proofErr w:type="gramEnd"/>
+      <w:r>
+        <w:t xml:space="preserve"> </w:t>
+      </w:r>
+      <w:proofErr w:type="gramStart"/>
+      <w:r>
+        <w:t>определенного</w:t>
+      </w:r>
+      <w:proofErr w:type="gramEnd"/>
+      <w:r>
+        <w:t xml:space="preserve"> вида операциям. Например, они могут позволять сжатие изображения, но запрещать вырезку из него или вставку в него фрагмента. </w:t>
+      </w:r>
+    </w:p>
+    <w:p>
+      <w:pPr>
+        <w:pStyle w:val="3"/>
+      </w:pPr>
+      <w:r>
+        <w:t xml:space="preserve">Физиологические особенности человеческого восприятия </w:t>
+      </w:r>
+    </w:p>
+    <w:p>
+      <w:proofErr w:type="gramStart"/>
+      <w:r>
+        <w:t xml:space="preserve">При разработке алгоритмов встраивания ЦВЗ необходимо учитывать особенности зрительной системы человека (ЗСЧ), поскольку незаметность внедренный сообщений является одним из главных требований к любой </w:t>
+      </w:r>
+      <w:proofErr w:type="spellStart"/>
+      <w:r>
+        <w:t>стеганосистеме</w:t>
+      </w:r>
+      <w:proofErr w:type="spellEnd"/>
+      <w:r>
+        <w:t>.</w:t>
+      </w:r>
+      <w:proofErr w:type="gramEnd"/>
+      <w:r>
+        <w:t xml:space="preserve"> </w:t>
+      </w:r>
+      <w:r>
+        <w:t>Особенности восприятия зрительной систем подразделяются на две группы: низкоуровне</w:t>
+      </w:r>
+      <w:r>
+        <w:t>в</w:t>
+      </w:r>
+      <w:r>
+        <w:t>ые (физиологические) и высокоуровневые (психофизиологические).</w:t>
+      </w:r>
+    </w:p>
+    <w:p>
+      <w:r>
+        <w:t>Среди низкоуровневых особенностей человеческого восприятия видеоданных выделяют три наиболее важных свойства, влияющих на заметность постороннего шума в изображении:</w:t>
+      </w:r>
+    </w:p>
+    <w:p>
+      <w:pPr>
+        <w:pStyle w:val="a3"/>
+        <w:numPr>
+          <w:ilvl w:val="0"/>
+          <w:numId w:val="18"/>
+        </w:numPr>
+      </w:pPr>
+      <w:r>
+        <w:t>чувствительность зрения к изменению контрастности (яркости) изображения;</w:t>
+      </w:r>
+    </w:p>
+    <w:p>
+      <w:pPr>
+        <w:pStyle w:val="a3"/>
+        <w:numPr>
+          <w:ilvl w:val="0"/>
+          <w:numId w:val="18"/>
+        </w:numPr>
+      </w:pPr>
+      <w:r>
+        <w:t>частотную чув</w:t>
+      </w:r>
+      <w:r>
+        <w:t>с</w:t>
+      </w:r>
+      <w:r>
+        <w:t>т</w:t>
+      </w:r>
+      <w:r>
+        <w:t>вительность;</w:t>
+      </w:r>
+    </w:p>
+    <w:p>
+      <w:pPr>
+        <w:pStyle w:val="a3"/>
+        <w:numPr>
+          <w:ilvl w:val="0"/>
+          <w:numId w:val="18"/>
+        </w:numPr>
+      </w:pPr>
+      <w:r>
+        <w:t>эффект маскирования сигнала изо</w:t>
+      </w:r>
+      <w:r>
+        <w:t>б</w:t>
+      </w:r>
+      <w:r>
+        <w:t>ражения.</w:t>
+      </w:r>
+    </w:p>
+    <w:p>
+      <w:pPr>
+        <w:ind w:left="720" w:firstLine="0"/>
+      </w:pPr>
+      <w:bookmarkStart w:id="0" w:name="_GoBack"/>
+      <w:bookmarkEnd w:id="0"/>
+      <w:r>
+        <w:rPr>
+          <w:highlight w:val="yellow"/>
+        </w:rPr>
+        <w:t>дописать</w:t>
+      </w:r>
+    </w:p>
+    <w:p>
+      <w:pPr>
+        <w:pStyle w:val="3"/>
+      </w:pPr>
+      <w:r>
+        <w:t>Классификация методов встраивания ЦВЗ в изображения</w:t>
+      </w:r>
+    </w:p>
+    <w:p>
+      <w:r>
+        <w:t xml:space="preserve">Для методов встраивания водяных знаков может использоваться широкий диапазон изменений в любой области. </w:t>
+      </w:r>
+      <w:proofErr w:type="spellStart"/>
+      <w:r>
+        <w:t>Преде</w:t>
+      </w:r>
+      <w:proofErr w:type="spellEnd"/>
+      <w:r>
+        <w:t xml:space="preserve"> внедрением или </w:t>
+      </w:r>
+      <w:r>
+        <w:lastRenderedPageBreak/>
+        <w:t>извлечением водяного знака исходные данные могут быть преобразованы в пространственную область методом Фурье или дискретного косинусного преобразования, вейвлет-преобразования или даже в область фрактального кодирования, что позволяет использовать конкретные в преобразования. В этих областях могут быть произведены следующие преобразования:</w:t>
+      </w:r>
+    </w:p>
+    <w:p>
+      <w:pPr>
+        <w:pStyle w:val="a3"/>
+        <w:numPr>
+          <w:ilvl w:val="0"/>
+          <w:numId w:val="19"/>
+        </w:numPr>
+      </w:pPr>
+      <w:r>
+        <w:t>модификация наименее значимого бита,</w:t>
+      </w:r>
+    </w:p>
+    <w:p>
+      <w:pPr>
+        <w:pStyle w:val="a3"/>
+        <w:numPr>
+          <w:ilvl w:val="0"/>
+          <w:numId w:val="19"/>
+        </w:numPr>
+      </w:pPr>
+      <w:r>
+        <w:t>добавление шума,</w:t>
+      </w:r>
+    </w:p>
+    <w:p>
+      <w:pPr>
+        <w:pStyle w:val="a3"/>
+        <w:numPr>
+          <w:ilvl w:val="0"/>
+          <w:numId w:val="19"/>
+        </w:numPr>
+      </w:pPr>
+      <w:r>
+        <w:t>изменения порядка коэффициентов,</w:t>
+      </w:r>
+    </w:p>
+    <w:p>
+      <w:pPr>
+        <w:pStyle w:val="a3"/>
+        <w:numPr>
+          <w:ilvl w:val="0"/>
+          <w:numId w:val="19"/>
+        </w:numPr>
+      </w:pPr>
+      <w:r>
+        <w:t>удаления коэффициента,</w:t>
+      </w:r>
+    </w:p>
+    <w:p>
+      <w:pPr>
+        <w:pStyle w:val="a3"/>
+        <w:numPr>
+          <w:ilvl w:val="0"/>
+          <w:numId w:val="19"/>
+        </w:numPr>
+      </w:pPr>
+      <w:r>
+        <w:t>деформация части данных и блоков на основании их сходства.</w:t>
+      </w:r>
+    </w:p>
+    <w:p>
+      <w:r>
+        <w:t>Кроме того, если учитывать визуальную модель человека, то визуальное воздействие изменений на человека нужно свести  к минимуму. В таком случае модификации могут быть адаптированы с учетом дальнейшей обработки или используемого формата сжатия данных.</w:t>
+      </w:r>
+    </w:p>
+    <w:p>
+      <w:r>
+        <w:t xml:space="preserve">Методы встраивания ЦВЗ можно классифицировать по различным критериям, в том числе, по способу их внедрения, по способу извлечения, а также по области встраивания </w:t>
+      </w:r>
+      <w:r>
+        <w:rPr>
+          <w:highlight w:val="yellow"/>
+        </w:rPr>
+        <w:t>(рис. 5)</w:t>
+      </w:r>
+      <w:r>
+        <w:t>.</w:t>
+      </w:r>
+    </w:p>
+    <w:p>
+      <w:r>
+        <w:rPr>
+          <w:highlight w:val="yellow"/>
+        </w:rPr>
+        <w:t>Нарисовать схему</w:t>
+      </w:r>
+    </w:p>
+    <w:p>
+      <w:r>
+        <w:t>По способу извлечения скрытой информации из контейнера алгоритмы маркировки изображений можно разделить на три группы:</w:t>
+      </w:r>
+    </w:p>
+    <w:p>
+      <w:pPr>
+        <w:pStyle w:val="a3"/>
+        <w:numPr>
+          <w:ilvl w:val="0"/>
+          <w:numId w:val="20"/>
+        </w:numPr>
+      </w:pPr>
+      <w:r>
+        <w:t>алгоритмы, выполняющие поиск секретного сообщения без исходного промаркированного изображения (слепые алгоритмы);</w:t>
+      </w:r>
+    </w:p>
+    <w:p>
+      <w:pPr>
+        <w:pStyle w:val="a3"/>
+        <w:numPr>
+          <w:ilvl w:val="0"/>
+          <w:numId w:val="20"/>
+        </w:numPr>
+      </w:pPr>
+      <w:r>
+        <w:t>алгоритмы, требующие наличия исходного изображения;</w:t>
+      </w:r>
+    </w:p>
+    <w:p>
+      <w:pPr>
+        <w:pStyle w:val="a3"/>
+        <w:numPr>
+          <w:ilvl w:val="0"/>
+          <w:numId w:val="20"/>
+        </w:numPr>
+      </w:pPr>
+      <w:r>
+        <w:t>алгоритмы, выполняющие поиск сообщений с использованием фрагмента оригинала контейнера.</w:t>
+      </w:r>
+    </w:p>
+    <w:p>
+      <w:r>
+        <w:t>По способу внедрения ЦВЗ существующие методы можно разделить на следующие группы:</w:t>
+      </w:r>
+    </w:p>
+    <w:p>
+      <w:pPr>
+        <w:pStyle w:val="a3"/>
+        <w:numPr>
+          <w:ilvl w:val="0"/>
+          <w:numId w:val="21"/>
+        </w:numPr>
+      </w:pPr>
+      <w:r>
+        <w:t>линейные, основанные на линейной модификации изображения;</w:t>
+      </w:r>
+    </w:p>
+    <w:p>
+      <w:pPr>
+        <w:pStyle w:val="a3"/>
+        <w:numPr>
+          <w:ilvl w:val="0"/>
+          <w:numId w:val="21"/>
+        </w:numPr>
+      </w:pPr>
+      <w:proofErr w:type="gramStart"/>
+      <w:r>
+        <w:t>нелинейные</w:t>
+      </w:r>
+      <w:proofErr w:type="gramEnd"/>
+      <w:r>
+        <w:t>, использующие векторное или скалярное преобразование;</w:t>
+      </w:r>
+    </w:p>
+    <w:p>
+      <w:pPr>
+        <w:pStyle w:val="a3"/>
+        <w:numPr>
+          <w:ilvl w:val="0"/>
+          <w:numId w:val="21"/>
+        </w:numPr>
+      </w:pPr>
+      <w:r>
+        <w:t>другие (в том числе использующие фрактальные преобразования).</w:t>
+      </w:r>
+    </w:p>
+    <w:p>
+      <w:r>
+        <w:t>По области встраивания скрытых данных существующие методы можно разделить на две группы:</w:t>
+      </w:r>
+    </w:p>
+    <w:p>
+      <w:pPr>
+        <w:pStyle w:val="a3"/>
+        <w:numPr>
+          <w:ilvl w:val="0"/>
+          <w:numId w:val="22"/>
+        </w:numPr>
+      </w:pPr>
+      <w:r>
+        <w:t>пространственные, основанные на внедрении бит ЦВЗ в результате изменений яркостных или цветовых составляющих изображения;</w:t>
+      </w:r>
+    </w:p>
+    <w:p>
+      <w:pPr>
+        <w:pStyle w:val="a3"/>
+        <w:numPr>
+          <w:ilvl w:val="0"/>
+          <w:numId w:val="22"/>
+        </w:numPr>
+      </w:pPr>
+      <w:r>
+        <w:lastRenderedPageBreak/>
+        <w:t>спектральные, основанные на декомпозиции маркируемых областей изображения.</w:t>
+      </w:r>
+    </w:p>
+    <w:p/>
+    <w:p/>
+    <w:p>
+      <w:pPr>
+        <w:pStyle w:val="3"/>
+      </w:pPr>
+      <w:r>
+        <w:t xml:space="preserve">Атаки на </w:t>
+      </w:r>
+      <w:proofErr w:type="spellStart"/>
+      <w:r>
+        <w:t>стеганографические</w:t>
+      </w:r>
+      <w:proofErr w:type="spellEnd"/>
+      <w:r>
+        <w:t xml:space="preserve"> системы</w:t>
+      </w:r>
+    </w:p>
+    <w:p>
+      <w:r>
+        <w:t>Рассмотрим классификацию атак на системы цифровых водяных знаков.</w:t>
+      </w:r>
+    </w:p>
+    <w:p>
+      <w:r>
+        <w:t>Классификация предназначена для того, чтобы выделить основные типы атак, а также проанализировать и определить критер</w:t>
+      </w:r>
+      <w:proofErr w:type="gramStart"/>
+      <w:r>
+        <w:t>ии уя</w:t>
+      </w:r>
+      <w:proofErr w:type="gramEnd"/>
+      <w:r>
+        <w:t>звимости и устойчивости ЦВЗ к деструктивным воздействиям, ведь именно список атак определяет основу для оценки стойкости ЦВЗ.</w:t>
+      </w:r>
+    </w:p>
+    <w:p>
+      <w:r>
+        <w:t xml:space="preserve">Выделяют следующие виды атак </w:t>
+      </w:r>
+      <w:r>
+        <w:rPr>
+          <w:highlight w:val="yellow"/>
+        </w:rPr>
+        <w:t>(рис. 6).</w:t>
+      </w:r>
+    </w:p>
+    <w:p>
+      <w:r>
+        <w:rPr>
+          <w:highlight w:val="yellow"/>
+        </w:rPr>
+        <w:t>Нарисовать схему с атаками</w:t>
+      </w:r>
+    </w:p>
+    <w:p/>
+    <w:p>
+      <w:pPr>
+        <w:pStyle w:val="1"/>
+      </w:pPr>
+      <w:r>
         <w:t>Вейвлет-преобразования</w:t>
+      </w:r>
+    </w:p>
+    <w:p>
+      <w:r>
+        <w:rPr>
+          <w:highlight w:val="yellow"/>
+        </w:rPr>
+        <w:t>Несколько слов о том, как вейвлет-преобразования классная, перспективная, современная штука, и почему именно их я выбрала для реализации своей задачи.</w:t>
       </w:r>
     </w:p>
     <w:p>
@@ -468,13 +2113,7 @@
                         <w:rPr>
                           <w:rFonts w:ascii="Cambria Math" w:hAnsi="Cambria Math"/>
                         </w:rPr>
-                        <m:t>-</m:t>
-                      </m:r>
-                      <m:r>
-                        <w:rPr>
-                          <w:rFonts w:ascii="Cambria Math" w:hAnsi="Cambria Math"/>
-                        </w:rPr>
-                        <m:t>int</m:t>
+                        <m:t>-int</m:t>
                       </m:r>
                     </m:sup>
                   </m:sSup>
@@ -661,6 +2300,7 @@
     </w:p>
     <w:p>
       <w:r>
+        <w:lastRenderedPageBreak/>
         <w:t xml:space="preserve">Аппарат </w:t>
       </w:r>
       <w:proofErr w:type="gramStart"/>
@@ -760,7 +2400,6 @@
         <w:rPr>
           <w:highlight w:val="lightGray"/>
         </w:rPr>
-        <w:lastRenderedPageBreak/>
         <w:t xml:space="preserve">Указанная универсальность обеспечила вейвлет-анализу широкое использование в самых различных областях знаний. Семейства анализирующих функций, называемых </w:t>
       </w:r>
       <w:proofErr w:type="spellStart"/>
@@ -1025,6 +2664,7 @@
         </w:numPr>
       </w:pPr>
       <w:r>
+        <w:lastRenderedPageBreak/>
         <w:t xml:space="preserve">Локализация - вейвлет должен быть локализован вблизи нуля </w:t>
       </w:r>
       <w:proofErr w:type="gramStart"/>
@@ -1117,14 +2757,7 @@
                   <w:rFonts w:ascii="Cambria Math" w:hAnsi="Cambria Math"/>
                   <w:lang w:val="en-US"/>
                 </w:rPr>
-                <m:t>dt</m:t>
-              </m:r>
-              <m:r>
-                <w:rPr>
-                  <w:rFonts w:ascii="Cambria Math" w:hAnsi="Cambria Math"/>
-                  <w:lang w:val="en-US"/>
-                </w:rPr>
-                <m:t>=0.</m:t>
+                <m:t>dt=0.</m:t>
               </m:r>
             </m:e>
           </m:nary>
@@ -1280,13 +2913,7 @@
                 <w:rPr>
                   <w:rFonts w:ascii="Cambria Math" w:hAnsi="Cambria Math"/>
                 </w:rPr>
-                <m:t>&lt;∞</m:t>
-              </m:r>
-              <m:r>
-                <w:rPr>
-                  <w:rFonts w:ascii="Cambria Math" w:hAnsi="Cambria Math"/>
-                </w:rPr>
-                <m:t>.</m:t>
+                <m:t>&lt;∞.</m:t>
               </m:r>
             </m:e>
           </m:nary>
@@ -1353,22 +2980,13 @@
       <w:r>
         <w:t>. Вводя аналог синусоидальной частоты и принимая для простоты в качестве ее значений степени двойки, получаем для функций базиса </w:t>
       </w:r>
-      <w:r>
-        <w:t>y</w:t>
-      </w:r>
       <w:proofErr w:type="spellStart"/>
       <w:r>
-        <w:t>jk</w:t>
+        <w:t>yjk</w:t>
       </w:r>
       <w:proofErr w:type="spellEnd"/>
       <w:r>
-        <w:t>(t)= 2j/2</w:t>
-      </w:r>
-      <w:r>
-        <w:t>y</w:t>
-      </w:r>
-      <w:r>
-        <w:t>(2jt-k)</w:t>
+        <w:t>(t)= 2j/2y(2jt-k)</w:t>
       </w:r>
     </w:p>
     <w:p>
@@ -1378,69 +2996,39 @@
     </w:p>
     <w:p>
       <w:r>
-        <w:lastRenderedPageBreak/>
         <w:t>Вейвлет называется ортогональным, если семейство {</w:t>
       </w:r>
-      <w:r>
-        <w:t>y</w:t>
-      </w:r>
       <w:proofErr w:type="spellStart"/>
       <w:r>
-        <w:t>jk</w:t>
+        <w:t>yjk</w:t>
       </w:r>
       <w:proofErr w:type="spellEnd"/>
       <w:r>
         <w:t>} представляет ортонормированный базис функционального пространства L2(R), т.е. &lt;</w:t>
       </w:r>
-      <w:r>
-        <w:t>y</w:t>
-      </w:r>
       <w:proofErr w:type="spellStart"/>
       <w:r>
-        <w:t>jk</w:t>
+        <w:t>yjk,ylm</w:t>
       </w:r>
       <w:proofErr w:type="spellEnd"/>
       <w:r>
-        <w:t>,</w:t>
-      </w:r>
-      <w:r>
-        <w:t>y</w:t>
+        <w:t>&gt;=</w:t>
       </w:r>
       <w:proofErr w:type="spellStart"/>
       <w:r>
-        <w:t>lm</w:t>
+        <w:t>djl</w:t>
       </w:r>
       <w:proofErr w:type="spellEnd"/>
       <w:r>
-        <w:t>&gt;=</w:t>
-      </w:r>
-      <w:r>
-        <w:t>d</w:t>
+        <w:t> </w:t>
       </w:r>
       <w:proofErr w:type="spellStart"/>
       <w:r>
-        <w:t>jl</w:t>
+        <w:t>dkm</w:t>
       </w:r>
       <w:proofErr w:type="spellEnd"/>
       <w:r>
-        <w:t> </w:t>
-      </w:r>
-      <w:r>
-        <w:t>d</w:t>
-      </w:r>
-      <w:proofErr w:type="spellStart"/>
-      <w:r>
-        <w:t>km</w:t>
-      </w:r>
-      <w:proofErr w:type="spellEnd"/>
-      <w:r>
-        <w:t>. В этом случае любая функция f</w:t>
-      </w:r>
-      <w:r>
-        <w:t>О</w:t>
-      </w:r>
-      <w:r>
-        <w:t> L2(R) может быть представлена в виде ряда</w:t>
+        <w:t>. В этом случае любая функция fО L2(R) может быть представлена в виде ряда</w:t>
       </w:r>
     </w:p>
     <w:p>
@@ -1910,6 +3498,7 @@
           <w:sz w:val="20"/>
           <w:szCs w:val="20"/>
         </w:rPr>
+        <w:lastRenderedPageBreak/>
         <w:drawing>
           <wp:inline distT="0" distB="0" distL="0" distR="0">
             <wp:extent cx="3105150" cy="552450"/>
@@ -2251,17 +3840,7 @@
           <w:sz w:val="21"/>
           <w:szCs w:val="21"/>
         </w:rPr>
-        <w:t xml:space="preserve"> появились именно как механизм обработки экспериментальных данных, их применение для решения подобных задач представляется весьма привлекательным до сих пор. Вейвлет-преобразование дает наиболее наглядную и информативную картину результатов эксперимента, позволяет </w:t>
-      </w:r>
-      <w:r>
-        <w:rPr>
-          <w:rFonts w:ascii="Verdana" w:hAnsi="Verdana"/>
-          <w:color w:val="333333"/>
-          <w:sz w:val="21"/>
-          <w:szCs w:val="21"/>
-        </w:rPr>
-        <w:lastRenderedPageBreak/>
-        <w:t xml:space="preserve">очистить исходные данные от шумов и случайных искажений, и даже "на глаз" подметить некоторые особенности данных и направление их дальнейшей обработки и анализа. Кроме того, </w:t>
+        <w:t xml:space="preserve"> появились именно как механизм обработки экспериментальных данных, их применение для решения подобных задач представляется весьма привлекательным до сих пор. Вейвлет-преобразование дает наиболее наглядную и информативную картину результатов эксперимента, позволяет очистить исходные данные от шумов и случайных искажений, и даже "на глаз" подметить некоторые особенности данных и направление их дальнейшей обработки и анализа. Кроме того, </w:t>
       </w:r>
       <w:proofErr w:type="spellStart"/>
       <w:r>
@@ -2355,7 +3934,17 @@
           <w:sz w:val="21"/>
           <w:szCs w:val="21"/>
         </w:rPr>
-        <w:t xml:space="preserve"> Особенностью ортогонального многомасштабного анализа является то, что для достаточно гладких данных полученные в результате преобразования детали в основном близки по величине к нулю и, следовательно, очень хорошо сжимаются обычными статистическими методами. Огромным достоинством вейвлет-преобразования является то, что оно не вносит дополнительной избыточности в исходные данные, и сигнал может быть полностью восстановлен с использованием тех же самых фильтров. Кроме того, отделение в результате преобразования деталей от основного сигнала позволяет очень просто реализовать сжатие с потерями – достаточно просто отбросить детали на тех масштабах, где они несущественны! Достаточно сказать, что изображение, обработанное </w:t>
+        <w:t xml:space="preserve"> Особенностью ортогонального многомасштабного анализа является то, что для достаточно гладких данных полученные в результате преобразования детали в основном близки по величине к нулю и, следовательно, очень хорошо сжимаются обычными статистическими методами. Огромным достоинством вейвлет-преобразования является то, что оно не вносит дополнительной избыточности в исходные данные, и сигнал может быть полностью восстановлен с использованием тех же самых </w:t>
+      </w:r>
+      <w:r>
+        <w:rPr>
+          <w:rFonts w:ascii="Verdana" w:hAnsi="Verdana"/>
+          <w:color w:val="333333"/>
+          <w:sz w:val="21"/>
+          <w:szCs w:val="21"/>
+        </w:rPr>
+        <w:lastRenderedPageBreak/>
+        <w:t xml:space="preserve">фильтров. Кроме того, отделение в результате преобразования деталей от основного сигнала позволяет очень просто реализовать сжатие с потерями – достаточно просто отбросить детали на тех масштабах, где они несущественны! Достаточно сказать, что изображение, обработанное </w:t>
       </w:r>
       <w:proofErr w:type="spellStart"/>
       <w:r>
@@ -2464,17 +4053,7 @@
           <w:sz w:val="21"/>
           <w:szCs w:val="21"/>
         </w:rPr>
-        <w:t xml:space="preserve"> представляются весьма удобным и перспективным механизмом </w:t>
-      </w:r>
-      <w:r>
-        <w:rPr>
-          <w:rFonts w:ascii="Verdana" w:hAnsi="Verdana"/>
-          <w:color w:val="333333"/>
-          <w:sz w:val="21"/>
-          <w:szCs w:val="21"/>
-        </w:rPr>
-        <w:lastRenderedPageBreak/>
-        <w:t>очистки и предварительной обработки данных для использования их в статистических и бизнес-приложениях, системах искусственного интеллекта и т.п.</w:t>
+        <w:t xml:space="preserve"> представляются весьма удобным и перспективным механизмом очистки и предварительной обработки данных для использования их в статистических и бизнес-приложениях, системах искусственного интеллекта и т.п.</w:t>
       </w:r>
     </w:p>
     <w:p>
@@ -2657,6 +4236,7 @@
           <w:szCs w:val="21"/>
           <w:lang w:eastAsia="ru-RU"/>
         </w:rPr>
+        <w:lastRenderedPageBreak/>
         <w:t xml:space="preserve">Базисные </w:t>
       </w:r>
       <w:proofErr w:type="spellStart"/>
@@ -2742,80 +4322,9 @@
     <w:p/>
     <w:p>
       <w:pPr>
-        <w:pStyle w:val="2"/>
-      </w:pPr>
-      <w:r>
-        <w:t>Вейвлет-преобраз</w:t>
-      </w:r>
-      <w:r>
-        <w:t>ования в методах внед</w:t>
-      </w:r>
-      <w:r>
-        <w:t>р</w:t>
-      </w:r>
-      <w:r>
-        <w:t>е</w:t>
-      </w:r>
-      <w:r>
-        <w:t>ния ЦВЗ в изо</w:t>
-      </w:r>
-      <w:r>
-        <w:t>б</w:t>
-      </w:r>
-      <w:r>
-        <w:t>ражения</w:t>
-      </w:r>
-      <w:r>
-        <w:t>.</w:t>
-      </w:r>
-    </w:p>
-    <w:p>
-      <w:pPr>
-        <w:pStyle w:val="3"/>
-      </w:pPr>
-      <w:r>
-        <w:t>Что</w:t>
-      </w:r>
-      <w:r>
-        <w:t xml:space="preserve"> это такое</w:t>
-      </w:r>
-    </w:p>
-    <w:p>
-      <w:pPr>
-        <w:pStyle w:val="3"/>
-      </w:pPr>
-      <w:r>
-        <w:t>Разновид</w:t>
-      </w:r>
-      <w:r>
-        <w:t>ности</w:t>
-      </w:r>
-    </w:p>
-    <w:p>
-      <w:pPr>
-        <w:pStyle w:val="3"/>
-      </w:pPr>
-      <w:r>
-        <w:t>Возможные уязвимости</w:t>
-      </w:r>
-    </w:p>
-    <w:p>
-      <w:pPr>
-        <w:rPr>
-          <w:rFonts w:eastAsiaTheme="majorEastAsia" w:cstheme="majorBidi"/>
-          <w:sz w:val="32"/>
-        </w:rPr>
-      </w:pPr>
-      <w:r>
-        <w:br w:type="page"/>
-      </w:r>
-    </w:p>
-    <w:p>
-      <w:pPr>
         <w:pStyle w:val="1"/>
       </w:pPr>
       <w:r>
-        <w:lastRenderedPageBreak/>
         <w:t>Алгоритм внедрения цифрового водяного знака в изображение с помощью вейвлет-преобразований</w:t>
       </w:r>
     </w:p>
@@ -2824,13 +4333,13 @@
         <w:rPr>
           <w:highlight w:val="yellow"/>
         </w:rPr>
-        <w:t>Краткая сводка: алгоритм явл</w:t>
+        <w:t xml:space="preserve">Краткая сводка: </w:t>
       </w:r>
       <w:r>
         <w:rPr>
           <w:highlight w:val="yellow"/>
         </w:rPr>
-        <w:t>я</w:t>
+        <w:t>алгоритм явля</w:t>
       </w:r>
       <w:r>
         <w:rPr>
@@ -2850,21 +4359,23 @@
         <w:rPr>
           <w:highlight w:val="yellow"/>
         </w:rPr>
-        <w:t xml:space="preserve">, </w:t>
+        <w:t xml:space="preserve">, и таким-то </w:t>
       </w:r>
       <w:proofErr w:type="spellStart"/>
+      <w:proofErr w:type="gramStart"/>
       <w:r>
         <w:rPr>
           <w:highlight w:val="yellow"/>
         </w:rPr>
-        <w:t>бла-бла-бла</w:t>
+        <w:t>таким-то</w:t>
       </w:r>
       <w:proofErr w:type="spellEnd"/>
+      <w:proofErr w:type="gramEnd"/>
       <w:r>
         <w:rPr>
           <w:highlight w:val="yellow"/>
         </w:rPr>
-        <w:t>…</w:t>
+        <w:t>. Я выбрала его потому что.</w:t>
       </w:r>
     </w:p>
     <w:p>
@@ -3552,6 +5063,7 @@
         <w:pStyle w:val="2"/>
       </w:pPr>
       <w:r>
+        <w:lastRenderedPageBreak/>
         <w:t xml:space="preserve"> </w:t>
       </w:r>
       <w:r>
@@ -3601,7 +5113,6 @@
           <w:noProof/>
           <w:lang w:eastAsia="ru-RU"/>
         </w:rPr>
-        <w:lastRenderedPageBreak/>
         <w:drawing>
           <wp:inline distT="0" distB="0" distL="0" distR="0" wp14:anchorId="68ED0E71" wp14:editId="694FF298">
             <wp:extent cx="1952625" cy="4705350"/>
@@ -3736,6 +5247,7 @@
     </w:p>
     <w:p>
       <w:r>
+        <w:lastRenderedPageBreak/>
         <w:t>Пороги вычисляются отдельно для каждого уровня. На каждом уровне разложения находится абсолютный макси</w:t>
       </w:r>
       <w:r>
@@ -4403,6 +5915,7 @@
           <w:rFonts w:eastAsiaTheme="minorEastAsia"/>
           <w:b/>
         </w:rPr>
+        <w:lastRenderedPageBreak/>
         <w:t xml:space="preserve">Шаг 5. </w:t>
       </w:r>
       <w:r>
@@ -4452,14 +5965,7 @@
         <w:rPr>
           <w:highlight w:val="yellow"/>
         </w:rPr>
-        <w:t xml:space="preserve">7 классов, </w:t>
-      </w:r>
-      <w:r>
-        <w:rPr>
-          <w:highlight w:val="yellow"/>
-        </w:rPr>
-        <w:lastRenderedPageBreak/>
-        <w:t xml:space="preserve">код которых приведен в приложениях </w:t>
+        <w:t xml:space="preserve">7 классов, код которых приведен в приложениях </w:t>
       </w:r>
       <w:proofErr w:type="gramStart"/>
       <w:r>
@@ -4877,7 +6383,14 @@
         <w:rPr>
           <w:rFonts w:eastAsiaTheme="minorEastAsia"/>
         </w:rPr>
-        <w:t xml:space="preserve">пробегает от 0 до </w:t>
+        <w:t xml:space="preserve">пробегает </w:t>
+      </w:r>
+      <w:r>
+        <w:rPr>
+          <w:rFonts w:eastAsiaTheme="minorEastAsia"/>
+        </w:rPr>
+        <w:lastRenderedPageBreak/>
+        <w:t xml:space="preserve">от 0 до </w:t>
       </w:r>
       <w:r>
         <w:rPr>
@@ -5303,7 +6816,6 @@
         </w:tabs>
       </w:pPr>
       <w:r>
-        <w:lastRenderedPageBreak/>
         <w:t xml:space="preserve">Затем полученные значения аппроксимации </w:t>
       </w:r>
       <w:proofErr w:type="spellStart"/>
@@ -5813,7 +7325,11 @@
         <w:t>мации и де</w:t>
       </w:r>
       <w:r>
-        <w:t>тализации – горизонтальных, вертикальных и диагональных) в зависимости от требуемого уровня разложения.</w:t>
+        <w:t xml:space="preserve">тализации – </w:t>
+      </w:r>
+      <w:r>
+        <w:lastRenderedPageBreak/>
+        <w:t>горизонтальных, вертикальных и диагональных) в зависимости от требуемого уровня разложения.</w:t>
       </w:r>
     </w:p>
     <w:p>
@@ -5868,255 +7384,252 @@
       </w:r>
       <w:proofErr w:type="spellEnd"/>
       <w:r>
-        <w:t xml:space="preserve"> осуществляет встраивание ЦВЗ в изображение. Она получает на вход исходное изображение и ЦВЗ. Далее извлекается синяя </w:t>
-      </w:r>
+        <w:t xml:space="preserve"> осуществляет встраивание ЦВЗ в изображение. Она получает на вход исходное изображение и ЦВЗ. Далее извлекается синяя составляющая исходного изображения с помощью функции </w:t>
+      </w:r>
+      <w:proofErr w:type="spellStart"/>
+      <w:r>
+        <w:t>GetColorComponent</w:t>
+      </w:r>
+      <w:proofErr w:type="spellEnd"/>
+      <w:r>
+        <w:t xml:space="preserve"> класса </w:t>
+      </w:r>
+      <w:proofErr w:type="spellStart"/>
+      <w:r>
+        <w:rPr>
+          <w:lang w:val="en-US"/>
+        </w:rPr>
+        <w:t>DoubleImage</w:t>
+      </w:r>
+      <w:proofErr w:type="spellEnd"/>
+      <w:r>
+        <w:t xml:space="preserve">. </w:t>
+      </w:r>
+      <w:r>
+        <w:t xml:space="preserve">Затем вызывается функция </w:t>
+      </w:r>
+      <w:proofErr w:type="spellStart"/>
+      <w:r>
+        <w:t>Transform</w:t>
+      </w:r>
+      <w:proofErr w:type="spellEnd"/>
+      <w:r>
+        <w:t xml:space="preserve"> класса </w:t>
+      </w:r>
+      <w:proofErr w:type="spellStart"/>
+      <w:r>
+        <w:t>Wavelet</w:t>
+      </w:r>
+      <w:proofErr w:type="spellEnd"/>
+      <w:r>
+        <w:t xml:space="preserve"> с синей составляющей и значением 3 уровня разложения в виде параметров. Затем все коэффициенты разложения извлекаются из полученной в результате разложения матрицы с помощью функции </w:t>
+      </w:r>
+      <w:proofErr w:type="spellStart"/>
+      <w:r>
+        <w:t>GetCoefficient</w:t>
+      </w:r>
+      <w:proofErr w:type="spellEnd"/>
+      <w:r>
+        <w:t xml:space="preserve"> класса </w:t>
+      </w:r>
+      <w:proofErr w:type="spellStart"/>
+      <w:r>
+        <w:t>Wavelet</w:t>
+      </w:r>
+      <w:proofErr w:type="spellEnd"/>
+      <w:r>
+        <w:t xml:space="preserve"> и сохраняются в отдельные двумерные массивы.</w:t>
+      </w:r>
+    </w:p>
+    <w:p>
+      <w:r>
+        <w:t xml:space="preserve">Затем необходимо получить значения порогов. Для этого используется функция </w:t>
+      </w:r>
+      <w:proofErr w:type="spellStart"/>
+      <w:r>
+        <w:t>GetTreshold</w:t>
+      </w:r>
+      <w:proofErr w:type="spellEnd"/>
+      <w:r>
+        <w:t xml:space="preserve"> класса </w:t>
+      </w:r>
+      <w:proofErr w:type="spellStart"/>
+      <w:r>
+        <w:t>Treshold</w:t>
+      </w:r>
+      <w:proofErr w:type="spellEnd"/>
+      <w:r>
+        <w:t>.</w:t>
+      </w:r>
+      <w:r>
+        <w:t xml:space="preserve"> Функция </w:t>
+      </w:r>
+      <w:proofErr w:type="spellStart"/>
+      <w:r>
+        <w:t>GetTreshold</w:t>
+      </w:r>
+      <w:proofErr w:type="spellEnd"/>
+      <w:r>
+        <w:t xml:space="preserve"> перегружена и может принимать на вход 3 или 4 матрицы в зависимости от уровня разложения, поскольку на 1 и 2 уровнях разложения используются только коэффициенты детализации, а на 3 уровне еще и коэффициенты </w:t>
+      </w:r>
+      <w:proofErr w:type="spellStart"/>
+      <w:r>
+        <w:t>аппрокисмации</w:t>
+      </w:r>
+      <w:proofErr w:type="spellEnd"/>
+      <w:r>
+        <w:t>.</w:t>
+      </w:r>
+    </w:p>
+    <w:p>
+      <w:r>
+        <w:t xml:space="preserve">После получения порогов ЦВЗ преобразуется с помощью функции </w:t>
+      </w:r>
+      <w:proofErr w:type="spellStart"/>
+      <w:r>
+        <w:t>TransformWatermark</w:t>
+      </w:r>
+      <w:proofErr w:type="spellEnd"/>
+      <w:r>
+        <w:t>. Ее назначение поменять все нулевые биты ЦВЗ на значение -1 для осуществления дальнейших арифметических операций.</w:t>
+      </w:r>
+    </w:p>
+    <w:p>
+      <w:r>
+        <w:t>Затем происходит последовательное встраивание ЦВЗ в коэффициенты, начиная с коэффициентов аппроксимации с 3 уровня разложения и заканчивая коэффициентами детализации 1 уровня разложения.</w:t>
+      </w:r>
+    </w:p>
+    <w:p>
+      <w:r>
+        <w:t xml:space="preserve">После чего собирается новая матрица с измененными коэффициентами с помощью функции </w:t>
+      </w:r>
+      <w:proofErr w:type="spellStart"/>
+      <w:r>
+        <w:t>SetCoefficient</w:t>
+      </w:r>
+      <w:proofErr w:type="spellEnd"/>
+      <w:r>
+        <w:t xml:space="preserve"> класса </w:t>
+      </w:r>
+      <w:proofErr w:type="spellStart"/>
+      <w:r>
+        <w:t>Wavelet</w:t>
+      </w:r>
+      <w:proofErr w:type="spellEnd"/>
+      <w:r>
+        <w:t xml:space="preserve">. К ней применяется </w:t>
+      </w:r>
+      <w:proofErr w:type="gramStart"/>
+      <w:r>
+        <w:t>обратное</w:t>
+      </w:r>
+      <w:proofErr w:type="gramEnd"/>
+      <w:r>
+        <w:t xml:space="preserve"> вейвлет-преобразования Хаара с помощью функции </w:t>
+      </w:r>
+      <w:proofErr w:type="spellStart"/>
+      <w:r>
+        <w:t>Untransfrom</w:t>
+      </w:r>
+      <w:proofErr w:type="spellEnd"/>
+      <w:r>
+        <w:t xml:space="preserve"> класса </w:t>
+      </w:r>
+      <w:proofErr w:type="spellStart"/>
+      <w:r>
+        <w:t>Wavelet</w:t>
+      </w:r>
+      <w:proofErr w:type="spellEnd"/>
+      <w:r>
+        <w:t xml:space="preserve">. В результате получается измененная синяя составляющая, которая несет в себе код ЦВЗ. Далее синяя составляющая исходного изображение заменяется на </w:t>
+      </w:r>
+      <w:proofErr w:type="gramStart"/>
+      <w:r>
+        <w:t>измененную</w:t>
+      </w:r>
+      <w:proofErr w:type="gramEnd"/>
+      <w:r>
+        <w:t xml:space="preserve"> с помощью функции </w:t>
+      </w:r>
+      <w:proofErr w:type="spellStart"/>
+      <w:r>
+        <w:t>UpdateColorComponent</w:t>
+      </w:r>
+      <w:proofErr w:type="spellEnd"/>
+      <w:r>
+        <w:t xml:space="preserve"> класса </w:t>
+      </w:r>
+      <w:proofErr w:type="spellStart"/>
+      <w:r>
+        <w:rPr>
+          <w:lang w:val="en-US"/>
+        </w:rPr>
+        <w:t>DoubleImage</w:t>
+      </w:r>
+      <w:proofErr w:type="spellEnd"/>
+      <w:r>
+        <w:t>.</w:t>
+      </w:r>
+    </w:p>
+    <w:p>
+      <w:r>
+        <w:t xml:space="preserve">Функция </w:t>
+      </w:r>
+      <w:proofErr w:type="spellStart"/>
+      <w:r>
+        <w:t>KIMextract</w:t>
+      </w:r>
+      <w:proofErr w:type="spellEnd"/>
+      <w:r>
+        <w:t xml:space="preserve"> класса </w:t>
+      </w:r>
+      <w:proofErr w:type="spellStart"/>
+      <w:r>
+        <w:t>JRKimAlgorithm</w:t>
+      </w:r>
+      <w:proofErr w:type="spellEnd"/>
+      <w:r>
+        <w:t xml:space="preserve"> осуществляет извлечение ЦВЗ с помощью исходного изображения.</w:t>
+      </w:r>
+      <w:r>
+        <w:t xml:space="preserve"> Ее алгоритм описан в пункте 2.1.2. Данная функция использует аналогичные вспомогательные функции как в функции </w:t>
+      </w:r>
+      <w:proofErr w:type="spellStart"/>
+      <w:r>
+        <w:t>KIMembed</w:t>
+      </w:r>
+      <w:proofErr w:type="spellEnd"/>
+      <w:r>
+        <w:t>.</w:t>
+      </w:r>
+    </w:p>
+    <w:p>
+      <w:pPr>
+        <w:pStyle w:val="3"/>
+      </w:pPr>
       <w:r>
         <w:lastRenderedPageBreak/>
-        <w:t xml:space="preserve">составляющая исходного изображения с помощью функции </w:t>
-      </w:r>
-      <w:proofErr w:type="spellStart"/>
-      <w:r>
-        <w:t>GetColorComponent</w:t>
-      </w:r>
-      <w:proofErr w:type="spellEnd"/>
-      <w:r>
-        <w:t xml:space="preserve"> класса </w:t>
-      </w:r>
-      <w:proofErr w:type="spellStart"/>
-      <w:r>
-        <w:rPr>
-          <w:lang w:val="en-US"/>
-        </w:rPr>
-        <w:t>DoubleImage</w:t>
-      </w:r>
-      <w:proofErr w:type="spellEnd"/>
-      <w:r>
-        <w:t xml:space="preserve">. </w:t>
-      </w:r>
-      <w:r>
-        <w:t xml:space="preserve">Затем вызывается функция </w:t>
-      </w:r>
-      <w:proofErr w:type="spellStart"/>
-      <w:r>
-        <w:t>Transform</w:t>
-      </w:r>
-      <w:proofErr w:type="spellEnd"/>
-      <w:r>
-        <w:t xml:space="preserve"> класса </w:t>
-      </w:r>
-      <w:proofErr w:type="spellStart"/>
-      <w:r>
-        <w:t>Wavelet</w:t>
-      </w:r>
-      <w:proofErr w:type="spellEnd"/>
-      <w:r>
-        <w:t xml:space="preserve"> с синей составляющей и значением 3 уровня разложения в виде параметров. Затем все коэффициенты разложения извлекаются из полученной в результате разложения матрицы с помощью функции </w:t>
-      </w:r>
-      <w:proofErr w:type="spellStart"/>
-      <w:r>
-        <w:t>GetCoefficient</w:t>
-      </w:r>
-      <w:proofErr w:type="spellEnd"/>
-      <w:r>
-        <w:t xml:space="preserve"> класса </w:t>
-      </w:r>
-      <w:proofErr w:type="spellStart"/>
-      <w:r>
-        <w:t>Wavelet</w:t>
-      </w:r>
-      <w:proofErr w:type="spellEnd"/>
-      <w:r>
-        <w:t xml:space="preserve"> и сохраняются в отдельные двумерные массивы.</w:t>
-      </w:r>
-    </w:p>
-    <w:p>
-      <w:r>
-        <w:t xml:space="preserve">Затем необходимо получить значения порогов. Для этого используется функция </w:t>
-      </w:r>
-      <w:proofErr w:type="spellStart"/>
-      <w:r>
-        <w:t>GetTreshold</w:t>
-      </w:r>
-      <w:proofErr w:type="spellEnd"/>
-      <w:r>
-        <w:t xml:space="preserve"> класса </w:t>
-      </w:r>
-      <w:proofErr w:type="spellStart"/>
-      <w:r>
-        <w:t>Treshold</w:t>
-      </w:r>
-      <w:proofErr w:type="spellEnd"/>
-      <w:r>
-        <w:t>.</w:t>
-      </w:r>
-      <w:r>
-        <w:t xml:space="preserve"> Функция </w:t>
-      </w:r>
-      <w:proofErr w:type="spellStart"/>
-      <w:r>
-        <w:t>GetTreshold</w:t>
-      </w:r>
-      <w:proofErr w:type="spellEnd"/>
-      <w:r>
-        <w:t xml:space="preserve"> перегружена и может принимать на вход 3 или 4 матрицы в зависимости от уровня разложения, поскольку на 1 и 2 уровнях разложения используются только коэффициенты детализации, а на 3 уровне еще и коэффициенты </w:t>
-      </w:r>
-      <w:proofErr w:type="spellStart"/>
-      <w:r>
-        <w:t>аппрокисмации</w:t>
-      </w:r>
-      <w:proofErr w:type="spellEnd"/>
-      <w:r>
-        <w:t>.</w:t>
-      </w:r>
-    </w:p>
-    <w:p>
-      <w:r>
-        <w:t xml:space="preserve">После получения порогов ЦВЗ преобразуется с помощью функции </w:t>
-      </w:r>
-      <w:proofErr w:type="spellStart"/>
-      <w:r>
-        <w:t>TransformWatermark</w:t>
-      </w:r>
-      <w:proofErr w:type="spellEnd"/>
-      <w:r>
-        <w:t>. Ее назначение поменять все нулевые биты ЦВЗ на значение -1 для осуществления дальнейших арифметических операций.</w:t>
-      </w:r>
-    </w:p>
-    <w:p>
-      <w:r>
-        <w:t>Затем происходит последовательное встраивание ЦВЗ в коэффициенты, начиная с коэффициентов аппроксимации с 3 уровня разложения и заканчивая коэффициентами детализации 1 уровня разложения.</w:t>
-      </w:r>
-    </w:p>
-    <w:p>
-      <w:r>
-        <w:t xml:space="preserve">После чего собирается новая матрица с измененными коэффициентами с помощью функции </w:t>
-      </w:r>
-      <w:proofErr w:type="spellStart"/>
-      <w:r>
-        <w:t>SetCoefficient</w:t>
-      </w:r>
-      <w:proofErr w:type="spellEnd"/>
-      <w:r>
-        <w:t xml:space="preserve"> класса </w:t>
-      </w:r>
-      <w:proofErr w:type="spellStart"/>
-      <w:r>
-        <w:t>Wavelet</w:t>
-      </w:r>
-      <w:proofErr w:type="spellEnd"/>
-      <w:r>
-        <w:t xml:space="preserve">. К ней применяется </w:t>
+        <w:t>Пользовательская часть программы</w:t>
+      </w:r>
+    </w:p>
+    <w:p>
+      <w:r>
+        <w:t xml:space="preserve">Здесь возможно стоит, а возможно и не стоит описать, что происходит со стороны </w:t>
       </w:r>
       <w:proofErr w:type="gramStart"/>
       <w:r>
-        <w:t>обратное</w:t>
+        <w:t>пользователя</w:t>
       </w:r>
       <w:proofErr w:type="gramEnd"/>
       <w:r>
-        <w:t xml:space="preserve"> вейвлет-преобразования Хаара с помощью функции </w:t>
-      </w:r>
-      <w:proofErr w:type="spellStart"/>
-      <w:r>
-        <w:t>Untransfrom</w:t>
-      </w:r>
-      <w:proofErr w:type="spellEnd"/>
-      <w:r>
-        <w:t xml:space="preserve"> класса </w:t>
-      </w:r>
-      <w:proofErr w:type="spellStart"/>
-      <w:r>
-        <w:t>Wavelet</w:t>
-      </w:r>
-      <w:proofErr w:type="spellEnd"/>
-      <w:r>
-        <w:t xml:space="preserve">. В результате получается измененная синяя составляющая, которая несет в себе код ЦВЗ. Далее синяя составляющая исходного изображение заменяется на </w:t>
+        <w:t xml:space="preserve"> и </w:t>
       </w:r>
       <w:proofErr w:type="gramStart"/>
       <w:r>
-        <w:t>измененную</w:t>
+        <w:t>какими</w:t>
       </w:r>
       <w:proofErr w:type="gramEnd"/>
       <w:r>
-        <w:t xml:space="preserve"> с помощью функции </w:t>
-      </w:r>
-      <w:proofErr w:type="spellStart"/>
-      <w:r>
-        <w:t>UpdateColorComponent</w:t>
-      </w:r>
-      <w:proofErr w:type="spellEnd"/>
-      <w:r>
-        <w:t xml:space="preserve"> класса </w:t>
-      </w:r>
-      <w:proofErr w:type="spellStart"/>
-      <w:r>
-        <w:rPr>
-          <w:lang w:val="en-US"/>
-        </w:rPr>
-        <w:t>DoubleImage</w:t>
-      </w:r>
-      <w:proofErr w:type="spellEnd"/>
-      <w:r>
-        <w:t>.</w:t>
-      </w:r>
-    </w:p>
-    <w:p>
-      <w:r>
-        <w:t xml:space="preserve">Функция </w:t>
-      </w:r>
-      <w:proofErr w:type="spellStart"/>
-      <w:r>
-        <w:t>KIMextract</w:t>
-      </w:r>
-      <w:proofErr w:type="spellEnd"/>
-      <w:r>
-        <w:t xml:space="preserve"> класса </w:t>
-      </w:r>
-      <w:proofErr w:type="spellStart"/>
-      <w:r>
-        <w:t>JRKimAlgorithm</w:t>
-      </w:r>
-      <w:proofErr w:type="spellEnd"/>
-      <w:r>
-        <w:t xml:space="preserve"> осуществляет извлечение ЦВЗ с помощью исходного изображения.</w:t>
-      </w:r>
-      <w:r>
-        <w:t xml:space="preserve"> Ее алгоритм описан в пункте 2.1.2. Данная функция использует аналогичные вспомогательные функции как в функции </w:t>
-      </w:r>
-      <w:proofErr w:type="spellStart"/>
-      <w:r>
-        <w:t>KIMembed</w:t>
-      </w:r>
-      <w:proofErr w:type="spellEnd"/>
-      <w:r>
-        <w:t>.</w:t>
-      </w:r>
-    </w:p>
-    <w:p>
-      <w:pPr>
-        <w:pStyle w:val="3"/>
-      </w:pPr>
-      <w:r>
-        <w:t>Пользовательская часть программы</w:t>
-      </w:r>
-    </w:p>
-    <w:p>
-      <w:r>
-        <w:t xml:space="preserve">Здесь возможно стоит, а возможно и не стоит описать, что происходит со стороны </w:t>
-      </w:r>
-      <w:proofErr w:type="gramStart"/>
-      <w:r>
-        <w:t>пользователя</w:t>
-      </w:r>
-      <w:proofErr w:type="gramEnd"/>
-      <w:r>
-        <w:t xml:space="preserve"> и </w:t>
-      </w:r>
-      <w:proofErr w:type="gramStart"/>
-      <w:r>
-        <w:t>какими</w:t>
-      </w:r>
-      <w:proofErr w:type="gramEnd"/>
-      <w:r>
         <w:t xml:space="preserve"> средствами оно реализовано.</w:t>
       </w:r>
     </w:p>
@@ -6138,7 +7651,6 @@
         <w:pStyle w:val="2"/>
       </w:pPr>
       <w:r>
-        <w:lastRenderedPageBreak/>
         <w:t>Оптимизация алгоритма</w:t>
       </w:r>
     </w:p>
@@ -6383,8 +7895,6 @@
         </w:rPr>
         <w:t>Алгоритм Ким статья</w:t>
       </w:r>
-      <w:bookmarkStart w:id="0" w:name="_GoBack"/>
-      <w:bookmarkEnd w:id="0"/>
     </w:p>
     <w:p/>
     <w:sectPr>
@@ -6400,6 +7910,119 @@
 <file path=word/numbering.xml><?xml version="1.0" encoding="utf-8"?>
 <w:numbering xmlns:wpc="http://schemas.microsoft.com/office/word/2010/wordprocessingCanvas" xmlns:mc="http://schemas.openxmlformats.org/markup-compatibility/2006" xmlns:o="urn:schemas-microsoft-com:office:office" xmlns:r="http://schemas.openxmlformats.org/officeDocument/2006/relationships" xmlns:m="http://schemas.openxmlformats.org/officeDocument/2006/math" xmlns:v="urn:schemas-microsoft-com:vml" xmlns:wp14="http://schemas.microsoft.com/office/word/2010/wordprocessingDrawing" xmlns:wp="http://schemas.openxmlformats.org/drawingml/2006/wordprocessingDrawing" xmlns:w10="urn:schemas-microsoft-com:office:word" xmlns:w="http://schemas.openxmlformats.org/wordprocessingml/2006/main" xmlns:w14="http://schemas.microsoft.com/office/word/2010/wordml" xmlns:wpg="http://schemas.microsoft.com/office/word/2010/wordprocessingGroup" xmlns:wpi="http://schemas.microsoft.com/office/word/2010/wordprocessingInk" xmlns:wne="http://schemas.microsoft.com/office/word/2006/wordml" xmlns:wps="http://schemas.microsoft.com/office/word/2010/wordprocessingShape" mc:Ignorable="w14 wp14">
   <w:abstractNum w:abstractNumId="0">
+    <w:nsid w:val="01747800"/>
+    <w:multiLevelType w:val="hybridMultilevel"/>
+    <w:tmpl w:val="E3A26E36"/>
+    <w:lvl w:ilvl="0" w:tplc="00BA4076">
+      <w:start w:val="1"/>
+      <w:numFmt w:val="bullet"/>
+      <w:lvlText w:val=""/>
+      <w:lvlJc w:val="left"/>
+      <w:pPr>
+        <w:ind w:left="1080" w:hanging="360"/>
+      </w:pPr>
+      <w:rPr>
+        <w:rFonts w:ascii="Symbol" w:hAnsi="Symbol" w:hint="default"/>
+      </w:rPr>
+    </w:lvl>
+    <w:lvl w:ilvl="1" w:tplc="04190003" w:tentative="1">
+      <w:start w:val="1"/>
+      <w:numFmt w:val="bullet"/>
+      <w:lvlText w:val="o"/>
+      <w:lvlJc w:val="left"/>
+      <w:pPr>
+        <w:ind w:left="1800" w:hanging="360"/>
+      </w:pPr>
+      <w:rPr>
+        <w:rFonts w:ascii="Courier New" w:hAnsi="Courier New" w:cs="Courier New" w:hint="default"/>
+      </w:rPr>
+    </w:lvl>
+    <w:lvl w:ilvl="2" w:tplc="04190005" w:tentative="1">
+      <w:start w:val="1"/>
+      <w:numFmt w:val="bullet"/>
+      <w:lvlText w:val=""/>
+      <w:lvlJc w:val="left"/>
+      <w:pPr>
+        <w:ind w:left="2520" w:hanging="360"/>
+      </w:pPr>
+      <w:rPr>
+        <w:rFonts w:ascii="Wingdings" w:hAnsi="Wingdings" w:hint="default"/>
+      </w:rPr>
+    </w:lvl>
+    <w:lvl w:ilvl="3" w:tplc="04190001" w:tentative="1">
+      <w:start w:val="1"/>
+      <w:numFmt w:val="bullet"/>
+      <w:lvlText w:val=""/>
+      <w:lvlJc w:val="left"/>
+      <w:pPr>
+        <w:ind w:left="3240" w:hanging="360"/>
+      </w:pPr>
+      <w:rPr>
+        <w:rFonts w:ascii="Symbol" w:hAnsi="Symbol" w:hint="default"/>
+      </w:rPr>
+    </w:lvl>
+    <w:lvl w:ilvl="4" w:tplc="04190003" w:tentative="1">
+      <w:start w:val="1"/>
+      <w:numFmt w:val="bullet"/>
+      <w:lvlText w:val="o"/>
+      <w:lvlJc w:val="left"/>
+      <w:pPr>
+        <w:ind w:left="3960" w:hanging="360"/>
+      </w:pPr>
+      <w:rPr>
+        <w:rFonts w:ascii="Courier New" w:hAnsi="Courier New" w:cs="Courier New" w:hint="default"/>
+      </w:rPr>
+    </w:lvl>
+    <w:lvl w:ilvl="5" w:tplc="04190005" w:tentative="1">
+      <w:start w:val="1"/>
+      <w:numFmt w:val="bullet"/>
+      <w:lvlText w:val=""/>
+      <w:lvlJc w:val="left"/>
+      <w:pPr>
+        <w:ind w:left="4680" w:hanging="360"/>
+      </w:pPr>
+      <w:rPr>
+        <w:rFonts w:ascii="Wingdings" w:hAnsi="Wingdings" w:hint="default"/>
+      </w:rPr>
+    </w:lvl>
+    <w:lvl w:ilvl="6" w:tplc="04190001" w:tentative="1">
+      <w:start w:val="1"/>
+      <w:numFmt w:val="bullet"/>
+      <w:lvlText w:val=""/>
+      <w:lvlJc w:val="left"/>
+      <w:pPr>
+        <w:ind w:left="5400" w:hanging="360"/>
+      </w:pPr>
+      <w:rPr>
+        <w:rFonts w:ascii="Symbol" w:hAnsi="Symbol" w:hint="default"/>
+      </w:rPr>
+    </w:lvl>
+    <w:lvl w:ilvl="7" w:tplc="04190003" w:tentative="1">
+      <w:start w:val="1"/>
+      <w:numFmt w:val="bullet"/>
+      <w:lvlText w:val="o"/>
+      <w:lvlJc w:val="left"/>
+      <w:pPr>
+        <w:ind w:left="6120" w:hanging="360"/>
+      </w:pPr>
+      <w:rPr>
+        <w:rFonts w:ascii="Courier New" w:hAnsi="Courier New" w:cs="Courier New" w:hint="default"/>
+      </w:rPr>
+    </w:lvl>
+    <w:lvl w:ilvl="8" w:tplc="04190005" w:tentative="1">
+      <w:start w:val="1"/>
+      <w:numFmt w:val="bullet"/>
+      <w:lvlText w:val=""/>
+      <w:lvlJc w:val="left"/>
+      <w:pPr>
+        <w:ind w:left="6840" w:hanging="360"/>
+      </w:pPr>
+      <w:rPr>
+        <w:rFonts w:ascii="Wingdings" w:hAnsi="Wingdings" w:hint="default"/>
+      </w:rPr>
+    </w:lvl>
+  </w:abstractNum>
+  <w:abstractNum w:abstractNumId="1">
     <w:nsid w:val="01E437BA"/>
     <w:multiLevelType w:val="multilevel"/>
     <w:tmpl w:val="342CC236"/>
@@ -6548,7 +8171,209 @@
       </w:rPr>
     </w:lvl>
   </w:abstractNum>
-  <w:abstractNum w:abstractNumId="1">
+  <w:abstractNum w:abstractNumId="2">
+    <w:nsid w:val="02B75C33"/>
+    <w:multiLevelType w:val="hybridMultilevel"/>
+    <w:tmpl w:val="CC5C5A7C"/>
+    <w:lvl w:ilvl="0" w:tplc="48484B9A">
+      <w:start w:val="1"/>
+      <w:numFmt w:val="decimal"/>
+      <w:lvlText w:val="%1."/>
+      <w:lvlJc w:val="left"/>
+      <w:pPr>
+        <w:ind w:left="2374" w:hanging="1665"/>
+      </w:pPr>
+      <w:rPr>
+        <w:rFonts w:hint="default"/>
+      </w:rPr>
+    </w:lvl>
+    <w:lvl w:ilvl="1" w:tplc="04190019" w:tentative="1">
+      <w:start w:val="1"/>
+      <w:numFmt w:val="lowerLetter"/>
+      <w:lvlText w:val="%2."/>
+      <w:lvlJc w:val="left"/>
+      <w:pPr>
+        <w:ind w:left="1789" w:hanging="360"/>
+      </w:pPr>
+    </w:lvl>
+    <w:lvl w:ilvl="2" w:tplc="0419001B" w:tentative="1">
+      <w:start w:val="1"/>
+      <w:numFmt w:val="lowerRoman"/>
+      <w:lvlText w:val="%3."/>
+      <w:lvlJc w:val="right"/>
+      <w:pPr>
+        <w:ind w:left="2509" w:hanging="180"/>
+      </w:pPr>
+    </w:lvl>
+    <w:lvl w:ilvl="3" w:tplc="0419000F" w:tentative="1">
+      <w:start w:val="1"/>
+      <w:numFmt w:val="decimal"/>
+      <w:lvlText w:val="%4."/>
+      <w:lvlJc w:val="left"/>
+      <w:pPr>
+        <w:ind w:left="3229" w:hanging="360"/>
+      </w:pPr>
+    </w:lvl>
+    <w:lvl w:ilvl="4" w:tplc="04190019" w:tentative="1">
+      <w:start w:val="1"/>
+      <w:numFmt w:val="lowerLetter"/>
+      <w:lvlText w:val="%5."/>
+      <w:lvlJc w:val="left"/>
+      <w:pPr>
+        <w:ind w:left="3949" w:hanging="360"/>
+      </w:pPr>
+    </w:lvl>
+    <w:lvl w:ilvl="5" w:tplc="0419001B" w:tentative="1">
+      <w:start w:val="1"/>
+      <w:numFmt w:val="lowerRoman"/>
+      <w:lvlText w:val="%6."/>
+      <w:lvlJc w:val="right"/>
+      <w:pPr>
+        <w:ind w:left="4669" w:hanging="180"/>
+      </w:pPr>
+    </w:lvl>
+    <w:lvl w:ilvl="6" w:tplc="0419000F" w:tentative="1">
+      <w:start w:val="1"/>
+      <w:numFmt w:val="decimal"/>
+      <w:lvlText w:val="%7."/>
+      <w:lvlJc w:val="left"/>
+      <w:pPr>
+        <w:ind w:left="5389" w:hanging="360"/>
+      </w:pPr>
+    </w:lvl>
+    <w:lvl w:ilvl="7" w:tplc="04190019" w:tentative="1">
+      <w:start w:val="1"/>
+      <w:numFmt w:val="lowerLetter"/>
+      <w:lvlText w:val="%8."/>
+      <w:lvlJc w:val="left"/>
+      <w:pPr>
+        <w:ind w:left="6109" w:hanging="360"/>
+      </w:pPr>
+    </w:lvl>
+    <w:lvl w:ilvl="8" w:tplc="0419001B" w:tentative="1">
+      <w:start w:val="1"/>
+      <w:numFmt w:val="lowerRoman"/>
+      <w:lvlText w:val="%9."/>
+      <w:lvlJc w:val="right"/>
+      <w:pPr>
+        <w:ind w:left="6829" w:hanging="180"/>
+      </w:pPr>
+    </w:lvl>
+  </w:abstractNum>
+  <w:abstractNum w:abstractNumId="3">
+    <w:nsid w:val="06464E67"/>
+    <w:multiLevelType w:val="hybridMultilevel"/>
+    <w:tmpl w:val="0D7EFCC4"/>
+    <w:lvl w:ilvl="0" w:tplc="00BA4076">
+      <w:start w:val="1"/>
+      <w:numFmt w:val="bullet"/>
+      <w:lvlText w:val=""/>
+      <w:lvlJc w:val="left"/>
+      <w:pPr>
+        <w:ind w:left="1080" w:hanging="360"/>
+      </w:pPr>
+      <w:rPr>
+        <w:rFonts w:ascii="Symbol" w:hAnsi="Symbol" w:hint="default"/>
+      </w:rPr>
+    </w:lvl>
+    <w:lvl w:ilvl="1" w:tplc="04190003" w:tentative="1">
+      <w:start w:val="1"/>
+      <w:numFmt w:val="bullet"/>
+      <w:lvlText w:val="o"/>
+      <w:lvlJc w:val="left"/>
+      <w:pPr>
+        <w:ind w:left="1800" w:hanging="360"/>
+      </w:pPr>
+      <w:rPr>
+        <w:rFonts w:ascii="Courier New" w:hAnsi="Courier New" w:cs="Courier New" w:hint="default"/>
+      </w:rPr>
+    </w:lvl>
+    <w:lvl w:ilvl="2" w:tplc="04190005" w:tentative="1">
+      <w:start w:val="1"/>
+      <w:numFmt w:val="bullet"/>
+      <w:lvlText w:val=""/>
+      <w:lvlJc w:val="left"/>
+      <w:pPr>
+        <w:ind w:left="2520" w:hanging="360"/>
+      </w:pPr>
+      <w:rPr>
+        <w:rFonts w:ascii="Wingdings" w:hAnsi="Wingdings" w:hint="default"/>
+      </w:rPr>
+    </w:lvl>
+    <w:lvl w:ilvl="3" w:tplc="04190001" w:tentative="1">
+      <w:start w:val="1"/>
+      <w:numFmt w:val="bullet"/>
+      <w:lvlText w:val=""/>
+      <w:lvlJc w:val="left"/>
+      <w:pPr>
+        <w:ind w:left="3240" w:hanging="360"/>
+      </w:pPr>
+      <w:rPr>
+        <w:rFonts w:ascii="Symbol" w:hAnsi="Symbol" w:hint="default"/>
+      </w:rPr>
+    </w:lvl>
+    <w:lvl w:ilvl="4" w:tplc="04190003" w:tentative="1">
+      <w:start w:val="1"/>
+      <w:numFmt w:val="bullet"/>
+      <w:lvlText w:val="o"/>
+      <w:lvlJc w:val="left"/>
+      <w:pPr>
+        <w:ind w:left="3960" w:hanging="360"/>
+      </w:pPr>
+      <w:rPr>
+        <w:rFonts w:ascii="Courier New" w:hAnsi="Courier New" w:cs="Courier New" w:hint="default"/>
+      </w:rPr>
+    </w:lvl>
+    <w:lvl w:ilvl="5" w:tplc="04190005" w:tentative="1">
+      <w:start w:val="1"/>
+      <w:numFmt w:val="bullet"/>
+      <w:lvlText w:val=""/>
+      <w:lvlJc w:val="left"/>
+      <w:pPr>
+        <w:ind w:left="4680" w:hanging="360"/>
+      </w:pPr>
+      <w:rPr>
+        <w:rFonts w:ascii="Wingdings" w:hAnsi="Wingdings" w:hint="default"/>
+      </w:rPr>
+    </w:lvl>
+    <w:lvl w:ilvl="6" w:tplc="04190001" w:tentative="1">
+      <w:start w:val="1"/>
+      <w:numFmt w:val="bullet"/>
+      <w:lvlText w:val=""/>
+      <w:lvlJc w:val="left"/>
+      <w:pPr>
+        <w:ind w:left="5400" w:hanging="360"/>
+      </w:pPr>
+      <w:rPr>
+        <w:rFonts w:ascii="Symbol" w:hAnsi="Symbol" w:hint="default"/>
+      </w:rPr>
+    </w:lvl>
+    <w:lvl w:ilvl="7" w:tplc="04190003" w:tentative="1">
+      <w:start w:val="1"/>
+      <w:numFmt w:val="bullet"/>
+      <w:lvlText w:val="o"/>
+      <w:lvlJc w:val="left"/>
+      <w:pPr>
+        <w:ind w:left="6120" w:hanging="360"/>
+      </w:pPr>
+      <w:rPr>
+        <w:rFonts w:ascii="Courier New" w:hAnsi="Courier New" w:cs="Courier New" w:hint="default"/>
+      </w:rPr>
+    </w:lvl>
+    <w:lvl w:ilvl="8" w:tplc="04190005" w:tentative="1">
+      <w:start w:val="1"/>
+      <w:numFmt w:val="bullet"/>
+      <w:lvlText w:val=""/>
+      <w:lvlJc w:val="left"/>
+      <w:pPr>
+        <w:ind w:left="6840" w:hanging="360"/>
+      </w:pPr>
+      <w:rPr>
+        <w:rFonts w:ascii="Wingdings" w:hAnsi="Wingdings" w:hint="default"/>
+      </w:rPr>
+    </w:lvl>
+  </w:abstractNum>
+  <w:abstractNum w:abstractNumId="4">
     <w:nsid w:val="0AB02049"/>
     <w:multiLevelType w:val="hybridMultilevel"/>
     <w:tmpl w:val="F82E869A"/>
@@ -6637,7 +8462,7 @@
       </w:pPr>
     </w:lvl>
   </w:abstractNum>
-  <w:abstractNum w:abstractNumId="2">
+  <w:abstractNum w:abstractNumId="5">
     <w:nsid w:val="10D55BD3"/>
     <w:multiLevelType w:val="multilevel"/>
     <w:tmpl w:val="E4D0A9A8"/>
@@ -6786,7 +8611,7 @@
       </w:rPr>
     </w:lvl>
   </w:abstractNum>
-  <w:abstractNum w:abstractNumId="3">
+  <w:abstractNum w:abstractNumId="6">
     <w:nsid w:val="12625D77"/>
     <w:multiLevelType w:val="multilevel"/>
     <w:tmpl w:val="0419001F"/>
@@ -6872,7 +8697,7 @@
       </w:pPr>
     </w:lvl>
   </w:abstractNum>
-  <w:abstractNum w:abstractNumId="4">
+  <w:abstractNum w:abstractNumId="7">
     <w:nsid w:val="129A57CF"/>
     <w:multiLevelType w:val="multilevel"/>
     <w:tmpl w:val="0419001F"/>
@@ -6958,7 +8783,7 @@
       </w:pPr>
     </w:lvl>
   </w:abstractNum>
-  <w:abstractNum w:abstractNumId="5">
+  <w:abstractNum w:abstractNumId="8">
     <w:nsid w:val="1C133D0B"/>
     <w:multiLevelType w:val="multilevel"/>
     <w:tmpl w:val="D436B5F6"/>
@@ -7053,7 +8878,233 @@
       </w:pPr>
     </w:lvl>
   </w:abstractNum>
-  <w:abstractNum w:abstractNumId="6">
+  <w:abstractNum w:abstractNumId="9">
+    <w:nsid w:val="29392721"/>
+    <w:multiLevelType w:val="hybridMultilevel"/>
+    <w:tmpl w:val="C3E263EC"/>
+    <w:lvl w:ilvl="0" w:tplc="00BA4076">
+      <w:start w:val="1"/>
+      <w:numFmt w:val="bullet"/>
+      <w:lvlText w:val=""/>
+      <w:lvlJc w:val="left"/>
+      <w:pPr>
+        <w:ind w:left="1429" w:hanging="360"/>
+      </w:pPr>
+      <w:rPr>
+        <w:rFonts w:ascii="Symbol" w:hAnsi="Symbol" w:hint="default"/>
+      </w:rPr>
+    </w:lvl>
+    <w:lvl w:ilvl="1" w:tplc="04190003" w:tentative="1">
+      <w:start w:val="1"/>
+      <w:numFmt w:val="bullet"/>
+      <w:lvlText w:val="o"/>
+      <w:lvlJc w:val="left"/>
+      <w:pPr>
+        <w:ind w:left="2149" w:hanging="360"/>
+      </w:pPr>
+      <w:rPr>
+        <w:rFonts w:ascii="Courier New" w:hAnsi="Courier New" w:cs="Courier New" w:hint="default"/>
+      </w:rPr>
+    </w:lvl>
+    <w:lvl w:ilvl="2" w:tplc="04190005" w:tentative="1">
+      <w:start w:val="1"/>
+      <w:numFmt w:val="bullet"/>
+      <w:lvlText w:val=""/>
+      <w:lvlJc w:val="left"/>
+      <w:pPr>
+        <w:ind w:left="2869" w:hanging="360"/>
+      </w:pPr>
+      <w:rPr>
+        <w:rFonts w:ascii="Wingdings" w:hAnsi="Wingdings" w:hint="default"/>
+      </w:rPr>
+    </w:lvl>
+    <w:lvl w:ilvl="3" w:tplc="04190001" w:tentative="1">
+      <w:start w:val="1"/>
+      <w:numFmt w:val="bullet"/>
+      <w:lvlText w:val=""/>
+      <w:lvlJc w:val="left"/>
+      <w:pPr>
+        <w:ind w:left="3589" w:hanging="360"/>
+      </w:pPr>
+      <w:rPr>
+        <w:rFonts w:ascii="Symbol" w:hAnsi="Symbol" w:hint="default"/>
+      </w:rPr>
+    </w:lvl>
+    <w:lvl w:ilvl="4" w:tplc="04190003" w:tentative="1">
+      <w:start w:val="1"/>
+      <w:numFmt w:val="bullet"/>
+      <w:lvlText w:val="o"/>
+      <w:lvlJc w:val="left"/>
+      <w:pPr>
+        <w:ind w:left="4309" w:hanging="360"/>
+      </w:pPr>
+      <w:rPr>
+        <w:rFonts w:ascii="Courier New" w:hAnsi="Courier New" w:cs="Courier New" w:hint="default"/>
+      </w:rPr>
+    </w:lvl>
+    <w:lvl w:ilvl="5" w:tplc="04190005" w:tentative="1">
+      <w:start w:val="1"/>
+      <w:numFmt w:val="bullet"/>
+      <w:lvlText w:val=""/>
+      <w:lvlJc w:val="left"/>
+      <w:pPr>
+        <w:ind w:left="5029" w:hanging="360"/>
+      </w:pPr>
+      <w:rPr>
+        <w:rFonts w:ascii="Wingdings" w:hAnsi="Wingdings" w:hint="default"/>
+      </w:rPr>
+    </w:lvl>
+    <w:lvl w:ilvl="6" w:tplc="04190001" w:tentative="1">
+      <w:start w:val="1"/>
+      <w:numFmt w:val="bullet"/>
+      <w:lvlText w:val=""/>
+      <w:lvlJc w:val="left"/>
+      <w:pPr>
+        <w:ind w:left="5749" w:hanging="360"/>
+      </w:pPr>
+      <w:rPr>
+        <w:rFonts w:ascii="Symbol" w:hAnsi="Symbol" w:hint="default"/>
+      </w:rPr>
+    </w:lvl>
+    <w:lvl w:ilvl="7" w:tplc="04190003" w:tentative="1">
+      <w:start w:val="1"/>
+      <w:numFmt w:val="bullet"/>
+      <w:lvlText w:val="o"/>
+      <w:lvlJc w:val="left"/>
+      <w:pPr>
+        <w:ind w:left="6469" w:hanging="360"/>
+      </w:pPr>
+      <w:rPr>
+        <w:rFonts w:ascii="Courier New" w:hAnsi="Courier New" w:cs="Courier New" w:hint="default"/>
+      </w:rPr>
+    </w:lvl>
+    <w:lvl w:ilvl="8" w:tplc="04190005" w:tentative="1">
+      <w:start w:val="1"/>
+      <w:numFmt w:val="bullet"/>
+      <w:lvlText w:val=""/>
+      <w:lvlJc w:val="left"/>
+      <w:pPr>
+        <w:ind w:left="7189" w:hanging="360"/>
+      </w:pPr>
+      <w:rPr>
+        <w:rFonts w:ascii="Wingdings" w:hAnsi="Wingdings" w:hint="default"/>
+      </w:rPr>
+    </w:lvl>
+  </w:abstractNum>
+  <w:abstractNum w:abstractNumId="10">
+    <w:nsid w:val="29FE2F34"/>
+    <w:multiLevelType w:val="hybridMultilevel"/>
+    <w:tmpl w:val="26503620"/>
+    <w:lvl w:ilvl="0" w:tplc="00BA4076">
+      <w:start w:val="1"/>
+      <w:numFmt w:val="bullet"/>
+      <w:lvlText w:val=""/>
+      <w:lvlJc w:val="left"/>
+      <w:pPr>
+        <w:ind w:left="1080" w:hanging="360"/>
+      </w:pPr>
+      <w:rPr>
+        <w:rFonts w:ascii="Symbol" w:hAnsi="Symbol" w:hint="default"/>
+      </w:rPr>
+    </w:lvl>
+    <w:lvl w:ilvl="1" w:tplc="04190003" w:tentative="1">
+      <w:start w:val="1"/>
+      <w:numFmt w:val="bullet"/>
+      <w:lvlText w:val="o"/>
+      <w:lvlJc w:val="left"/>
+      <w:pPr>
+        <w:ind w:left="1800" w:hanging="360"/>
+      </w:pPr>
+      <w:rPr>
+        <w:rFonts w:ascii="Courier New" w:hAnsi="Courier New" w:cs="Courier New" w:hint="default"/>
+      </w:rPr>
+    </w:lvl>
+    <w:lvl w:ilvl="2" w:tplc="04190005" w:tentative="1">
+      <w:start w:val="1"/>
+      <w:numFmt w:val="bullet"/>
+      <w:lvlText w:val=""/>
+      <w:lvlJc w:val="left"/>
+      <w:pPr>
+        <w:ind w:left="2520" w:hanging="360"/>
+      </w:pPr>
+      <w:rPr>
+        <w:rFonts w:ascii="Wingdings" w:hAnsi="Wingdings" w:hint="default"/>
+      </w:rPr>
+    </w:lvl>
+    <w:lvl w:ilvl="3" w:tplc="04190001" w:tentative="1">
+      <w:start w:val="1"/>
+      <w:numFmt w:val="bullet"/>
+      <w:lvlText w:val=""/>
+      <w:lvlJc w:val="left"/>
+      <w:pPr>
+        <w:ind w:left="3240" w:hanging="360"/>
+      </w:pPr>
+      <w:rPr>
+        <w:rFonts w:ascii="Symbol" w:hAnsi="Symbol" w:hint="default"/>
+      </w:rPr>
+    </w:lvl>
+    <w:lvl w:ilvl="4" w:tplc="04190003" w:tentative="1">
+      <w:start w:val="1"/>
+      <w:numFmt w:val="bullet"/>
+      <w:lvlText w:val="o"/>
+      <w:lvlJc w:val="left"/>
+      <w:pPr>
+        <w:ind w:left="3960" w:hanging="360"/>
+      </w:pPr>
+      <w:rPr>
+        <w:rFonts w:ascii="Courier New" w:hAnsi="Courier New" w:cs="Courier New" w:hint="default"/>
+      </w:rPr>
+    </w:lvl>
+    <w:lvl w:ilvl="5" w:tplc="04190005" w:tentative="1">
+      <w:start w:val="1"/>
+      <w:numFmt w:val="bullet"/>
+      <w:lvlText w:val=""/>
+      <w:lvlJc w:val="left"/>
+      <w:pPr>
+        <w:ind w:left="4680" w:hanging="360"/>
+      </w:pPr>
+      <w:rPr>
+        <w:rFonts w:ascii="Wingdings" w:hAnsi="Wingdings" w:hint="default"/>
+      </w:rPr>
+    </w:lvl>
+    <w:lvl w:ilvl="6" w:tplc="04190001" w:tentative="1">
+      <w:start w:val="1"/>
+      <w:numFmt w:val="bullet"/>
+      <w:lvlText w:val=""/>
+      <w:lvlJc w:val="left"/>
+      <w:pPr>
+        <w:ind w:left="5400" w:hanging="360"/>
+      </w:pPr>
+      <w:rPr>
+        <w:rFonts w:ascii="Symbol" w:hAnsi="Symbol" w:hint="default"/>
+      </w:rPr>
+    </w:lvl>
+    <w:lvl w:ilvl="7" w:tplc="04190003" w:tentative="1">
+      <w:start w:val="1"/>
+      <w:numFmt w:val="bullet"/>
+      <w:lvlText w:val="o"/>
+      <w:lvlJc w:val="left"/>
+      <w:pPr>
+        <w:ind w:left="6120" w:hanging="360"/>
+      </w:pPr>
+      <w:rPr>
+        <w:rFonts w:ascii="Courier New" w:hAnsi="Courier New" w:cs="Courier New" w:hint="default"/>
+      </w:rPr>
+    </w:lvl>
+    <w:lvl w:ilvl="8" w:tplc="04190005" w:tentative="1">
+      <w:start w:val="1"/>
+      <w:numFmt w:val="bullet"/>
+      <w:lvlText w:val=""/>
+      <w:lvlJc w:val="left"/>
+      <w:pPr>
+        <w:ind w:left="6840" w:hanging="360"/>
+      </w:pPr>
+      <w:rPr>
+        <w:rFonts w:ascii="Wingdings" w:hAnsi="Wingdings" w:hint="default"/>
+      </w:rPr>
+    </w:lvl>
+  </w:abstractNum>
+  <w:abstractNum w:abstractNumId="11">
     <w:nsid w:val="31693820"/>
     <w:multiLevelType w:val="multilevel"/>
     <w:tmpl w:val="A030EB58"/>
@@ -7166,7 +9217,206 @@
       </w:pPr>
     </w:lvl>
   </w:abstractNum>
-  <w:abstractNum w:abstractNumId="7">
+  <w:abstractNum w:abstractNumId="12">
+    <w:nsid w:val="40646B5D"/>
+    <w:multiLevelType w:val="hybridMultilevel"/>
+    <w:tmpl w:val="59C40952"/>
+    <w:lvl w:ilvl="0" w:tplc="00BA4076">
+      <w:start w:val="1"/>
+      <w:numFmt w:val="bullet"/>
+      <w:lvlText w:val=""/>
+      <w:lvlJc w:val="left"/>
+      <w:pPr>
+        <w:ind w:left="1069" w:hanging="360"/>
+      </w:pPr>
+      <w:rPr>
+        <w:rFonts w:ascii="Symbol" w:hAnsi="Symbol" w:hint="default"/>
+      </w:rPr>
+    </w:lvl>
+    <w:lvl w:ilvl="1" w:tplc="04190003" w:tentative="1">
+      <w:start w:val="1"/>
+      <w:numFmt w:val="bullet"/>
+      <w:lvlText w:val="o"/>
+      <w:lvlJc w:val="left"/>
+      <w:pPr>
+        <w:ind w:left="1789" w:hanging="360"/>
+      </w:pPr>
+      <w:rPr>
+        <w:rFonts w:ascii="Courier New" w:hAnsi="Courier New" w:cs="Courier New" w:hint="default"/>
+      </w:rPr>
+    </w:lvl>
+    <w:lvl w:ilvl="2" w:tplc="04190005" w:tentative="1">
+      <w:start w:val="1"/>
+      <w:numFmt w:val="bullet"/>
+      <w:lvlText w:val=""/>
+      <w:lvlJc w:val="left"/>
+      <w:pPr>
+        <w:ind w:left="2509" w:hanging="360"/>
+      </w:pPr>
+      <w:rPr>
+        <w:rFonts w:ascii="Wingdings" w:hAnsi="Wingdings" w:hint="default"/>
+      </w:rPr>
+    </w:lvl>
+    <w:lvl w:ilvl="3" w:tplc="04190001" w:tentative="1">
+      <w:start w:val="1"/>
+      <w:numFmt w:val="bullet"/>
+      <w:lvlText w:val=""/>
+      <w:lvlJc w:val="left"/>
+      <w:pPr>
+        <w:ind w:left="3229" w:hanging="360"/>
+      </w:pPr>
+      <w:rPr>
+        <w:rFonts w:ascii="Symbol" w:hAnsi="Symbol" w:hint="default"/>
+      </w:rPr>
+    </w:lvl>
+    <w:lvl w:ilvl="4" w:tplc="04190003" w:tentative="1">
+      <w:start w:val="1"/>
+      <w:numFmt w:val="bullet"/>
+      <w:lvlText w:val="o"/>
+      <w:lvlJc w:val="left"/>
+      <w:pPr>
+        <w:ind w:left="3949" w:hanging="360"/>
+      </w:pPr>
+      <w:rPr>
+        <w:rFonts w:ascii="Courier New" w:hAnsi="Courier New" w:cs="Courier New" w:hint="default"/>
+      </w:rPr>
+    </w:lvl>
+    <w:lvl w:ilvl="5" w:tplc="04190005" w:tentative="1">
+      <w:start w:val="1"/>
+      <w:numFmt w:val="bullet"/>
+      <w:lvlText w:val=""/>
+      <w:lvlJc w:val="left"/>
+      <w:pPr>
+        <w:ind w:left="4669" w:hanging="360"/>
+      </w:pPr>
+      <w:rPr>
+        <w:rFonts w:ascii="Wingdings" w:hAnsi="Wingdings" w:hint="default"/>
+      </w:rPr>
+    </w:lvl>
+    <w:lvl w:ilvl="6" w:tplc="04190001" w:tentative="1">
+      <w:start w:val="1"/>
+      <w:numFmt w:val="bullet"/>
+      <w:lvlText w:val=""/>
+      <w:lvlJc w:val="left"/>
+      <w:pPr>
+        <w:ind w:left="5389" w:hanging="360"/>
+      </w:pPr>
+      <w:rPr>
+        <w:rFonts w:ascii="Symbol" w:hAnsi="Symbol" w:hint="default"/>
+      </w:rPr>
+    </w:lvl>
+    <w:lvl w:ilvl="7" w:tplc="04190003" w:tentative="1">
+      <w:start w:val="1"/>
+      <w:numFmt w:val="bullet"/>
+      <w:lvlText w:val="o"/>
+      <w:lvlJc w:val="left"/>
+      <w:pPr>
+        <w:ind w:left="6109" w:hanging="360"/>
+      </w:pPr>
+      <w:rPr>
+        <w:rFonts w:ascii="Courier New" w:hAnsi="Courier New" w:cs="Courier New" w:hint="default"/>
+      </w:rPr>
+    </w:lvl>
+    <w:lvl w:ilvl="8" w:tplc="04190005" w:tentative="1">
+      <w:start w:val="1"/>
+      <w:numFmt w:val="bullet"/>
+      <w:lvlText w:val=""/>
+      <w:lvlJc w:val="left"/>
+      <w:pPr>
+        <w:ind w:left="6829" w:hanging="360"/>
+      </w:pPr>
+      <w:rPr>
+        <w:rFonts w:ascii="Wingdings" w:hAnsi="Wingdings" w:hint="default"/>
+      </w:rPr>
+    </w:lvl>
+  </w:abstractNum>
+  <w:abstractNum w:abstractNumId="13">
+    <w:nsid w:val="424F0332"/>
+    <w:multiLevelType w:val="hybridMultilevel"/>
+    <w:tmpl w:val="A7DE6592"/>
+    <w:lvl w:ilvl="0" w:tplc="0419000F">
+      <w:start w:val="1"/>
+      <w:numFmt w:val="decimal"/>
+      <w:lvlText w:val="%1."/>
+      <w:lvlJc w:val="left"/>
+      <w:pPr>
+        <w:ind w:left="720" w:hanging="360"/>
+      </w:pPr>
+    </w:lvl>
+    <w:lvl w:ilvl="1" w:tplc="04190019" w:tentative="1">
+      <w:start w:val="1"/>
+      <w:numFmt w:val="lowerLetter"/>
+      <w:lvlText w:val="%2."/>
+      <w:lvlJc w:val="left"/>
+      <w:pPr>
+        <w:ind w:left="1440" w:hanging="360"/>
+      </w:pPr>
+    </w:lvl>
+    <w:lvl w:ilvl="2" w:tplc="0419001B" w:tentative="1">
+      <w:start w:val="1"/>
+      <w:numFmt w:val="lowerRoman"/>
+      <w:lvlText w:val="%3."/>
+      <w:lvlJc w:val="right"/>
+      <w:pPr>
+        <w:ind w:left="2160" w:hanging="180"/>
+      </w:pPr>
+    </w:lvl>
+    <w:lvl w:ilvl="3" w:tplc="0419000F" w:tentative="1">
+      <w:start w:val="1"/>
+      <w:numFmt w:val="decimal"/>
+      <w:lvlText w:val="%4."/>
+      <w:lvlJc w:val="left"/>
+      <w:pPr>
+        <w:ind w:left="2880" w:hanging="360"/>
+      </w:pPr>
+    </w:lvl>
+    <w:lvl w:ilvl="4" w:tplc="04190019" w:tentative="1">
+      <w:start w:val="1"/>
+      <w:numFmt w:val="lowerLetter"/>
+      <w:lvlText w:val="%5."/>
+      <w:lvlJc w:val="left"/>
+      <w:pPr>
+        <w:ind w:left="3600" w:hanging="360"/>
+      </w:pPr>
+    </w:lvl>
+    <w:lvl w:ilvl="5" w:tplc="0419001B" w:tentative="1">
+      <w:start w:val="1"/>
+      <w:numFmt w:val="lowerRoman"/>
+      <w:lvlText w:val="%6."/>
+      <w:lvlJc w:val="right"/>
+      <w:pPr>
+        <w:ind w:left="4320" w:hanging="180"/>
+      </w:pPr>
+    </w:lvl>
+    <w:lvl w:ilvl="6" w:tplc="0419000F" w:tentative="1">
+      <w:start w:val="1"/>
+      <w:numFmt w:val="decimal"/>
+      <w:lvlText w:val="%7."/>
+      <w:lvlJc w:val="left"/>
+      <w:pPr>
+        <w:ind w:left="5040" w:hanging="360"/>
+      </w:pPr>
+    </w:lvl>
+    <w:lvl w:ilvl="7" w:tplc="04190019" w:tentative="1">
+      <w:start w:val="1"/>
+      <w:numFmt w:val="lowerLetter"/>
+      <w:lvlText w:val="%8."/>
+      <w:lvlJc w:val="left"/>
+      <w:pPr>
+        <w:ind w:left="5760" w:hanging="360"/>
+      </w:pPr>
+    </w:lvl>
+    <w:lvl w:ilvl="8" w:tplc="0419001B" w:tentative="1">
+      <w:start w:val="1"/>
+      <w:numFmt w:val="lowerRoman"/>
+      <w:lvlText w:val="%9."/>
+      <w:lvlJc w:val="right"/>
+      <w:pPr>
+        <w:ind w:left="6480" w:hanging="180"/>
+      </w:pPr>
+    </w:lvl>
+  </w:abstractNum>
+  <w:abstractNum w:abstractNumId="14">
     <w:nsid w:val="52BE1A86"/>
     <w:multiLevelType w:val="hybridMultilevel"/>
     <w:tmpl w:val="9C0855AA"/>
@@ -7252,7 +9502,459 @@
       </w:pPr>
     </w:lvl>
   </w:abstractNum>
-  <w:abstractNum w:abstractNumId="8">
+  <w:abstractNum w:abstractNumId="15">
+    <w:nsid w:val="54503CFF"/>
+    <w:multiLevelType w:val="hybridMultilevel"/>
+    <w:tmpl w:val="9ABEDDA4"/>
+    <w:lvl w:ilvl="0" w:tplc="04190001">
+      <w:start w:val="1"/>
+      <w:numFmt w:val="bullet"/>
+      <w:lvlText w:val=""/>
+      <w:lvlJc w:val="left"/>
+      <w:pPr>
+        <w:ind w:left="1429" w:hanging="360"/>
+      </w:pPr>
+      <w:rPr>
+        <w:rFonts w:ascii="Symbol" w:hAnsi="Symbol" w:hint="default"/>
+      </w:rPr>
+    </w:lvl>
+    <w:lvl w:ilvl="1" w:tplc="04190003" w:tentative="1">
+      <w:start w:val="1"/>
+      <w:numFmt w:val="bullet"/>
+      <w:lvlText w:val="o"/>
+      <w:lvlJc w:val="left"/>
+      <w:pPr>
+        <w:ind w:left="2149" w:hanging="360"/>
+      </w:pPr>
+      <w:rPr>
+        <w:rFonts w:ascii="Courier New" w:hAnsi="Courier New" w:cs="Courier New" w:hint="default"/>
+      </w:rPr>
+    </w:lvl>
+    <w:lvl w:ilvl="2" w:tplc="04190005" w:tentative="1">
+      <w:start w:val="1"/>
+      <w:numFmt w:val="bullet"/>
+      <w:lvlText w:val=""/>
+      <w:lvlJc w:val="left"/>
+      <w:pPr>
+        <w:ind w:left="2869" w:hanging="360"/>
+      </w:pPr>
+      <w:rPr>
+        <w:rFonts w:ascii="Wingdings" w:hAnsi="Wingdings" w:hint="default"/>
+      </w:rPr>
+    </w:lvl>
+    <w:lvl w:ilvl="3" w:tplc="04190001" w:tentative="1">
+      <w:start w:val="1"/>
+      <w:numFmt w:val="bullet"/>
+      <w:lvlText w:val=""/>
+      <w:lvlJc w:val="left"/>
+      <w:pPr>
+        <w:ind w:left="3589" w:hanging="360"/>
+      </w:pPr>
+      <w:rPr>
+        <w:rFonts w:ascii="Symbol" w:hAnsi="Symbol" w:hint="default"/>
+      </w:rPr>
+    </w:lvl>
+    <w:lvl w:ilvl="4" w:tplc="04190003" w:tentative="1">
+      <w:start w:val="1"/>
+      <w:numFmt w:val="bullet"/>
+      <w:lvlText w:val="o"/>
+      <w:lvlJc w:val="left"/>
+      <w:pPr>
+        <w:ind w:left="4309" w:hanging="360"/>
+      </w:pPr>
+      <w:rPr>
+        <w:rFonts w:ascii="Courier New" w:hAnsi="Courier New" w:cs="Courier New" w:hint="default"/>
+      </w:rPr>
+    </w:lvl>
+    <w:lvl w:ilvl="5" w:tplc="04190005" w:tentative="1">
+      <w:start w:val="1"/>
+      <w:numFmt w:val="bullet"/>
+      <w:lvlText w:val=""/>
+      <w:lvlJc w:val="left"/>
+      <w:pPr>
+        <w:ind w:left="5029" w:hanging="360"/>
+      </w:pPr>
+      <w:rPr>
+        <w:rFonts w:ascii="Wingdings" w:hAnsi="Wingdings" w:hint="default"/>
+      </w:rPr>
+    </w:lvl>
+    <w:lvl w:ilvl="6" w:tplc="04190001" w:tentative="1">
+      <w:start w:val="1"/>
+      <w:numFmt w:val="bullet"/>
+      <w:lvlText w:val=""/>
+      <w:lvlJc w:val="left"/>
+      <w:pPr>
+        <w:ind w:left="5749" w:hanging="360"/>
+      </w:pPr>
+      <w:rPr>
+        <w:rFonts w:ascii="Symbol" w:hAnsi="Symbol" w:hint="default"/>
+      </w:rPr>
+    </w:lvl>
+    <w:lvl w:ilvl="7" w:tplc="04190003" w:tentative="1">
+      <w:start w:val="1"/>
+      <w:numFmt w:val="bullet"/>
+      <w:lvlText w:val="o"/>
+      <w:lvlJc w:val="left"/>
+      <w:pPr>
+        <w:ind w:left="6469" w:hanging="360"/>
+      </w:pPr>
+      <w:rPr>
+        <w:rFonts w:ascii="Courier New" w:hAnsi="Courier New" w:cs="Courier New" w:hint="default"/>
+      </w:rPr>
+    </w:lvl>
+    <w:lvl w:ilvl="8" w:tplc="04190005" w:tentative="1">
+      <w:start w:val="1"/>
+      <w:numFmt w:val="bullet"/>
+      <w:lvlText w:val=""/>
+      <w:lvlJc w:val="left"/>
+      <w:pPr>
+        <w:ind w:left="7189" w:hanging="360"/>
+      </w:pPr>
+      <w:rPr>
+        <w:rFonts w:ascii="Wingdings" w:hAnsi="Wingdings" w:hint="default"/>
+      </w:rPr>
+    </w:lvl>
+  </w:abstractNum>
+  <w:abstractNum w:abstractNumId="16">
+    <w:nsid w:val="5EAB04F8"/>
+    <w:multiLevelType w:val="hybridMultilevel"/>
+    <w:tmpl w:val="BAA8789A"/>
+    <w:lvl w:ilvl="0" w:tplc="00BA4076">
+      <w:start w:val="1"/>
+      <w:numFmt w:val="bullet"/>
+      <w:lvlText w:val=""/>
+      <w:lvlJc w:val="left"/>
+      <w:pPr>
+        <w:ind w:left="720" w:hanging="360"/>
+      </w:pPr>
+      <w:rPr>
+        <w:rFonts w:ascii="Symbol" w:hAnsi="Symbol" w:hint="default"/>
+      </w:rPr>
+    </w:lvl>
+    <w:lvl w:ilvl="1" w:tplc="04190003" w:tentative="1">
+      <w:start w:val="1"/>
+      <w:numFmt w:val="bullet"/>
+      <w:lvlText w:val="o"/>
+      <w:lvlJc w:val="left"/>
+      <w:pPr>
+        <w:ind w:left="1440" w:hanging="360"/>
+      </w:pPr>
+      <w:rPr>
+        <w:rFonts w:ascii="Courier New" w:hAnsi="Courier New" w:cs="Courier New" w:hint="default"/>
+      </w:rPr>
+    </w:lvl>
+    <w:lvl w:ilvl="2" w:tplc="04190005" w:tentative="1">
+      <w:start w:val="1"/>
+      <w:numFmt w:val="bullet"/>
+      <w:lvlText w:val=""/>
+      <w:lvlJc w:val="left"/>
+      <w:pPr>
+        <w:ind w:left="2160" w:hanging="360"/>
+      </w:pPr>
+      <w:rPr>
+        <w:rFonts w:ascii="Wingdings" w:hAnsi="Wingdings" w:hint="default"/>
+      </w:rPr>
+    </w:lvl>
+    <w:lvl w:ilvl="3" w:tplc="04190001" w:tentative="1">
+      <w:start w:val="1"/>
+      <w:numFmt w:val="bullet"/>
+      <w:lvlText w:val=""/>
+      <w:lvlJc w:val="left"/>
+      <w:pPr>
+        <w:ind w:left="2880" w:hanging="360"/>
+      </w:pPr>
+      <w:rPr>
+        <w:rFonts w:ascii="Symbol" w:hAnsi="Symbol" w:hint="default"/>
+      </w:rPr>
+    </w:lvl>
+    <w:lvl w:ilvl="4" w:tplc="04190003" w:tentative="1">
+      <w:start w:val="1"/>
+      <w:numFmt w:val="bullet"/>
+      <w:lvlText w:val="o"/>
+      <w:lvlJc w:val="left"/>
+      <w:pPr>
+        <w:ind w:left="3600" w:hanging="360"/>
+      </w:pPr>
+      <w:rPr>
+        <w:rFonts w:ascii="Courier New" w:hAnsi="Courier New" w:cs="Courier New" w:hint="default"/>
+      </w:rPr>
+    </w:lvl>
+    <w:lvl w:ilvl="5" w:tplc="04190005" w:tentative="1">
+      <w:start w:val="1"/>
+      <w:numFmt w:val="bullet"/>
+      <w:lvlText w:val=""/>
+      <w:lvlJc w:val="left"/>
+      <w:pPr>
+        <w:ind w:left="4320" w:hanging="360"/>
+      </w:pPr>
+      <w:rPr>
+        <w:rFonts w:ascii="Wingdings" w:hAnsi="Wingdings" w:hint="default"/>
+      </w:rPr>
+    </w:lvl>
+    <w:lvl w:ilvl="6" w:tplc="04190001" w:tentative="1">
+      <w:start w:val="1"/>
+      <w:numFmt w:val="bullet"/>
+      <w:lvlText w:val=""/>
+      <w:lvlJc w:val="left"/>
+      <w:pPr>
+        <w:ind w:left="5040" w:hanging="360"/>
+      </w:pPr>
+      <w:rPr>
+        <w:rFonts w:ascii="Symbol" w:hAnsi="Symbol" w:hint="default"/>
+      </w:rPr>
+    </w:lvl>
+    <w:lvl w:ilvl="7" w:tplc="04190003" w:tentative="1">
+      <w:start w:val="1"/>
+      <w:numFmt w:val="bullet"/>
+      <w:lvlText w:val="o"/>
+      <w:lvlJc w:val="left"/>
+      <w:pPr>
+        <w:ind w:left="5760" w:hanging="360"/>
+      </w:pPr>
+      <w:rPr>
+        <w:rFonts w:ascii="Courier New" w:hAnsi="Courier New" w:cs="Courier New" w:hint="default"/>
+      </w:rPr>
+    </w:lvl>
+    <w:lvl w:ilvl="8" w:tplc="04190005" w:tentative="1">
+      <w:start w:val="1"/>
+      <w:numFmt w:val="bullet"/>
+      <w:lvlText w:val=""/>
+      <w:lvlJc w:val="left"/>
+      <w:pPr>
+        <w:ind w:left="6480" w:hanging="360"/>
+      </w:pPr>
+      <w:rPr>
+        <w:rFonts w:ascii="Wingdings" w:hAnsi="Wingdings" w:hint="default"/>
+      </w:rPr>
+    </w:lvl>
+  </w:abstractNum>
+  <w:abstractNum w:abstractNumId="17">
+    <w:nsid w:val="67CC493B"/>
+    <w:multiLevelType w:val="hybridMultilevel"/>
+    <w:tmpl w:val="3354668E"/>
+    <w:lvl w:ilvl="0" w:tplc="00BA4076">
+      <w:start w:val="1"/>
+      <w:numFmt w:val="bullet"/>
+      <w:lvlText w:val=""/>
+      <w:lvlJc w:val="left"/>
+      <w:pPr>
+        <w:ind w:left="1069" w:hanging="360"/>
+      </w:pPr>
+      <w:rPr>
+        <w:rFonts w:ascii="Symbol" w:hAnsi="Symbol" w:hint="default"/>
+      </w:rPr>
+    </w:lvl>
+    <w:lvl w:ilvl="1" w:tplc="04190003" w:tentative="1">
+      <w:start w:val="1"/>
+      <w:numFmt w:val="bullet"/>
+      <w:lvlText w:val="o"/>
+      <w:lvlJc w:val="left"/>
+      <w:pPr>
+        <w:ind w:left="1789" w:hanging="360"/>
+      </w:pPr>
+      <w:rPr>
+        <w:rFonts w:ascii="Courier New" w:hAnsi="Courier New" w:cs="Courier New" w:hint="default"/>
+      </w:rPr>
+    </w:lvl>
+    <w:lvl w:ilvl="2" w:tplc="04190005" w:tentative="1">
+      <w:start w:val="1"/>
+      <w:numFmt w:val="bullet"/>
+      <w:lvlText w:val=""/>
+      <w:lvlJc w:val="left"/>
+      <w:pPr>
+        <w:ind w:left="2509" w:hanging="360"/>
+      </w:pPr>
+      <w:rPr>
+        <w:rFonts w:ascii="Wingdings" w:hAnsi="Wingdings" w:hint="default"/>
+      </w:rPr>
+    </w:lvl>
+    <w:lvl w:ilvl="3" w:tplc="04190001" w:tentative="1">
+      <w:start w:val="1"/>
+      <w:numFmt w:val="bullet"/>
+      <w:lvlText w:val=""/>
+      <w:lvlJc w:val="left"/>
+      <w:pPr>
+        <w:ind w:left="3229" w:hanging="360"/>
+      </w:pPr>
+      <w:rPr>
+        <w:rFonts w:ascii="Symbol" w:hAnsi="Symbol" w:hint="default"/>
+      </w:rPr>
+    </w:lvl>
+    <w:lvl w:ilvl="4" w:tplc="04190003" w:tentative="1">
+      <w:start w:val="1"/>
+      <w:numFmt w:val="bullet"/>
+      <w:lvlText w:val="o"/>
+      <w:lvlJc w:val="left"/>
+      <w:pPr>
+        <w:ind w:left="3949" w:hanging="360"/>
+      </w:pPr>
+      <w:rPr>
+        <w:rFonts w:ascii="Courier New" w:hAnsi="Courier New" w:cs="Courier New" w:hint="default"/>
+      </w:rPr>
+    </w:lvl>
+    <w:lvl w:ilvl="5" w:tplc="04190005" w:tentative="1">
+      <w:start w:val="1"/>
+      <w:numFmt w:val="bullet"/>
+      <w:lvlText w:val=""/>
+      <w:lvlJc w:val="left"/>
+      <w:pPr>
+        <w:ind w:left="4669" w:hanging="360"/>
+      </w:pPr>
+      <w:rPr>
+        <w:rFonts w:ascii="Wingdings" w:hAnsi="Wingdings" w:hint="default"/>
+      </w:rPr>
+    </w:lvl>
+    <w:lvl w:ilvl="6" w:tplc="04190001" w:tentative="1">
+      <w:start w:val="1"/>
+      <w:numFmt w:val="bullet"/>
+      <w:lvlText w:val=""/>
+      <w:lvlJc w:val="left"/>
+      <w:pPr>
+        <w:ind w:left="5389" w:hanging="360"/>
+      </w:pPr>
+      <w:rPr>
+        <w:rFonts w:ascii="Symbol" w:hAnsi="Symbol" w:hint="default"/>
+      </w:rPr>
+    </w:lvl>
+    <w:lvl w:ilvl="7" w:tplc="04190003" w:tentative="1">
+      <w:start w:val="1"/>
+      <w:numFmt w:val="bullet"/>
+      <w:lvlText w:val="o"/>
+      <w:lvlJc w:val="left"/>
+      <w:pPr>
+        <w:ind w:left="6109" w:hanging="360"/>
+      </w:pPr>
+      <w:rPr>
+        <w:rFonts w:ascii="Courier New" w:hAnsi="Courier New" w:cs="Courier New" w:hint="default"/>
+      </w:rPr>
+    </w:lvl>
+    <w:lvl w:ilvl="8" w:tplc="04190005" w:tentative="1">
+      <w:start w:val="1"/>
+      <w:numFmt w:val="bullet"/>
+      <w:lvlText w:val=""/>
+      <w:lvlJc w:val="left"/>
+      <w:pPr>
+        <w:ind w:left="6829" w:hanging="360"/>
+      </w:pPr>
+      <w:rPr>
+        <w:rFonts w:ascii="Wingdings" w:hAnsi="Wingdings" w:hint="default"/>
+      </w:rPr>
+    </w:lvl>
+  </w:abstractNum>
+  <w:abstractNum w:abstractNumId="18">
+    <w:nsid w:val="6AD5296C"/>
+    <w:multiLevelType w:val="hybridMultilevel"/>
+    <w:tmpl w:val="79FC4428"/>
+    <w:lvl w:ilvl="0" w:tplc="00BA4076">
+      <w:start w:val="1"/>
+      <w:numFmt w:val="bullet"/>
+      <w:lvlText w:val=""/>
+      <w:lvlJc w:val="left"/>
+      <w:pPr>
+        <w:ind w:left="1080" w:hanging="360"/>
+      </w:pPr>
+      <w:rPr>
+        <w:rFonts w:ascii="Symbol" w:hAnsi="Symbol" w:hint="default"/>
+      </w:rPr>
+    </w:lvl>
+    <w:lvl w:ilvl="1" w:tplc="04190003" w:tentative="1">
+      <w:start w:val="1"/>
+      <w:numFmt w:val="bullet"/>
+      <w:lvlText w:val="o"/>
+      <w:lvlJc w:val="left"/>
+      <w:pPr>
+        <w:ind w:left="1800" w:hanging="360"/>
+      </w:pPr>
+      <w:rPr>
+        <w:rFonts w:ascii="Courier New" w:hAnsi="Courier New" w:cs="Courier New" w:hint="default"/>
+      </w:rPr>
+    </w:lvl>
+    <w:lvl w:ilvl="2" w:tplc="04190005" w:tentative="1">
+      <w:start w:val="1"/>
+      <w:numFmt w:val="bullet"/>
+      <w:lvlText w:val=""/>
+      <w:lvlJc w:val="left"/>
+      <w:pPr>
+        <w:ind w:left="2520" w:hanging="360"/>
+      </w:pPr>
+      <w:rPr>
+        <w:rFonts w:ascii="Wingdings" w:hAnsi="Wingdings" w:hint="default"/>
+      </w:rPr>
+    </w:lvl>
+    <w:lvl w:ilvl="3" w:tplc="04190001" w:tentative="1">
+      <w:start w:val="1"/>
+      <w:numFmt w:val="bullet"/>
+      <w:lvlText w:val=""/>
+      <w:lvlJc w:val="left"/>
+      <w:pPr>
+        <w:ind w:left="3240" w:hanging="360"/>
+      </w:pPr>
+      <w:rPr>
+        <w:rFonts w:ascii="Symbol" w:hAnsi="Symbol" w:hint="default"/>
+      </w:rPr>
+    </w:lvl>
+    <w:lvl w:ilvl="4" w:tplc="04190003" w:tentative="1">
+      <w:start w:val="1"/>
+      <w:numFmt w:val="bullet"/>
+      <w:lvlText w:val="o"/>
+      <w:lvlJc w:val="left"/>
+      <w:pPr>
+        <w:ind w:left="3960" w:hanging="360"/>
+      </w:pPr>
+      <w:rPr>
+        <w:rFonts w:ascii="Courier New" w:hAnsi="Courier New" w:cs="Courier New" w:hint="default"/>
+      </w:rPr>
+    </w:lvl>
+    <w:lvl w:ilvl="5" w:tplc="04190005" w:tentative="1">
+      <w:start w:val="1"/>
+      <w:numFmt w:val="bullet"/>
+      <w:lvlText w:val=""/>
+      <w:lvlJc w:val="left"/>
+      <w:pPr>
+        <w:ind w:left="4680" w:hanging="360"/>
+      </w:pPr>
+      <w:rPr>
+        <w:rFonts w:ascii="Wingdings" w:hAnsi="Wingdings" w:hint="default"/>
+      </w:rPr>
+    </w:lvl>
+    <w:lvl w:ilvl="6" w:tplc="04190001" w:tentative="1">
+      <w:start w:val="1"/>
+      <w:numFmt w:val="bullet"/>
+      <w:lvlText w:val=""/>
+      <w:lvlJc w:val="left"/>
+      <w:pPr>
+        <w:ind w:left="5400" w:hanging="360"/>
+      </w:pPr>
+      <w:rPr>
+        <w:rFonts w:ascii="Symbol" w:hAnsi="Symbol" w:hint="default"/>
+      </w:rPr>
+    </w:lvl>
+    <w:lvl w:ilvl="7" w:tplc="04190003" w:tentative="1">
+      <w:start w:val="1"/>
+      <w:numFmt w:val="bullet"/>
+      <w:lvlText w:val="o"/>
+      <w:lvlJc w:val="left"/>
+      <w:pPr>
+        <w:ind w:left="6120" w:hanging="360"/>
+      </w:pPr>
+      <w:rPr>
+        <w:rFonts w:ascii="Courier New" w:hAnsi="Courier New" w:cs="Courier New" w:hint="default"/>
+      </w:rPr>
+    </w:lvl>
+    <w:lvl w:ilvl="8" w:tplc="04190005" w:tentative="1">
+      <w:start w:val="1"/>
+      <w:numFmt w:val="bullet"/>
+      <w:lvlText w:val=""/>
+      <w:lvlJc w:val="left"/>
+      <w:pPr>
+        <w:ind w:left="6840" w:hanging="360"/>
+      </w:pPr>
+      <w:rPr>
+        <w:rFonts w:ascii="Wingdings" w:hAnsi="Wingdings" w:hint="default"/>
+      </w:rPr>
+    </w:lvl>
+  </w:abstractNum>
+  <w:abstractNum w:abstractNumId="19">
     <w:nsid w:val="6EE80E42"/>
     <w:multiLevelType w:val="multilevel"/>
     <w:tmpl w:val="0419001F"/>
@@ -7338,7 +10040,120 @@
       </w:pPr>
     </w:lvl>
   </w:abstractNum>
-  <w:abstractNum w:abstractNumId="9">
+  <w:abstractNum w:abstractNumId="20">
+    <w:nsid w:val="75F91224"/>
+    <w:multiLevelType w:val="hybridMultilevel"/>
+    <w:tmpl w:val="2AF44B00"/>
+    <w:lvl w:ilvl="0" w:tplc="00BA4076">
+      <w:start w:val="1"/>
+      <w:numFmt w:val="bullet"/>
+      <w:lvlText w:val=""/>
+      <w:lvlJc w:val="left"/>
+      <w:pPr>
+        <w:ind w:left="720" w:hanging="360"/>
+      </w:pPr>
+      <w:rPr>
+        <w:rFonts w:ascii="Symbol" w:hAnsi="Symbol" w:hint="default"/>
+      </w:rPr>
+    </w:lvl>
+    <w:lvl w:ilvl="1" w:tplc="04190003" w:tentative="1">
+      <w:start w:val="1"/>
+      <w:numFmt w:val="bullet"/>
+      <w:lvlText w:val="o"/>
+      <w:lvlJc w:val="left"/>
+      <w:pPr>
+        <w:ind w:left="1440" w:hanging="360"/>
+      </w:pPr>
+      <w:rPr>
+        <w:rFonts w:ascii="Courier New" w:hAnsi="Courier New" w:cs="Courier New" w:hint="default"/>
+      </w:rPr>
+    </w:lvl>
+    <w:lvl w:ilvl="2" w:tplc="04190005" w:tentative="1">
+      <w:start w:val="1"/>
+      <w:numFmt w:val="bullet"/>
+      <w:lvlText w:val=""/>
+      <w:lvlJc w:val="left"/>
+      <w:pPr>
+        <w:ind w:left="2160" w:hanging="360"/>
+      </w:pPr>
+      <w:rPr>
+        <w:rFonts w:ascii="Wingdings" w:hAnsi="Wingdings" w:hint="default"/>
+      </w:rPr>
+    </w:lvl>
+    <w:lvl w:ilvl="3" w:tplc="04190001" w:tentative="1">
+      <w:start w:val="1"/>
+      <w:numFmt w:val="bullet"/>
+      <w:lvlText w:val=""/>
+      <w:lvlJc w:val="left"/>
+      <w:pPr>
+        <w:ind w:left="2880" w:hanging="360"/>
+      </w:pPr>
+      <w:rPr>
+        <w:rFonts w:ascii="Symbol" w:hAnsi="Symbol" w:hint="default"/>
+      </w:rPr>
+    </w:lvl>
+    <w:lvl w:ilvl="4" w:tplc="04190003" w:tentative="1">
+      <w:start w:val="1"/>
+      <w:numFmt w:val="bullet"/>
+      <w:lvlText w:val="o"/>
+      <w:lvlJc w:val="left"/>
+      <w:pPr>
+        <w:ind w:left="3600" w:hanging="360"/>
+      </w:pPr>
+      <w:rPr>
+        <w:rFonts w:ascii="Courier New" w:hAnsi="Courier New" w:cs="Courier New" w:hint="default"/>
+      </w:rPr>
+    </w:lvl>
+    <w:lvl w:ilvl="5" w:tplc="04190005" w:tentative="1">
+      <w:start w:val="1"/>
+      <w:numFmt w:val="bullet"/>
+      <w:lvlText w:val=""/>
+      <w:lvlJc w:val="left"/>
+      <w:pPr>
+        <w:ind w:left="4320" w:hanging="360"/>
+      </w:pPr>
+      <w:rPr>
+        <w:rFonts w:ascii="Wingdings" w:hAnsi="Wingdings" w:hint="default"/>
+      </w:rPr>
+    </w:lvl>
+    <w:lvl w:ilvl="6" w:tplc="04190001" w:tentative="1">
+      <w:start w:val="1"/>
+      <w:numFmt w:val="bullet"/>
+      <w:lvlText w:val=""/>
+      <w:lvlJc w:val="left"/>
+      <w:pPr>
+        <w:ind w:left="5040" w:hanging="360"/>
+      </w:pPr>
+      <w:rPr>
+        <w:rFonts w:ascii="Symbol" w:hAnsi="Symbol" w:hint="default"/>
+      </w:rPr>
+    </w:lvl>
+    <w:lvl w:ilvl="7" w:tplc="04190003" w:tentative="1">
+      <w:start w:val="1"/>
+      <w:numFmt w:val="bullet"/>
+      <w:lvlText w:val="o"/>
+      <w:lvlJc w:val="left"/>
+      <w:pPr>
+        <w:ind w:left="5760" w:hanging="360"/>
+      </w:pPr>
+      <w:rPr>
+        <w:rFonts w:ascii="Courier New" w:hAnsi="Courier New" w:cs="Courier New" w:hint="default"/>
+      </w:rPr>
+    </w:lvl>
+    <w:lvl w:ilvl="8" w:tplc="04190005" w:tentative="1">
+      <w:start w:val="1"/>
+      <w:numFmt w:val="bullet"/>
+      <w:lvlText w:val=""/>
+      <w:lvlJc w:val="left"/>
+      <w:pPr>
+        <w:ind w:left="6480" w:hanging="360"/>
+      </w:pPr>
+      <w:rPr>
+        <w:rFonts w:ascii="Wingdings" w:hAnsi="Wingdings" w:hint="default"/>
+      </w:rPr>
+    </w:lvl>
+  </w:abstractNum>
+  <w:abstractNum w:abstractNumId="21">
     <w:nsid w:val="7E0E2DCE"/>
     <w:multiLevelType w:val="multilevel"/>
     <w:tmpl w:val="ED44D486"/>
@@ -7452,34 +10267,70 @@
     </w:lvl>
   </w:abstractNum>
   <w:num w:numId="1">
+    <w:abstractNumId w:val="6"/>
+  </w:num>
+  <w:num w:numId="2">
+    <w:abstractNumId w:val="7"/>
+  </w:num>
+  <w:num w:numId="3">
+    <w:abstractNumId w:val="21"/>
+  </w:num>
+  <w:num w:numId="4">
+    <w:abstractNumId w:val="19"/>
+  </w:num>
+  <w:num w:numId="5">
+    <w:abstractNumId w:val="8"/>
+  </w:num>
+  <w:num w:numId="6">
+    <w:abstractNumId w:val="14"/>
+  </w:num>
+  <w:num w:numId="7">
+    <w:abstractNumId w:val="4"/>
+  </w:num>
+  <w:num w:numId="8">
+    <w:abstractNumId w:val="11"/>
+  </w:num>
+  <w:num w:numId="9">
+    <w:abstractNumId w:val="5"/>
+  </w:num>
+  <w:num w:numId="10">
+    <w:abstractNumId w:val="1"/>
+  </w:num>
+  <w:num w:numId="11">
+    <w:abstractNumId w:val="15"/>
+  </w:num>
+  <w:num w:numId="12">
+    <w:abstractNumId w:val="12"/>
+  </w:num>
+  <w:num w:numId="13">
+    <w:abstractNumId w:val="20"/>
+  </w:num>
+  <w:num w:numId="14">
+    <w:abstractNumId w:val="16"/>
+  </w:num>
+  <w:num w:numId="15">
+    <w:abstractNumId w:val="2"/>
+  </w:num>
+  <w:num w:numId="16">
+    <w:abstractNumId w:val="13"/>
+  </w:num>
+  <w:num w:numId="17">
+    <w:abstractNumId w:val="9"/>
+  </w:num>
+  <w:num w:numId="18">
+    <w:abstractNumId w:val="10"/>
+  </w:num>
+  <w:num w:numId="19">
+    <w:abstractNumId w:val="0"/>
+  </w:num>
+  <w:num w:numId="20">
     <w:abstractNumId w:val="3"/>
   </w:num>
-  <w:num w:numId="2">
-    <w:abstractNumId w:val="4"/>
+  <w:num w:numId="21">
+    <w:abstractNumId w:val="17"/>
   </w:num>
-  <w:num w:numId="3">
-    <w:abstractNumId w:val="9"/>
-  </w:num>
-  <w:num w:numId="4">
-    <w:abstractNumId w:val="8"/>
-  </w:num>
-  <w:num w:numId="5">
-    <w:abstractNumId w:val="5"/>
-  </w:num>
-  <w:num w:numId="6">
-    <w:abstractNumId w:val="7"/>
-  </w:num>
-  <w:num w:numId="7">
-    <w:abstractNumId w:val="1"/>
-  </w:num>
-  <w:num w:numId="8">
-    <w:abstractNumId w:val="6"/>
-  </w:num>
-  <w:num w:numId="9">
-    <w:abstractNumId w:val="2"/>
-  </w:num>
-  <w:num w:numId="10">
-    <w:abstractNumId w:val="0"/>
+  <w:num w:numId="22">
+    <w:abstractNumId w:val="18"/>
   </w:num>
 </w:numbering>
 </file>

</xml_diff>